<commit_message>
Add document for limit_rate and limit_req and limit_conn
</commit_message>
<xml_diff>
--- a/doc/Nginx HTTP Limit.docx
+++ b/doc/Nginx HTTP Limit.docx
@@ -29,7 +29,34 @@
     </w:p>
     <w:p>
       <w:pPr>
+        <w:pStyle w:val="BodyTextFirstIndent"/>
+        <w:ind w:firstLine="420"/>
+        <w:rPr>
+          <w:rFonts w:hint="eastAsia"/>
+        </w:rPr>
+      </w:pPr>
+      <w:r>
+        <w:t>Nginx</w:t>
+      </w:r>
+      <w:r>
+        <w:rPr>
+          <w:rFonts w:hint="eastAsia"/>
+        </w:rPr>
+        <w:t>提供了三个方面的限制。</w:t>
+      </w:r>
+      <w:r>
+        <w:rPr>
+          <w:rFonts w:hint="eastAsia"/>
+        </w:rPr>
+        <w:t>利用它们可以提高安全性。</w:t>
+      </w:r>
+    </w:p>
+    <w:p>
+      <w:pPr>
         <w:pStyle w:val="Heading1"/>
+        <w:rPr>
+          <w:rFonts w:hint="eastAsia"/>
+        </w:rPr>
       </w:pPr>
       <w:r>
         <w:t>Limit Rate</w:t>
@@ -37,7 +64,766 @@
     </w:p>
     <w:p>
       <w:pPr>
+        <w:pStyle w:val="BodyTextFirstIndent"/>
+        <w:ind w:firstLine="420"/>
+        <w:rPr>
+          <w:rFonts w:hint="eastAsia"/>
+        </w:rPr>
+      </w:pPr>
+      <w:r>
+        <w:rPr>
+          <w:rFonts w:hint="eastAsia"/>
+        </w:rPr>
+        <w:t>限制连接的带宽。单位是</w:t>
+      </w:r>
+      <w:r>
+        <w:rPr>
+          <w:rFonts w:hint="eastAsia"/>
+        </w:rPr>
+        <w:t>Bytes</w:t>
+      </w:r>
+      <w:r>
+        <w:rPr>
+          <w:rFonts w:hint="eastAsia"/>
+        </w:rPr>
+        <w:t>每秒。</w:t>
+      </w:r>
+      <w:r>
+        <w:rPr>
+          <w:rFonts w:hint="eastAsia"/>
+        </w:rPr>
+        <w:t>该功能由</w:t>
+      </w:r>
+      <w:r>
+        <w:rPr>
+          <w:rFonts w:hint="eastAsia"/>
+        </w:rPr>
+        <w:t>http_core</w:t>
+      </w:r>
+      <w:r>
+        <w:rPr>
+          <w:rFonts w:hint="eastAsia"/>
+        </w:rPr>
+        <w:t>、</w:t>
+      </w:r>
+      <w:r>
+        <w:rPr>
+          <w:rFonts w:hint="eastAsia"/>
+        </w:rPr>
+        <w:t>write_filter</w:t>
+      </w:r>
+      <w:r>
+        <w:rPr>
+          <w:rFonts w:hint="eastAsia"/>
+        </w:rPr>
+        <w:t>模块提供。</w:t>
+      </w:r>
+    </w:p>
+    <w:p>
+      <w:pPr>
+        <w:pStyle w:val="Heading2"/>
+        <w:rPr>
+          <w:rFonts w:hint="eastAsia"/>
+        </w:rPr>
+      </w:pPr>
+      <w:r>
+        <w:rPr>
+          <w:rFonts w:hint="eastAsia"/>
+        </w:rPr>
+        <w:t>配置</w:t>
+      </w:r>
+    </w:p>
+    <w:p>
+      <w:pPr>
+        <w:pStyle w:val="HTMLPreformatted"/>
+        <w:ind w:left="420"/>
+        <w:rPr>
+          <w:color w:val="000000"/>
+        </w:rPr>
+      </w:pPr>
+      <w:r>
+        <w:rPr>
+          <w:color w:val="000000"/>
+        </w:rPr>
+        <w:t>location /flv/ {</w:t>
+      </w:r>
+    </w:p>
+    <w:p>
+      <w:pPr>
+        <w:pStyle w:val="HTMLPreformatted"/>
+        <w:ind w:left="420"/>
+        <w:rPr>
+          <w:color w:val="000000"/>
+        </w:rPr>
+      </w:pPr>
+      <w:r>
+        <w:rPr>
+          <w:color w:val="000000"/>
+        </w:rPr>
+        <w:t xml:space="preserve">    limit_rate_after 500k;</w:t>
+      </w:r>
+    </w:p>
+    <w:p>
+      <w:pPr>
+        <w:pStyle w:val="HTMLPreformatted"/>
+        <w:ind w:left="420"/>
+        <w:rPr>
+          <w:color w:val="000000"/>
+        </w:rPr>
+      </w:pPr>
+      <w:r>
+        <w:rPr>
+          <w:color w:val="000000"/>
+        </w:rPr>
+        <w:t xml:space="preserve">    limit_rate       50k;</w:t>
+      </w:r>
+    </w:p>
+    <w:p>
+      <w:pPr>
+        <w:pStyle w:val="HTMLPreformatted"/>
+        <w:ind w:left="420"/>
+        <w:rPr>
+          <w:color w:val="000000"/>
+        </w:rPr>
+      </w:pPr>
+      <w:r>
+        <w:rPr>
+          <w:color w:val="000000"/>
+        </w:rPr>
+        <w:t>}</w:t>
+      </w:r>
+    </w:p>
+    <w:p>
+      <w:pPr>
+        <w:pStyle w:val="BodyTextFirstIndent"/>
+        <w:ind w:firstLine="420"/>
+        <w:rPr>
+          <w:rFonts w:hint="eastAsia"/>
+        </w:rPr>
+      </w:pPr>
+      <w:r>
+        <w:rPr>
+          <w:rFonts w:hint="eastAsia"/>
+        </w:rPr>
+        <w:t>这个配置</w:t>
+      </w:r>
+      <w:r>
+        <w:rPr>
+          <w:rFonts w:hint="eastAsia"/>
+        </w:rPr>
+        <w:t>例子</w:t>
+      </w:r>
+      <w:r>
+        <w:rPr>
+          <w:rFonts w:hint="eastAsia"/>
+        </w:rPr>
+        <w:t>的功能是发送</w:t>
+      </w:r>
+      <w:r>
+        <w:rPr>
+          <w:rFonts w:hint="eastAsia"/>
+        </w:rPr>
+        <w:t>Response</w:t>
+      </w:r>
+      <w:r>
+        <w:rPr>
+          <w:rFonts w:hint="eastAsia"/>
+        </w:rPr>
+        <w:t>时，前</w:t>
+      </w:r>
+      <w:r>
+        <w:rPr>
+          <w:rFonts w:hint="eastAsia"/>
+        </w:rPr>
+        <w:t>500K</w:t>
+      </w:r>
+      <w:r>
+        <w:t>b</w:t>
+      </w:r>
+      <w:r>
+        <w:rPr>
+          <w:rFonts w:hint="eastAsia"/>
+        </w:rPr>
+        <w:t>ytes</w:t>
+      </w:r>
+      <w:r>
+        <w:rPr>
+          <w:rFonts w:hint="eastAsia"/>
+        </w:rPr>
+        <w:t>不限速</w:t>
+      </w:r>
+      <w:r>
+        <w:rPr>
+          <w:rFonts w:hint="eastAsia"/>
+        </w:rPr>
+        <w:t>，之后限速</w:t>
+      </w:r>
+      <w:r>
+        <w:rPr>
+          <w:rFonts w:hint="eastAsia"/>
+        </w:rPr>
+        <w:t>每秒</w:t>
+      </w:r>
+      <w:r>
+        <w:rPr>
+          <w:rFonts w:hint="eastAsia"/>
+        </w:rPr>
+        <w:t>50Kbytes</w:t>
+      </w:r>
+      <w:r>
+        <w:rPr>
+          <w:rFonts w:hint="eastAsia"/>
+        </w:rPr>
+        <w:t>。</w:t>
+      </w:r>
+    </w:p>
+    <w:p>
+      <w:pPr>
+        <w:pStyle w:val="Heading2"/>
+        <w:rPr>
+          <w:rFonts w:hint="eastAsia"/>
+        </w:rPr>
+      </w:pPr>
+      <w:r>
+        <w:rPr>
+          <w:rFonts w:hint="eastAsia"/>
+        </w:rPr>
+        <w:t>算法</w:t>
+      </w:r>
+    </w:p>
+    <w:p>
+      <w:pPr>
+        <w:pStyle w:val="BodyTextFirstIndent"/>
+        <w:numPr>
+          <w:ilvl w:val="0"/>
+          <w:numId w:val="11"/>
+        </w:numPr>
+        <w:ind w:firstLineChars="0"/>
+        <w:rPr>
+          <w:rFonts w:hint="eastAsia"/>
+        </w:rPr>
+      </w:pPr>
+      <w:r>
+        <w:rPr>
+          <w:rFonts w:hint="eastAsia"/>
+        </w:rPr>
+        <w:t>计算下一秒可以发送的</w:t>
+      </w:r>
+      <w:r>
+        <w:rPr>
+          <w:rFonts w:hint="eastAsia"/>
+        </w:rPr>
+        <w:t>Bytes</w:t>
+      </w:r>
+      <w:r>
+        <w:rPr>
+          <w:rFonts w:hint="eastAsia"/>
+        </w:rPr>
+        <w:t>数量。</w:t>
+      </w:r>
+      <w:r>
+        <w:rPr>
+          <w:rFonts w:hint="eastAsia"/>
+        </w:rPr>
+        <w:t xml:space="preserve">limit = limit_rate * (now_seconds </w:t>
+      </w:r>
+      <w:r>
+        <w:t>–</w:t>
+      </w:r>
+      <w:r>
+        <w:rPr>
+          <w:rFonts w:hint="eastAsia"/>
+        </w:rPr>
+        <w:t xml:space="preserve"> start_seconds + 1) </w:t>
+      </w:r>
+      <w:r>
+        <w:t>–</w:t>
+      </w:r>
+      <w:r>
+        <w:rPr>
+          <w:rFonts w:hint="eastAsia"/>
+        </w:rPr>
+        <w:t xml:space="preserve"> (already_sent </w:t>
+      </w:r>
+      <w:r>
+        <w:t>–</w:t>
+      </w:r>
+      <w:r>
+        <w:rPr>
+          <w:rFonts w:hint="eastAsia"/>
+        </w:rPr>
+        <w:t xml:space="preserve"> limit_rate_after)</w:t>
+      </w:r>
+    </w:p>
+    <w:p>
+      <w:pPr>
+        <w:pStyle w:val="BodyTextFirstIndent"/>
+        <w:numPr>
+          <w:ilvl w:val="0"/>
+          <w:numId w:val="11"/>
+        </w:numPr>
+        <w:ind w:firstLineChars="0"/>
+        <w:rPr>
+          <w:rFonts w:hint="eastAsia"/>
+        </w:rPr>
+      </w:pPr>
+      <w:r>
+        <w:rPr>
+          <w:rFonts w:hint="eastAsia"/>
+        </w:rPr>
+        <w:t>如果</w:t>
+      </w:r>
+      <w:r>
+        <w:rPr>
+          <w:rFonts w:hint="eastAsia"/>
+        </w:rPr>
+        <w:t xml:space="preserve">limit &lt; 0 </w:t>
+      </w:r>
+      <w:r>
+        <w:rPr>
+          <w:rFonts w:hint="eastAsia"/>
+        </w:rPr>
+        <w:t>（即</w:t>
+      </w:r>
+      <w:r>
+        <w:rPr>
+          <w:rFonts w:hint="eastAsia"/>
+        </w:rPr>
+        <w:t>already_sent</w:t>
+      </w:r>
+      <w:r>
+        <w:rPr>
+          <w:rFonts w:hint="eastAsia"/>
+        </w:rPr>
+        <w:t>太</w:t>
+      </w:r>
+      <w:r>
+        <w:rPr>
+          <w:rFonts w:hint="eastAsia"/>
+        </w:rPr>
+        <w:t>大导致</w:t>
+      </w:r>
+      <w:r>
+        <w:rPr>
+          <w:rFonts w:hint="eastAsia"/>
+        </w:rPr>
+        <w:t>）</w:t>
+      </w:r>
+      <w:r>
+        <w:rPr>
+          <w:rFonts w:hint="eastAsia"/>
+        </w:rPr>
+        <w:t>表示发送太快，需要暂停一下再发送。</w:t>
+      </w:r>
+    </w:p>
+    <w:p>
+      <w:pPr>
+        <w:pStyle w:val="BodyTextFirstIndent"/>
+        <w:numPr>
+          <w:ilvl w:val="0"/>
+          <w:numId w:val="11"/>
+        </w:numPr>
+        <w:ind w:firstLineChars="0"/>
+        <w:rPr>
+          <w:rFonts w:hint="eastAsia"/>
+        </w:rPr>
+      </w:pPr>
+      <w:r>
+        <w:rPr>
+          <w:rFonts w:hint="eastAsia"/>
+        </w:rPr>
+        <w:t>计算需要暂停多少毫秒</w:t>
+      </w:r>
+      <w:r>
+        <w:rPr>
+          <w:rFonts w:hint="eastAsia"/>
+        </w:rPr>
+        <w:t>以补偿超额</w:t>
+      </w:r>
+      <w:r>
+        <w:rPr>
+          <w:rFonts w:hint="eastAsia"/>
+        </w:rPr>
+        <w:t>发送的</w:t>
+      </w:r>
+      <w:r>
+        <w:t>–</w:t>
+      </w:r>
+      <w:r>
+        <w:rPr>
+          <w:rFonts w:hint="eastAsia"/>
+        </w:rPr>
+        <w:t xml:space="preserve"> limit Bytes</w:t>
+      </w:r>
+      <w:r>
+        <w:rPr>
+          <w:rFonts w:hint="eastAsia"/>
+        </w:rPr>
+        <w:t>。</w:t>
+      </w:r>
+      <w:r>
+        <w:rPr>
+          <w:rFonts w:hint="eastAsia"/>
+        </w:rPr>
+        <w:t>t</w:t>
+      </w:r>
+      <w:r>
+        <w:rPr>
+          <w:rFonts w:hint="eastAsia"/>
+        </w:rPr>
+        <w:t xml:space="preserve">imeout = </w:t>
+      </w:r>
+      <w:r>
+        <w:t>–</w:t>
+      </w:r>
+      <w:r>
+        <w:rPr>
+          <w:rFonts w:hint="eastAsia"/>
+        </w:rPr>
+        <w:t xml:space="preserve"> limit * 1000 / limit_rate + 1</w:t>
+      </w:r>
+    </w:p>
+    <w:p>
+      <w:pPr>
+        <w:pStyle w:val="BodyTextFirstIndent"/>
+        <w:numPr>
+          <w:ilvl w:val="0"/>
+          <w:numId w:val="11"/>
+        </w:numPr>
+        <w:ind w:firstLineChars="0"/>
+        <w:rPr>
+          <w:rFonts w:hint="eastAsia"/>
+        </w:rPr>
+      </w:pPr>
+      <w:r>
+        <w:rPr>
+          <w:rFonts w:hint="eastAsia"/>
+        </w:rPr>
+        <w:t>设置写事件超时时间为</w:t>
+      </w:r>
+      <w:r>
+        <w:rPr>
+          <w:rFonts w:hint="eastAsia"/>
+        </w:rPr>
+        <w:t>timeout</w:t>
+      </w:r>
+      <w:r>
+        <w:rPr>
+          <w:rFonts w:hint="eastAsia"/>
+        </w:rPr>
+        <w:t>。</w:t>
+      </w:r>
+    </w:p>
+    <w:p>
+      <w:pPr>
+        <w:pStyle w:val="BodyTextFirstIndent"/>
+        <w:numPr>
+          <w:ilvl w:val="0"/>
+          <w:numId w:val="11"/>
+        </w:numPr>
+        <w:ind w:firstLineChars="0"/>
+        <w:rPr>
+          <w:rFonts w:hint="eastAsia"/>
+        </w:rPr>
+      </w:pPr>
+      <w:r>
+        <w:rPr>
+          <w:rFonts w:hint="eastAsia"/>
+        </w:rPr>
+        <w:t>如果</w:t>
+      </w:r>
+      <w:r>
+        <w:rPr>
+          <w:rFonts w:hint="eastAsia"/>
+        </w:rPr>
+        <w:t xml:space="preserve">limit &gt; 0 </w:t>
+      </w:r>
+      <w:r>
+        <w:rPr>
+          <w:rFonts w:hint="eastAsia"/>
+        </w:rPr>
+        <w:t>表示发送较慢，可以继续发送</w:t>
+      </w:r>
+      <w:r>
+        <w:rPr>
+          <w:rFonts w:hint="eastAsia"/>
+        </w:rPr>
+        <w:t>limit</w:t>
+      </w:r>
+      <w:r>
+        <w:rPr>
+          <w:rFonts w:hint="eastAsia"/>
+        </w:rPr>
+        <w:t>个</w:t>
+      </w:r>
+      <w:r>
+        <w:rPr>
+          <w:rFonts w:hint="eastAsia"/>
+        </w:rPr>
+        <w:t>Bytes</w:t>
+      </w:r>
+      <w:r>
+        <w:rPr>
+          <w:rFonts w:hint="eastAsia"/>
+        </w:rPr>
+        <w:t>。</w:t>
+      </w:r>
+    </w:p>
+    <w:p>
+      <w:pPr>
+        <w:pStyle w:val="BodyTextFirstIndent"/>
+        <w:numPr>
+          <w:ilvl w:val="0"/>
+          <w:numId w:val="11"/>
+        </w:numPr>
+        <w:ind w:firstLineChars="0"/>
+        <w:rPr>
+          <w:rFonts w:hint="eastAsia"/>
+        </w:rPr>
+      </w:pPr>
+      <w:r>
+        <w:rPr>
+          <w:rFonts w:hint="eastAsia"/>
+        </w:rPr>
+        <w:t>调用</w:t>
+      </w:r>
+      <w:r>
+        <w:rPr>
+          <w:rFonts w:hint="eastAsia"/>
+        </w:rPr>
+        <w:t>API</w:t>
+      </w:r>
+      <w:r>
+        <w:rPr>
+          <w:rFonts w:hint="eastAsia"/>
+        </w:rPr>
+        <w:t>发送</w:t>
+      </w:r>
+      <w:r>
+        <w:rPr>
+          <w:rFonts w:hint="eastAsia"/>
+        </w:rPr>
+        <w:t>limit</w:t>
+      </w:r>
+      <w:r>
+        <w:rPr>
+          <w:rFonts w:hint="eastAsia"/>
+        </w:rPr>
+        <w:t>个</w:t>
+      </w:r>
+      <w:r>
+        <w:rPr>
+          <w:rFonts w:hint="eastAsia"/>
+        </w:rPr>
+        <w:t>Bytes</w:t>
+      </w:r>
+      <w:r>
+        <w:rPr>
+          <w:rFonts w:hint="eastAsia"/>
+        </w:rPr>
+        <w:t>。假设发送成功</w:t>
+      </w:r>
+      <w:r>
+        <w:rPr>
+          <w:rFonts w:hint="eastAsia"/>
+        </w:rPr>
+        <w:t>result</w:t>
+      </w:r>
+      <w:r>
+        <w:rPr>
+          <w:rFonts w:hint="eastAsia"/>
+        </w:rPr>
+        <w:t>个</w:t>
+      </w:r>
+      <w:r>
+        <w:rPr>
+          <w:rFonts w:hint="eastAsia"/>
+        </w:rPr>
+        <w:t>Bytes</w:t>
+      </w:r>
+      <w:r>
+        <w:rPr>
+          <w:rFonts w:hint="eastAsia"/>
+        </w:rPr>
+        <w:t>。</w:t>
+      </w:r>
+    </w:p>
+    <w:p>
+      <w:pPr>
+        <w:pStyle w:val="BodyTextFirstIndent"/>
+        <w:numPr>
+          <w:ilvl w:val="0"/>
+          <w:numId w:val="11"/>
+        </w:numPr>
+        <w:ind w:firstLineChars="0"/>
+        <w:rPr>
+          <w:rFonts w:hint="eastAsia"/>
+        </w:rPr>
+      </w:pPr>
+      <w:r>
+        <w:rPr>
+          <w:rFonts w:hint="eastAsia"/>
+        </w:rPr>
+        <w:t>再计算需要暂停的时间</w:t>
+      </w:r>
+      <w:r>
+        <w:rPr>
+          <w:rFonts w:hint="eastAsia"/>
+        </w:rPr>
+        <w:t>抵消</w:t>
+      </w:r>
+      <w:r>
+        <w:rPr>
+          <w:rFonts w:hint="eastAsia"/>
+        </w:rPr>
+        <w:t>发送</w:t>
+      </w:r>
+      <w:r>
+        <w:rPr>
+          <w:rFonts w:hint="eastAsia"/>
+        </w:rPr>
+        <w:t>result</w:t>
+      </w:r>
+      <w:r>
+        <w:rPr>
+          <w:rFonts w:hint="eastAsia"/>
+        </w:rPr>
+        <w:t>个</w:t>
+      </w:r>
+      <w:r>
+        <w:rPr>
+          <w:rFonts w:hint="eastAsia"/>
+        </w:rPr>
+        <w:t>Bytes</w:t>
+      </w:r>
+      <w:r>
+        <w:rPr>
+          <w:rFonts w:hint="eastAsia"/>
+        </w:rPr>
+        <w:t>所需的时间</w:t>
+      </w:r>
+      <w:r>
+        <w:rPr>
+          <w:rFonts w:hint="eastAsia"/>
+        </w:rPr>
+        <w:t>。</w:t>
+      </w:r>
+      <w:r>
+        <w:rPr>
+          <w:rFonts w:hint="eastAsia"/>
+        </w:rPr>
+        <w:t>timeout = result * 1000 / limit_rate</w:t>
+      </w:r>
+    </w:p>
+    <w:p>
+      <w:pPr>
+        <w:pStyle w:val="BodyTextFirstIndent"/>
+        <w:numPr>
+          <w:ilvl w:val="0"/>
+          <w:numId w:val="11"/>
+        </w:numPr>
+        <w:ind w:firstLineChars="0"/>
+        <w:rPr>
+          <w:rFonts w:hint="eastAsia"/>
+        </w:rPr>
+      </w:pPr>
+      <w:r>
+        <w:rPr>
+          <w:rFonts w:hint="eastAsia"/>
+        </w:rPr>
+        <w:t>设置写事件超时时间为</w:t>
+      </w:r>
+      <w:r>
+        <w:rPr>
+          <w:rFonts w:hint="eastAsia"/>
+        </w:rPr>
+        <w:t>timeout</w:t>
+      </w:r>
+      <w:r>
+        <w:rPr>
+          <w:rFonts w:hint="eastAsia"/>
+        </w:rPr>
+        <w:t>。</w:t>
+      </w:r>
+    </w:p>
+    <w:p>
+      <w:pPr>
+        <w:pStyle w:val="BodyTextFirstIndent"/>
+        <w:numPr>
+          <w:ilvl w:val="0"/>
+          <w:numId w:val="11"/>
+        </w:numPr>
+        <w:ind w:firstLineChars="0"/>
+        <w:rPr>
+          <w:rFonts w:hint="eastAsia"/>
+        </w:rPr>
+      </w:pPr>
+      <w:r>
+        <w:rPr>
+          <w:rFonts w:hint="eastAsia"/>
+        </w:rPr>
+        <w:t>写事件超时</w:t>
+      </w:r>
+      <w:r>
+        <w:rPr>
+          <w:rFonts w:hint="eastAsia"/>
+        </w:rPr>
+        <w:t>触发</w:t>
+      </w:r>
+      <w:r>
+        <w:rPr>
+          <w:rFonts w:hint="eastAsia"/>
+        </w:rPr>
+        <w:t>，回</w:t>
+      </w:r>
+      <w:r>
+        <w:rPr>
+          <w:rFonts w:hint="eastAsia"/>
+        </w:rPr>
+        <w:t>1)</w:t>
+      </w:r>
+      <w:r>
+        <w:rPr>
+          <w:rFonts w:hint="eastAsia"/>
+        </w:rPr>
+        <w:t>执行。</w:t>
+      </w:r>
+    </w:p>
+    <w:p>
+      <w:pPr>
+        <w:pStyle w:val="Heading2"/>
+        <w:rPr>
+          <w:rFonts w:hint="eastAsia"/>
+        </w:rPr>
+      </w:pPr>
+      <w:r>
+        <w:rPr>
+          <w:rFonts w:hint="eastAsia"/>
+        </w:rPr>
+        <w:t>实现</w:t>
+      </w:r>
+    </w:p>
+    <w:p>
+      <w:pPr>
+        <w:pStyle w:val="BodyTextFirstIndent"/>
+        <w:ind w:firstLine="420"/>
+        <w:rPr>
+          <w:rFonts w:hint="eastAsia"/>
+        </w:rPr>
+      </w:pPr>
+      <w:r>
+        <w:rPr>
+          <w:rFonts w:hint="eastAsia"/>
+        </w:rPr>
+        <w:t>ngx_http_write_filter()</w:t>
+      </w:r>
+    </w:p>
+    <w:p>
+      <w:pPr>
         <w:pStyle w:val="Heading1"/>
+        <w:rPr>
+          <w:rFonts w:hint="eastAsia"/>
+        </w:rPr>
       </w:pPr>
       <w:r>
         <w:t>Limit Req</w:t>
@@ -48,7 +834,361 @@
     </w:p>
     <w:p>
       <w:pPr>
+        <w:pStyle w:val="BodyTextFirstIndent"/>
+        <w:ind w:firstLine="420"/>
+        <w:rPr>
+          <w:rFonts w:hint="eastAsia"/>
+        </w:rPr>
+      </w:pPr>
+      <w:r>
+        <w:rPr>
+          <w:rFonts w:hint="eastAsia"/>
+        </w:rPr>
+        <w:t>限制</w:t>
+      </w:r>
+      <w:r>
+        <w:rPr>
+          <w:rFonts w:hint="eastAsia"/>
+        </w:rPr>
+        <w:t>Client</w:t>
+      </w:r>
+      <w:r>
+        <w:rPr>
+          <w:rFonts w:hint="eastAsia"/>
+        </w:rPr>
+        <w:t>的请求率。单位是</w:t>
+      </w:r>
+      <w:r>
+        <w:rPr>
+          <w:rFonts w:hint="eastAsia"/>
+        </w:rPr>
+        <w:t>Requests</w:t>
+      </w:r>
+      <w:r>
+        <w:rPr>
+          <w:rFonts w:hint="eastAsia"/>
+        </w:rPr>
+        <w:t>每秒。</w:t>
+      </w:r>
+      <w:r>
+        <w:rPr>
+          <w:rFonts w:hint="eastAsia"/>
+        </w:rPr>
+        <w:t>该功能由</w:t>
+      </w:r>
+      <w:r>
+        <w:rPr>
+          <w:rFonts w:hint="eastAsia"/>
+        </w:rPr>
+        <w:t>limit_req</w:t>
+      </w:r>
+      <w:r>
+        <w:rPr>
+          <w:rFonts w:hint="eastAsia"/>
+        </w:rPr>
+        <w:t>模块提供。</w:t>
+      </w:r>
+    </w:p>
+    <w:p>
+      <w:pPr>
+        <w:pStyle w:val="Heading2"/>
+        <w:rPr>
+          <w:rFonts w:hint="eastAsia"/>
+        </w:rPr>
+      </w:pPr>
+      <w:r>
+        <w:rPr>
+          <w:rFonts w:hint="eastAsia"/>
+        </w:rPr>
+        <w:t>配置</w:t>
+      </w:r>
+    </w:p>
+    <w:p>
+      <w:pPr>
+        <w:pStyle w:val="HTMLPreformatted"/>
+        <w:ind w:left="420"/>
+        <w:rPr>
+          <w:color w:val="000000"/>
+        </w:rPr>
+      </w:pPr>
+      <w:r>
+        <w:rPr>
+          <w:color w:val="000000"/>
+        </w:rPr>
+        <w:t>http {</w:t>
+      </w:r>
+    </w:p>
+    <w:p>
+      <w:pPr>
+        <w:pStyle w:val="HTMLPreformatted"/>
+        <w:ind w:left="420"/>
+        <w:rPr>
+          <w:rFonts w:eastAsiaTheme="minorEastAsia" w:hint="eastAsia"/>
+          <w:color w:val="000000"/>
+        </w:rPr>
+      </w:pPr>
+      <w:r>
+        <w:rPr>
+          <w:color w:val="000000"/>
+        </w:rPr>
+        <w:t xml:space="preserve">    limit_req_zone $binary_remote_addr zone=one:10m rate=1r/s;</w:t>
+      </w:r>
+    </w:p>
+    <w:p>
+      <w:pPr>
+        <w:pStyle w:val="HTMLPreformatted"/>
+        <w:ind w:left="420"/>
+        <w:rPr>
+          <w:rFonts w:eastAsiaTheme="minorEastAsia" w:hint="eastAsia"/>
+          <w:color w:val="000000"/>
+        </w:rPr>
+      </w:pPr>
+      <w:r>
+        <w:rPr>
+          <w:color w:val="000000"/>
+        </w:rPr>
+        <w:t xml:space="preserve">    ...</w:t>
+      </w:r>
+    </w:p>
+    <w:p>
+      <w:pPr>
+        <w:pStyle w:val="HTMLPreformatted"/>
+        <w:ind w:left="420"/>
+        <w:rPr>
+          <w:rFonts w:eastAsiaTheme="minorEastAsia" w:hint="eastAsia"/>
+          <w:color w:val="000000"/>
+        </w:rPr>
+      </w:pPr>
+      <w:r>
+        <w:rPr>
+          <w:color w:val="000000"/>
+        </w:rPr>
+        <w:t xml:space="preserve">    server {</w:t>
+      </w:r>
+    </w:p>
+    <w:p>
+      <w:pPr>
+        <w:pStyle w:val="HTMLPreformatted"/>
+        <w:ind w:left="420"/>
+        <w:rPr>
+          <w:rFonts w:eastAsiaTheme="minorEastAsia" w:hint="eastAsia"/>
+          <w:color w:val="000000"/>
+        </w:rPr>
+      </w:pPr>
+      <w:r>
+        <w:rPr>
+          <w:color w:val="000000"/>
+        </w:rPr>
+        <w:t xml:space="preserve">        ...</w:t>
+      </w:r>
+    </w:p>
+    <w:p>
+      <w:pPr>
+        <w:pStyle w:val="HTMLPreformatted"/>
+        <w:ind w:left="420"/>
+        <w:rPr>
+          <w:color w:val="000000"/>
+        </w:rPr>
+      </w:pPr>
+      <w:r>
+        <w:rPr>
+          <w:color w:val="000000"/>
+        </w:rPr>
+        <w:t xml:space="preserve">        location /search/ {</w:t>
+      </w:r>
+    </w:p>
+    <w:p>
+      <w:pPr>
+        <w:pStyle w:val="HTMLPreformatted"/>
+        <w:ind w:left="420"/>
+        <w:rPr>
+          <w:color w:val="000000"/>
+        </w:rPr>
+      </w:pPr>
+      <w:r>
+        <w:rPr>
+          <w:color w:val="000000"/>
+        </w:rPr>
+        <w:t xml:space="preserve">            limit_req zone=one burst=5;</w:t>
+      </w:r>
+    </w:p>
+    <w:p>
+      <w:pPr>
+        <w:pStyle w:val="HTMLPreformatted"/>
+        <w:ind w:left="420"/>
+        <w:rPr>
+          <w:color w:val="000000"/>
+        </w:rPr>
+      </w:pPr>
+      <w:r>
+        <w:rPr>
+          <w:color w:val="000000"/>
+        </w:rPr>
+        <w:t xml:space="preserve">        }</w:t>
+      </w:r>
+    </w:p>
+    <w:p>
+      <w:pPr>
+        <w:pStyle w:val="BodyTextFirstIndent"/>
+        <w:ind w:firstLine="420"/>
+        <w:rPr>
+          <w:rFonts w:hint="eastAsia"/>
+        </w:rPr>
+      </w:pPr>
+      <w:r>
+        <w:rPr>
+          <w:rFonts w:hint="eastAsia"/>
+        </w:rPr>
+        <w:t>这个配置例子的功能是</w:t>
+      </w:r>
+      <w:r>
+        <w:rPr>
+          <w:rFonts w:hint="eastAsia"/>
+        </w:rPr>
+        <w:t>限制</w:t>
+      </w:r>
+      <w:r>
+        <w:rPr>
+          <w:rFonts w:hint="eastAsia"/>
+        </w:rPr>
+        <w:t>来自</w:t>
+      </w:r>
+      <w:r>
+        <w:rPr>
+          <w:rFonts w:hint="eastAsia"/>
+        </w:rPr>
+        <w:t>同一个</w:t>
+      </w:r>
+      <w:r>
+        <w:rPr>
+          <w:rFonts w:hint="eastAsia"/>
+        </w:rPr>
+        <w:t>Client IP</w:t>
+      </w:r>
+      <w:r>
+        <w:rPr>
+          <w:rFonts w:hint="eastAsia"/>
+        </w:rPr>
+        <w:t>的</w:t>
+      </w:r>
+      <w:r>
+        <w:rPr>
+          <w:rFonts w:hint="eastAsia"/>
+        </w:rPr>
+        <w:t>平均</w:t>
+      </w:r>
+      <w:r>
+        <w:rPr>
+          <w:rFonts w:hint="eastAsia"/>
+        </w:rPr>
+        <w:t>请求速率为每秒</w:t>
+      </w:r>
+      <w:r>
+        <w:rPr>
+          <w:rFonts w:hint="eastAsia"/>
+        </w:rPr>
+        <w:t>1</w:t>
+      </w:r>
+      <w:r>
+        <w:rPr>
+          <w:rFonts w:hint="eastAsia"/>
+        </w:rPr>
+        <w:t>个请求</w:t>
+      </w:r>
+      <w:r>
+        <w:rPr>
+          <w:rFonts w:hint="eastAsia"/>
+        </w:rPr>
+        <w:t>，突发量为</w:t>
+      </w:r>
+      <w:r>
+        <w:rPr>
+          <w:rFonts w:hint="eastAsia"/>
+        </w:rPr>
+        <w:t>5</w:t>
+      </w:r>
+      <w:r>
+        <w:rPr>
+          <w:rFonts w:hint="eastAsia"/>
+        </w:rPr>
+        <w:t>个</w:t>
+      </w:r>
+      <w:r>
+        <w:rPr>
+          <w:rFonts w:hint="eastAsia"/>
+        </w:rPr>
+        <w:t>。</w:t>
+      </w:r>
+    </w:p>
+    <w:p>
+      <w:pPr>
+        <w:pStyle w:val="BodyTextFirstIndent"/>
+        <w:ind w:firstLine="420"/>
+        <w:rPr>
+          <w:rFonts w:hint="eastAsia"/>
+        </w:rPr>
+      </w:pPr>
+    </w:p>
+    <w:p>
+      <w:pPr>
+        <w:pStyle w:val="BodyTextFirstIndent"/>
+        <w:ind w:firstLine="420"/>
+      </w:pPr>
+      <w:r>
+        <w:rPr>
+          <w:noProof/>
+        </w:rPr>
+        <w:drawing>
+          <wp:anchor distT="0" distB="0" distL="114300" distR="114300" simplePos="0" relativeHeight="251658240" behindDoc="0" locked="0" layoutInCell="1" allowOverlap="1">
+            <wp:simplePos x="0" y="0"/>
+            <wp:positionH relativeFrom="column">
+              <wp:posOffset>285750</wp:posOffset>
+            </wp:positionH>
+            <wp:positionV relativeFrom="paragraph">
+              <wp:posOffset>-2905125</wp:posOffset>
+            </wp:positionV>
+            <wp:extent cx="17859375" cy="3095625"/>
+            <wp:effectExtent l="19050" t="0" r="9525" b="0"/>
+            <wp:wrapTopAndBottom/>
+            <wp:docPr id="1" name="Picture 0" descr="http_limit_req_structure.png"/>
+            <wp:cNvGraphicFramePr>
+              <a:graphicFrameLocks xmlns:a="http://schemas.openxmlformats.org/drawingml/2006/main" noChangeAspect="1"/>
+            </wp:cNvGraphicFramePr>
+            <a:graphic xmlns:a="http://schemas.openxmlformats.org/drawingml/2006/main">
+              <a:graphicData uri="http://schemas.openxmlformats.org/drawingml/2006/picture">
+                <pic:pic xmlns:pic="http://schemas.openxmlformats.org/drawingml/2006/picture">
+                  <pic:nvPicPr>
+                    <pic:cNvPr id="0" name="http_limit_req_structure.png"/>
+                    <pic:cNvPicPr/>
+                  </pic:nvPicPr>
+                  <pic:blipFill>
+                    <a:blip r:embed="rId5" cstate="print"/>
+                    <a:stretch>
+                      <a:fillRect/>
+                    </a:stretch>
+                  </pic:blipFill>
+                  <pic:spPr>
+                    <a:xfrm>
+                      <a:off x="0" y="0"/>
+                      <a:ext cx="17859375" cy="3095625"/>
+                    </a:xfrm>
+                    <a:prstGeom prst="rect">
+                      <a:avLst/>
+                    </a:prstGeom>
+                  </pic:spPr>
+                </pic:pic>
+              </a:graphicData>
+            </a:graphic>
+          </wp:anchor>
+        </w:drawing>
+      </w:r>
+    </w:p>
+    <w:p>
+      <w:pPr>
         <w:pStyle w:val="Heading1"/>
+        <w:rPr>
+          <w:rFonts w:hint="eastAsia"/>
+        </w:rPr>
       </w:pPr>
       <w:r>
         <w:t>Limit Conn</w:t>
@@ -56,6 +1196,247 @@
       <w:r>
         <w:t>ection</w:t>
       </w:r>
+    </w:p>
+    <w:p>
+      <w:pPr>
+        <w:pStyle w:val="BodyTextFirstIndent"/>
+        <w:ind w:firstLine="420"/>
+        <w:rPr>
+          <w:rFonts w:hint="eastAsia"/>
+        </w:rPr>
+      </w:pPr>
+      <w:r>
+        <w:rPr>
+          <w:rFonts w:hint="eastAsia"/>
+        </w:rPr>
+        <w:t>限制</w:t>
+      </w:r>
+      <w:r>
+        <w:rPr>
+          <w:rFonts w:hint="eastAsia"/>
+        </w:rPr>
+        <w:t>Client</w:t>
+      </w:r>
+      <w:r>
+        <w:rPr>
+          <w:rFonts w:hint="eastAsia"/>
+        </w:rPr>
+        <w:t>的并发连接数。</w:t>
+      </w:r>
+      <w:r>
+        <w:rPr>
+          <w:rFonts w:hint="eastAsia"/>
+        </w:rPr>
+        <w:t>该功能由</w:t>
+      </w:r>
+      <w:r>
+        <w:rPr>
+          <w:rFonts w:hint="eastAsia"/>
+        </w:rPr>
+        <w:t>limit_req</w:t>
+      </w:r>
+      <w:r>
+        <w:rPr>
+          <w:rFonts w:hint="eastAsia"/>
+        </w:rPr>
+        <w:t>模块提供。</w:t>
+      </w:r>
+    </w:p>
+    <w:p>
+      <w:pPr>
+        <w:pStyle w:val="Heading2"/>
+        <w:rPr>
+          <w:rFonts w:hint="eastAsia"/>
+        </w:rPr>
+      </w:pPr>
+      <w:r>
+        <w:rPr>
+          <w:rFonts w:hint="eastAsia"/>
+        </w:rPr>
+        <w:t>配置</w:t>
+      </w:r>
+    </w:p>
+    <w:p>
+      <w:pPr>
+        <w:pStyle w:val="HTMLPreformatted"/>
+        <w:ind w:left="420"/>
+        <w:rPr>
+          <w:color w:val="000000"/>
+        </w:rPr>
+      </w:pPr>
+      <w:r>
+        <w:rPr>
+          <w:color w:val="000000"/>
+        </w:rPr>
+        <w:t>http {</w:t>
+      </w:r>
+    </w:p>
+    <w:p>
+      <w:pPr>
+        <w:pStyle w:val="HTMLPreformatted"/>
+        <w:ind w:left="420"/>
+        <w:rPr>
+          <w:rFonts w:eastAsiaTheme="minorEastAsia" w:hint="eastAsia"/>
+          <w:color w:val="000000"/>
+        </w:rPr>
+      </w:pPr>
+      <w:r>
+        <w:rPr>
+          <w:color w:val="000000"/>
+        </w:rPr>
+        <w:t xml:space="preserve">    limit_conn_zone $binary_remote_addr zone=addr:10m;</w:t>
+      </w:r>
+    </w:p>
+    <w:p>
+      <w:pPr>
+        <w:pStyle w:val="HTMLPreformatted"/>
+        <w:ind w:left="420"/>
+        <w:rPr>
+          <w:rFonts w:eastAsiaTheme="minorEastAsia" w:hint="eastAsia"/>
+          <w:color w:val="000000"/>
+        </w:rPr>
+      </w:pPr>
+      <w:r>
+        <w:rPr>
+          <w:color w:val="000000"/>
+        </w:rPr>
+        <w:t xml:space="preserve">    ...</w:t>
+      </w:r>
+    </w:p>
+    <w:p>
+      <w:pPr>
+        <w:pStyle w:val="HTMLPreformatted"/>
+        <w:ind w:left="420"/>
+        <w:rPr>
+          <w:rFonts w:eastAsiaTheme="minorEastAsia" w:hint="eastAsia"/>
+          <w:color w:val="000000"/>
+        </w:rPr>
+      </w:pPr>
+      <w:r>
+        <w:rPr>
+          <w:color w:val="000000"/>
+        </w:rPr>
+        <w:t xml:space="preserve">    server {</w:t>
+      </w:r>
+    </w:p>
+    <w:p>
+      <w:pPr>
+        <w:pStyle w:val="HTMLPreformatted"/>
+        <w:ind w:left="420"/>
+        <w:rPr>
+          <w:rFonts w:eastAsiaTheme="minorEastAsia" w:hint="eastAsia"/>
+          <w:color w:val="000000"/>
+        </w:rPr>
+      </w:pPr>
+      <w:r>
+        <w:rPr>
+          <w:color w:val="000000"/>
+        </w:rPr>
+        <w:t xml:space="preserve">        ...</w:t>
+      </w:r>
+    </w:p>
+    <w:p>
+      <w:pPr>
+        <w:pStyle w:val="HTMLPreformatted"/>
+        <w:ind w:left="420"/>
+        <w:rPr>
+          <w:color w:val="000000"/>
+        </w:rPr>
+      </w:pPr>
+      <w:r>
+        <w:rPr>
+          <w:color w:val="000000"/>
+        </w:rPr>
+        <w:t xml:space="preserve">        location /download/ {</w:t>
+      </w:r>
+    </w:p>
+    <w:p>
+      <w:pPr>
+        <w:pStyle w:val="HTMLPreformatted"/>
+        <w:ind w:left="420"/>
+        <w:rPr>
+          <w:color w:val="000000"/>
+        </w:rPr>
+      </w:pPr>
+      <w:r>
+        <w:rPr>
+          <w:color w:val="000000"/>
+        </w:rPr>
+        <w:t xml:space="preserve">            limit_conn addr </w:t>
+      </w:r>
+      <w:r>
+        <w:rPr>
+          <w:rFonts w:eastAsiaTheme="minorEastAsia" w:hint="eastAsia"/>
+          <w:color w:val="000000"/>
+        </w:rPr>
+        <w:t>2</w:t>
+      </w:r>
+      <w:r>
+        <w:rPr>
+          <w:color w:val="000000"/>
+        </w:rPr>
+        <w:t>;</w:t>
+      </w:r>
+    </w:p>
+    <w:p>
+      <w:pPr>
+        <w:pStyle w:val="HTMLPreformatted"/>
+        <w:ind w:left="420"/>
+        <w:rPr>
+          <w:color w:val="000000"/>
+        </w:rPr>
+      </w:pPr>
+      <w:r>
+        <w:rPr>
+          <w:color w:val="000000"/>
+        </w:rPr>
+        <w:t xml:space="preserve">        }</w:t>
+      </w:r>
+    </w:p>
+    <w:p>
+      <w:pPr>
+        <w:pStyle w:val="BodyTextFirstIndent"/>
+        <w:ind w:firstLine="420"/>
+        <w:rPr>
+          <w:rFonts w:hint="eastAsia"/>
+        </w:rPr>
+      </w:pPr>
+      <w:r>
+        <w:rPr>
+          <w:rFonts w:hint="eastAsia"/>
+        </w:rPr>
+        <w:t>这个配置例子的功能是限制来自同一个</w:t>
+      </w:r>
+      <w:r>
+        <w:rPr>
+          <w:rFonts w:hint="eastAsia"/>
+        </w:rPr>
+        <w:t>Client IP</w:t>
+      </w:r>
+      <w:r>
+        <w:rPr>
+          <w:rFonts w:hint="eastAsia"/>
+        </w:rPr>
+        <w:t>的连接个数为</w:t>
+      </w:r>
+      <w:r>
+        <w:rPr>
+          <w:rFonts w:hint="eastAsia"/>
+        </w:rPr>
+        <w:t>2</w:t>
+      </w:r>
+      <w:r>
+        <w:rPr>
+          <w:rFonts w:hint="eastAsia"/>
+        </w:rPr>
+        <w:t>个。</w:t>
+      </w:r>
+    </w:p>
+    <w:p>
+      <w:pPr>
+        <w:pStyle w:val="BodyTextFirstIndent"/>
+        <w:ind w:firstLine="420"/>
+      </w:pPr>
     </w:p>
     <w:p>
       <w:pPr>
@@ -1324,6 +2705,92 @@
       <w:rPr>
         <w:rFonts w:ascii="Wingdings" w:hAnsi="Wingdings" w:hint="default"/>
       </w:rPr>
+    </w:lvl>
+  </w:abstractNum>
+  <w:abstractNum w:abstractNumId="10">
+    <w:nsid w:val="7DA20D58"/>
+    <w:multiLevelType w:val="hybridMultilevel"/>
+    <w:tmpl w:val="146AA024"/>
+    <w:lvl w:ilvl="0" w:tplc="04090011">
+      <w:start w:val="1"/>
+      <w:numFmt w:val="decimal"/>
+      <w:lvlText w:val="%1)"/>
+      <w:lvlJc w:val="left"/>
+      <w:pPr>
+        <w:ind w:left="1140" w:hanging="360"/>
+      </w:pPr>
+    </w:lvl>
+    <w:lvl w:ilvl="1" w:tplc="04090019" w:tentative="1">
+      <w:start w:val="1"/>
+      <w:numFmt w:val="lowerLetter"/>
+      <w:lvlText w:val="%2."/>
+      <w:lvlJc w:val="left"/>
+      <w:pPr>
+        <w:ind w:left="1860" w:hanging="360"/>
+      </w:pPr>
+    </w:lvl>
+    <w:lvl w:ilvl="2" w:tplc="0409001B" w:tentative="1">
+      <w:start w:val="1"/>
+      <w:numFmt w:val="lowerRoman"/>
+      <w:lvlText w:val="%3."/>
+      <w:lvlJc w:val="right"/>
+      <w:pPr>
+        <w:ind w:left="2580" w:hanging="180"/>
+      </w:pPr>
+    </w:lvl>
+    <w:lvl w:ilvl="3" w:tplc="0409000F" w:tentative="1">
+      <w:start w:val="1"/>
+      <w:numFmt w:val="decimal"/>
+      <w:lvlText w:val="%4."/>
+      <w:lvlJc w:val="left"/>
+      <w:pPr>
+        <w:ind w:left="3300" w:hanging="360"/>
+      </w:pPr>
+    </w:lvl>
+    <w:lvl w:ilvl="4" w:tplc="04090019" w:tentative="1">
+      <w:start w:val="1"/>
+      <w:numFmt w:val="lowerLetter"/>
+      <w:lvlText w:val="%5."/>
+      <w:lvlJc w:val="left"/>
+      <w:pPr>
+        <w:ind w:left="4020" w:hanging="360"/>
+      </w:pPr>
+    </w:lvl>
+    <w:lvl w:ilvl="5" w:tplc="0409001B" w:tentative="1">
+      <w:start w:val="1"/>
+      <w:numFmt w:val="lowerRoman"/>
+      <w:lvlText w:val="%6."/>
+      <w:lvlJc w:val="right"/>
+      <w:pPr>
+        <w:ind w:left="4740" w:hanging="180"/>
+      </w:pPr>
+    </w:lvl>
+    <w:lvl w:ilvl="6" w:tplc="0409000F" w:tentative="1">
+      <w:start w:val="1"/>
+      <w:numFmt w:val="decimal"/>
+      <w:lvlText w:val="%7."/>
+      <w:lvlJc w:val="left"/>
+      <w:pPr>
+        <w:ind w:left="5460" w:hanging="360"/>
+      </w:pPr>
+    </w:lvl>
+    <w:lvl w:ilvl="7" w:tplc="04090019" w:tentative="1">
+      <w:start w:val="1"/>
+      <w:numFmt w:val="lowerLetter"/>
+      <w:lvlText w:val="%8."/>
+      <w:lvlJc w:val="left"/>
+      <w:pPr>
+        <w:ind w:left="6180" w:hanging="360"/>
+      </w:pPr>
+    </w:lvl>
+    <w:lvl w:ilvl="8" w:tplc="0409001B" w:tentative="1">
+      <w:start w:val="1"/>
+      <w:numFmt w:val="lowerRoman"/>
+      <w:lvlText w:val="%9."/>
+      <w:lvlJc w:val="right"/>
+      <w:pPr>
+        <w:ind w:left="6900" w:hanging="180"/>
+      </w:pPr>
     </w:lvl>
   </w:abstractNum>
   <w:num w:numId="1">
@@ -1355,6 +2822,9 @@
   </w:num>
   <w:num w:numId="10">
     <w:abstractNumId w:val="7"/>
+  </w:num>
+  <w:num w:numId="11">
+    <w:abstractNumId w:val="10"/>
   </w:num>
   <w:numIdMacAtCleanup w:val="7"/>
 </w:numbering>

</xml_diff>

<commit_message>
Update limit_req and limit_conn documents
</commit_message>
<xml_diff>
--- a/doc/Nginx HTTP Limit.docx
+++ b/doc/Nginx HTTP Limit.docx
@@ -31,9 +31,6 @@
       <w:pPr>
         <w:pStyle w:val="BodyTextFirstIndent"/>
         <w:ind w:firstLine="420"/>
-        <w:rPr>
-          <w:rFonts w:hint="eastAsia"/>
-        </w:rPr>
       </w:pPr>
       <w:r>
         <w:t>Nginx</w:t>
@@ -54,9 +51,6 @@
     <w:p>
       <w:pPr>
         <w:pStyle w:val="Heading1"/>
-        <w:rPr>
-          <w:rFonts w:hint="eastAsia"/>
-        </w:rPr>
       </w:pPr>
       <w:r>
         <w:t>Limit Rate</w:t>
@@ -66,9 +60,6 @@
       <w:pPr>
         <w:pStyle w:val="BodyTextFirstIndent"/>
         <w:ind w:firstLine="420"/>
-        <w:rPr>
-          <w:rFonts w:hint="eastAsia"/>
-        </w:rPr>
       </w:pPr>
       <w:r>
         <w:rPr>
@@ -122,9 +113,6 @@
     <w:p>
       <w:pPr>
         <w:pStyle w:val="Heading2"/>
-        <w:rPr>
-          <w:rFonts w:hint="eastAsia"/>
-        </w:rPr>
       </w:pPr>
       <w:r>
         <w:rPr>
@@ -197,9 +185,6 @@
       <w:pPr>
         <w:pStyle w:val="BodyTextFirstIndent"/>
         <w:ind w:firstLine="420"/>
-        <w:rPr>
-          <w:rFonts w:hint="eastAsia"/>
-        </w:rPr>
       </w:pPr>
       <w:r>
         <w:rPr>
@@ -280,9 +265,6 @@
     <w:p>
       <w:pPr>
         <w:pStyle w:val="Heading2"/>
-        <w:rPr>
-          <w:rFonts w:hint="eastAsia"/>
-        </w:rPr>
       </w:pPr>
       <w:r>
         <w:rPr>
@@ -299,9 +281,6 @@
           <w:numId w:val="11"/>
         </w:numPr>
         <w:ind w:firstLineChars="0"/>
-        <w:rPr>
-          <w:rFonts w:hint="eastAsia"/>
-        </w:rPr>
       </w:pPr>
       <w:r>
         <w:rPr>
@@ -313,19 +292,31 @@
         <w:rPr>
           <w:rFonts w:hint="eastAsia"/>
         </w:rPr>
-        <w:t>Bytes</w:t>
-      </w:r>
-      <w:r>
-        <w:rPr>
-          <w:rFonts w:hint="eastAsia"/>
-        </w:rPr>
-        <w:t>数量。</w:t>
-      </w:r>
-      <w:r>
-        <w:rPr>
-          <w:rFonts w:hint="eastAsia"/>
-        </w:rPr>
-        <w:t xml:space="preserve">limit = limit_rate * (now_seconds </w:t>
+        <w:t>字节数</w:t>
+      </w:r>
+      <w:r>
+        <w:rPr>
+          <w:rFonts w:hint="eastAsia"/>
+        </w:rPr>
+        <w:t>。</w:t>
+      </w:r>
+      <w:r>
+        <w:rPr>
+          <w:rFonts w:hint="eastAsia"/>
+        </w:rPr>
+        <w:t xml:space="preserve">limit = limit_rate * </w:t>
+      </w:r>
+      <w:r>
+        <w:rPr>
+          <w:rFonts w:hint="eastAsia"/>
+        </w:rPr>
+        <w:t>S</w:t>
+      </w:r>
+      <w:r>
+        <w:rPr>
+          <w:rFonts w:hint="eastAsia"/>
+        </w:rPr>
+        <w:t xml:space="preserve">(now </w:t>
       </w:r>
       <w:r>
         <w:t>–</w:t>
@@ -334,7 +325,19 @@
         <w:rPr>
           <w:rFonts w:hint="eastAsia"/>
         </w:rPr>
-        <w:t xml:space="preserve"> start_seconds + 1) </w:t>
+        <w:t xml:space="preserve"> </w:t>
+      </w:r>
+      <w:r>
+        <w:rPr>
+          <w:rFonts w:hint="eastAsia"/>
+        </w:rPr>
+        <w:t>start</w:t>
+      </w:r>
+      <w:r>
+        <w:rPr>
+          <w:rFonts w:hint="eastAsia"/>
+        </w:rPr>
+        <w:t xml:space="preserve"> + 1) </w:t>
       </w:r>
       <w:r>
         <w:t>–</w:t>
@@ -363,9 +366,6 @@
           <w:numId w:val="11"/>
         </w:numPr>
         <w:ind w:firstLineChars="0"/>
-        <w:rPr>
-          <w:rFonts w:hint="eastAsia"/>
-        </w:rPr>
       </w:pPr>
       <w:r>
         <w:rPr>
@@ -413,7 +413,13 @@
         <w:rPr>
           <w:rFonts w:hint="eastAsia"/>
         </w:rPr>
-        <w:t>表示发送太快，需要暂停一下再发送。</w:t>
+        <w:t>表示发送太快，需要延迟</w:t>
+      </w:r>
+      <w:r>
+        <w:rPr>
+          <w:rFonts w:hint="eastAsia"/>
+        </w:rPr>
+        <w:t>发送。</w:t>
       </w:r>
     </w:p>
     <w:p>
@@ -424,15 +430,18 @@
           <w:numId w:val="11"/>
         </w:numPr>
         <w:ind w:firstLineChars="0"/>
-        <w:rPr>
-          <w:rFonts w:hint="eastAsia"/>
-        </w:rPr>
-      </w:pPr>
-      <w:r>
-        <w:rPr>
-          <w:rFonts w:hint="eastAsia"/>
-        </w:rPr>
-        <w:t>计算需要暂停多少毫秒</w:t>
+      </w:pPr>
+      <w:r>
+        <w:rPr>
+          <w:rFonts w:hint="eastAsia"/>
+        </w:rPr>
+        <w:t>计算需要</w:t>
+      </w:r>
+      <w:r>
+        <w:rPr>
+          <w:rFonts w:hint="eastAsia"/>
+        </w:rPr>
+        <w:t>延迟时间</w:t>
       </w:r>
       <w:r>
         <w:rPr>
@@ -447,13 +456,25 @@
         <w:t>发送的</w:t>
       </w:r>
       <w:r>
+        <w:rPr>
+          <w:rFonts w:hint="eastAsia"/>
+        </w:rPr>
+        <w:t xml:space="preserve"> </w:t>
+      </w:r>
+      <w:r>
         <w:t>–</w:t>
       </w:r>
       <w:r>
         <w:rPr>
           <w:rFonts w:hint="eastAsia"/>
         </w:rPr>
-        <w:t xml:space="preserve"> limit Bytes</w:t>
+        <w:t xml:space="preserve"> limit </w:t>
+      </w:r>
+      <w:r>
+        <w:rPr>
+          <w:rFonts w:hint="eastAsia"/>
+        </w:rPr>
+        <w:t>个字节</w:t>
       </w:r>
       <w:r>
         <w:rPr>
@@ -491,9 +512,6 @@
           <w:numId w:val="11"/>
         </w:numPr>
         <w:ind w:firstLineChars="0"/>
-        <w:rPr>
-          <w:rFonts w:hint="eastAsia"/>
-        </w:rPr>
       </w:pPr>
       <w:r>
         <w:rPr>
@@ -522,9 +540,6 @@
           <w:numId w:val="11"/>
         </w:numPr>
         <w:ind w:firstLineChars="0"/>
-        <w:rPr>
-          <w:rFonts w:hint="eastAsia"/>
-        </w:rPr>
       </w:pPr>
       <w:r>
         <w:rPr>
@@ -560,7 +575,7 @@
         <w:rPr>
           <w:rFonts w:hint="eastAsia"/>
         </w:rPr>
-        <w:t>Bytes</w:t>
+        <w:t>字节</w:t>
       </w:r>
       <w:r>
         <w:rPr>
@@ -577,9 +592,6 @@
           <w:numId w:val="11"/>
         </w:numPr>
         <w:ind w:firstLineChars="0"/>
-        <w:rPr>
-          <w:rFonts w:hint="eastAsia"/>
-        </w:rPr>
       </w:pPr>
       <w:r>
         <w:rPr>
@@ -615,7 +627,7 @@
         <w:rPr>
           <w:rFonts w:hint="eastAsia"/>
         </w:rPr>
-        <w:t>Bytes</w:t>
+        <w:t>字节</w:t>
       </w:r>
       <w:r>
         <w:rPr>
@@ -639,7 +651,7 @@
         <w:rPr>
           <w:rFonts w:hint="eastAsia"/>
         </w:rPr>
-        <w:t>Bytes</w:t>
+        <w:t>字节</w:t>
       </w:r>
       <w:r>
         <w:rPr>
@@ -656,9 +668,6 @@
           <w:numId w:val="11"/>
         </w:numPr>
         <w:ind w:firstLineChars="0"/>
-        <w:rPr>
-          <w:rFonts w:hint="eastAsia"/>
-        </w:rPr>
       </w:pPr>
       <w:r>
         <w:rPr>
@@ -694,7 +703,7 @@
         <w:rPr>
           <w:rFonts w:hint="eastAsia"/>
         </w:rPr>
-        <w:t>Bytes</w:t>
+        <w:t>字节</w:t>
       </w:r>
       <w:r>
         <w:rPr>
@@ -723,9 +732,6 @@
           <w:numId w:val="11"/>
         </w:numPr>
         <w:ind w:firstLineChars="0"/>
-        <w:rPr>
-          <w:rFonts w:hint="eastAsia"/>
-        </w:rPr>
       </w:pPr>
       <w:r>
         <w:rPr>
@@ -754,9 +760,6 @@
           <w:numId w:val="11"/>
         </w:numPr>
         <w:ind w:firstLineChars="0"/>
-        <w:rPr>
-          <w:rFonts w:hint="eastAsia"/>
-        </w:rPr>
       </w:pPr>
       <w:r>
         <w:rPr>
@@ -792,9 +795,6 @@
     <w:p>
       <w:pPr>
         <w:pStyle w:val="Heading2"/>
-        <w:rPr>
-          <w:rFonts w:hint="eastAsia"/>
-        </w:rPr>
       </w:pPr>
       <w:r>
         <w:rPr>
@@ -807,9 +807,6 @@
       <w:pPr>
         <w:pStyle w:val="BodyTextFirstIndent"/>
         <w:ind w:firstLine="420"/>
-        <w:rPr>
-          <w:rFonts w:hint="eastAsia"/>
-        </w:rPr>
       </w:pPr>
       <w:r>
         <w:rPr>
@@ -821,9 +818,6 @@
     <w:p>
       <w:pPr>
         <w:pStyle w:val="Heading1"/>
-        <w:rPr>
-          <w:rFonts w:hint="eastAsia"/>
-        </w:rPr>
       </w:pPr>
       <w:r>
         <w:t>Limit Req</w:t>
@@ -844,19 +838,7 @@
         <w:rPr>
           <w:rFonts w:hint="eastAsia"/>
         </w:rPr>
-        <w:t>限制</w:t>
-      </w:r>
-      <w:r>
-        <w:rPr>
-          <w:rFonts w:hint="eastAsia"/>
-        </w:rPr>
-        <w:t>Client</w:t>
-      </w:r>
-      <w:r>
-        <w:rPr>
-          <w:rFonts w:hint="eastAsia"/>
-        </w:rPr>
-        <w:t>的请求率。单位是</w:t>
+        <w:t>限制请求率。单位是</w:t>
       </w:r>
       <w:r>
         <w:rPr>
@@ -891,10 +873,93 @@
     </w:p>
     <w:p>
       <w:pPr>
+        <w:pStyle w:val="BodyTextFirstIndent"/>
+        <w:ind w:firstLine="420"/>
+        <w:rPr>
+          <w:rFonts w:hint="eastAsia"/>
+        </w:rPr>
+      </w:pPr>
+      <w:r>
+        <w:rPr>
+          <w:rFonts w:hint="eastAsia"/>
+        </w:rPr>
+        <w:t>可以配置成不同的限制策略，例如：</w:t>
+      </w:r>
+    </w:p>
+    <w:p>
+      <w:pPr>
+        <w:pStyle w:val="BodyTextFirstIndent"/>
+        <w:numPr>
+          <w:ilvl w:val="0"/>
+          <w:numId w:val="15"/>
+        </w:numPr>
+        <w:ind w:firstLineChars="0"/>
+        <w:rPr>
+          <w:rFonts w:hint="eastAsia"/>
+        </w:rPr>
+      </w:pPr>
+      <w:r>
+        <w:rPr>
+          <w:rFonts w:hint="eastAsia"/>
+        </w:rPr>
+        <w:t>来自同一个</w:t>
+      </w:r>
+      <w:r>
+        <w:rPr>
+          <w:rFonts w:hint="eastAsia"/>
+        </w:rPr>
+        <w:t>IP</w:t>
+      </w:r>
+      <w:r>
+        <w:rPr>
+          <w:rFonts w:hint="eastAsia"/>
+        </w:rPr>
+        <w:t>地址的请求限速为每秒</w:t>
+      </w:r>
+      <w:r>
+        <w:rPr>
+          <w:rFonts w:hint="eastAsia"/>
+        </w:rPr>
+        <w:t>5</w:t>
+      </w:r>
+      <w:r>
+        <w:rPr>
+          <w:rFonts w:hint="eastAsia"/>
+        </w:rPr>
+        <w:t>个。</w:t>
+      </w:r>
+    </w:p>
+    <w:p>
+      <w:pPr>
+        <w:pStyle w:val="BodyTextFirstIndent"/>
+        <w:numPr>
+          <w:ilvl w:val="0"/>
+          <w:numId w:val="15"/>
+        </w:numPr>
+        <w:ind w:firstLineChars="0"/>
+      </w:pPr>
+      <w:r>
+        <w:rPr>
+          <w:rFonts w:hint="eastAsia"/>
+        </w:rPr>
+        <w:t>访问某个虚拟服务器的请求限速为每秒</w:t>
+      </w:r>
+      <w:r>
+        <w:rPr>
+          <w:rFonts w:hint="eastAsia"/>
+        </w:rPr>
+        <w:t>1000</w:t>
+      </w:r>
+      <w:r>
+        <w:rPr>
+          <w:rFonts w:hint="eastAsia"/>
+        </w:rPr>
+        <w:t>个。</w:t>
+      </w:r>
+    </w:p>
+    <w:p>
+      <w:pPr>
         <w:pStyle w:val="Heading2"/>
-        <w:rPr>
-          <w:rFonts w:hint="eastAsia"/>
-        </w:rPr>
       </w:pPr>
       <w:r>
         <w:rPr>
@@ -923,15 +988,34 @@
         <w:pStyle w:val="HTMLPreformatted"/>
         <w:ind w:left="420"/>
         <w:rPr>
+          <w:rFonts w:eastAsiaTheme="minorEastAsia"/>
+          <w:color w:val="000000"/>
+        </w:rPr>
+      </w:pPr>
+      <w:r>
+        <w:rPr>
+          <w:color w:val="000000"/>
+        </w:rPr>
+        <w:t xml:space="preserve">    limit_req_zone $binary</w:t>
+      </w:r>
+      <w:r>
+        <w:rPr>
+          <w:color w:val="000000"/>
+        </w:rPr>
+        <w:t>_remote_addr zone=one:10m rate=</w:t>
+      </w:r>
+      <w:r>
+        <w:rPr>
           <w:rFonts w:eastAsiaTheme="minorEastAsia" w:hint="eastAsia"/>
           <w:color w:val="000000"/>
         </w:rPr>
-      </w:pPr>
+        <w:t>5</w:t>
+      </w:r>
       <w:r>
         <w:rPr>
           <w:color w:val="000000"/>
         </w:rPr>
-        <w:t xml:space="preserve">    limit_req_zone $binary_remote_addr zone=one:10m rate=1r/s;</w:t>
+        <w:t>r/s;</w:t>
       </w:r>
     </w:p>
     <w:p>
@@ -939,15 +1023,90 @@
         <w:pStyle w:val="HTMLPreformatted"/>
         <w:ind w:left="420"/>
         <w:rPr>
+          <w:rFonts w:eastAsiaTheme="minorEastAsia"/>
+          <w:color w:val="000000"/>
+        </w:rPr>
+      </w:pPr>
+      <w:r>
+        <w:rPr>
+          <w:color w:val="000000"/>
+        </w:rPr>
+        <w:t xml:space="preserve">    ...</w:t>
+      </w:r>
+    </w:p>
+    <w:p>
+      <w:pPr>
+        <w:pStyle w:val="HTMLPreformatted"/>
+        <w:ind w:left="420"/>
+        <w:rPr>
+          <w:rFonts w:eastAsiaTheme="minorEastAsia"/>
+          <w:color w:val="000000"/>
+        </w:rPr>
+      </w:pPr>
+      <w:r>
+        <w:rPr>
+          <w:color w:val="000000"/>
+        </w:rPr>
+        <w:t xml:space="preserve">    server {</w:t>
+      </w:r>
+    </w:p>
+    <w:p>
+      <w:pPr>
+        <w:pStyle w:val="HTMLPreformatted"/>
+        <w:ind w:left="420"/>
+        <w:rPr>
+          <w:rFonts w:eastAsiaTheme="minorEastAsia"/>
+          <w:color w:val="000000"/>
+        </w:rPr>
+      </w:pPr>
+      <w:r>
+        <w:rPr>
+          <w:color w:val="000000"/>
+        </w:rPr>
+        <w:t xml:space="preserve">        ...</w:t>
+      </w:r>
+    </w:p>
+    <w:p>
+      <w:pPr>
+        <w:pStyle w:val="HTMLPreformatted"/>
+        <w:ind w:left="420"/>
+        <w:rPr>
+          <w:color w:val="000000"/>
+        </w:rPr>
+      </w:pPr>
+      <w:r>
+        <w:rPr>
+          <w:color w:val="000000"/>
+        </w:rPr>
+        <w:t xml:space="preserve">        location /search/ {</w:t>
+      </w:r>
+    </w:p>
+    <w:p>
+      <w:pPr>
+        <w:pStyle w:val="HTMLPreformatted"/>
+        <w:ind w:left="420"/>
+        <w:rPr>
+          <w:color w:val="000000"/>
+        </w:rPr>
+      </w:pPr>
+      <w:r>
+        <w:rPr>
+          <w:color w:val="000000"/>
+        </w:rPr>
+        <w:t xml:space="preserve">            limit_req zone=one burst=</w:t>
+      </w:r>
+      <w:r>
+        <w:rPr>
           <w:rFonts w:eastAsiaTheme="minorEastAsia" w:hint="eastAsia"/>
           <w:color w:val="000000"/>
         </w:rPr>
-      </w:pPr>
+        <w:t>9</w:t>
+      </w:r>
       <w:r>
         <w:rPr>
           <w:color w:val="000000"/>
         </w:rPr>
-        <w:t xml:space="preserve">    ...</w:t>
+        <w:t>;</w:t>
       </w:r>
     </w:p>
     <w:p>
@@ -955,7 +1114,6 @@
         <w:pStyle w:val="HTMLPreformatted"/>
         <w:ind w:left="420"/>
         <w:rPr>
-          <w:rFonts w:eastAsiaTheme="minorEastAsia" w:hint="eastAsia"/>
           <w:color w:val="000000"/>
         </w:rPr>
       </w:pPr>
@@ -963,67 +1121,6 @@
         <w:rPr>
           <w:color w:val="000000"/>
         </w:rPr>
-        <w:t xml:space="preserve">    server {</w:t>
-      </w:r>
-    </w:p>
-    <w:p>
-      <w:pPr>
-        <w:pStyle w:val="HTMLPreformatted"/>
-        <w:ind w:left="420"/>
-        <w:rPr>
-          <w:rFonts w:eastAsiaTheme="minorEastAsia" w:hint="eastAsia"/>
-          <w:color w:val="000000"/>
-        </w:rPr>
-      </w:pPr>
-      <w:r>
-        <w:rPr>
-          <w:color w:val="000000"/>
-        </w:rPr>
-        <w:t xml:space="preserve">        ...</w:t>
-      </w:r>
-    </w:p>
-    <w:p>
-      <w:pPr>
-        <w:pStyle w:val="HTMLPreformatted"/>
-        <w:ind w:left="420"/>
-        <w:rPr>
-          <w:color w:val="000000"/>
-        </w:rPr>
-      </w:pPr>
-      <w:r>
-        <w:rPr>
-          <w:color w:val="000000"/>
-        </w:rPr>
-        <w:t xml:space="preserve">        location /search/ {</w:t>
-      </w:r>
-    </w:p>
-    <w:p>
-      <w:pPr>
-        <w:pStyle w:val="HTMLPreformatted"/>
-        <w:ind w:left="420"/>
-        <w:rPr>
-          <w:color w:val="000000"/>
-        </w:rPr>
-      </w:pPr>
-      <w:r>
-        <w:rPr>
-          <w:color w:val="000000"/>
-        </w:rPr>
-        <w:t xml:space="preserve">            limit_req zone=one burst=5;</w:t>
-      </w:r>
-    </w:p>
-    <w:p>
-      <w:pPr>
-        <w:pStyle w:val="HTMLPreformatted"/>
-        <w:ind w:left="420"/>
-        <w:rPr>
-          <w:color w:val="000000"/>
-        </w:rPr>
-      </w:pPr>
-      <w:r>
-        <w:rPr>
-          <w:color w:val="000000"/>
-        </w:rPr>
         <w:t xml:space="preserve">        }</w:t>
       </w:r>
     </w:p>
@@ -1031,9 +1128,6 @@
       <w:pPr>
         <w:pStyle w:val="BodyTextFirstIndent"/>
         <w:ind w:firstLine="420"/>
-        <w:rPr>
-          <w:rFonts w:hint="eastAsia"/>
-        </w:rPr>
       </w:pPr>
       <w:r>
         <w:rPr>
@@ -1087,7 +1181,7 @@
         <w:rPr>
           <w:rFonts w:hint="eastAsia"/>
         </w:rPr>
-        <w:t>1</w:t>
+        <w:t>5</w:t>
       </w:r>
       <w:r>
         <w:rPr>
@@ -1105,7 +1199,7 @@
         <w:rPr>
           <w:rFonts w:hint="eastAsia"/>
         </w:rPr>
-        <w:t>5</w:t>
+        <w:t>9</w:t>
       </w:r>
       <w:r>
         <w:rPr>
@@ -1122,17 +1216,29 @@
     </w:p>
     <w:p>
       <w:pPr>
-        <w:pStyle w:val="BodyTextFirstIndent"/>
-        <w:ind w:firstLine="420"/>
-        <w:rPr>
-          <w:rFonts w:hint="eastAsia"/>
-        </w:rPr>
-      </w:pPr>
-    </w:p>
-    <w:p>
-      <w:pPr>
-        <w:pStyle w:val="BodyTextFirstIndent"/>
-        <w:ind w:firstLine="420"/>
+        <w:pStyle w:val="Heading2"/>
+        <w:rPr>
+          <w:rFonts w:hint="eastAsia"/>
+        </w:rPr>
+      </w:pPr>
+      <w:r>
+        <w:rPr>
+          <w:rFonts w:hint="eastAsia"/>
+        </w:rPr>
+        <w:t>数据结构</w:t>
+      </w:r>
+    </w:p>
+    <w:p>
+      <w:pPr>
+        <w:pStyle w:val="BodyTextFirstIndent"/>
+        <w:numPr>
+          <w:ilvl w:val="0"/>
+          <w:numId w:val="12"/>
+        </w:numPr>
+        <w:ind w:firstLineChars="0"/>
+        <w:rPr>
+          <w:rFonts w:hint="eastAsia"/>
+        </w:rPr>
       </w:pPr>
       <w:r>
         <w:rPr>
@@ -1182,13 +1288,1539 @@
           </wp:anchor>
         </w:drawing>
       </w:r>
+      <w:r>
+        <w:rPr>
+          <w:rFonts w:hint="eastAsia"/>
+        </w:rPr>
+        <w:t>ngx_http_limit_req_conf_t</w:t>
+      </w:r>
+    </w:p>
+    <w:p>
+      <w:pPr>
+        <w:pStyle w:val="BodyTextFirstIndent"/>
+        <w:ind w:left="1140" w:firstLineChars="0" w:firstLine="0"/>
+        <w:rPr>
+          <w:rFonts w:hint="eastAsia"/>
+        </w:rPr>
+      </w:pPr>
+      <w:r>
+        <w:rPr>
+          <w:rFonts w:hint="eastAsia"/>
+        </w:rPr>
+        <w:t>limit_req</w:t>
+      </w:r>
+      <w:r>
+        <w:rPr>
+          <w:rFonts w:hint="eastAsia"/>
+        </w:rPr>
+        <w:t>模块的</w:t>
+      </w:r>
+      <w:r>
+        <w:rPr>
+          <w:rFonts w:hint="eastAsia"/>
+        </w:rPr>
+        <w:t>location conf</w:t>
+      </w:r>
+      <w:r>
+        <w:rPr>
+          <w:rFonts w:hint="eastAsia"/>
+        </w:rPr>
+        <w:t>数据结构，在</w:t>
+      </w:r>
+      <w:r>
+        <w:rPr>
+          <w:rFonts w:hint="eastAsia"/>
+        </w:rPr>
+        <w:t>limits</w:t>
+      </w:r>
+      <w:r>
+        <w:rPr>
+          <w:rFonts w:hint="eastAsia"/>
+        </w:rPr>
+        <w:t>数组保存了该</w:t>
+      </w:r>
+      <w:r>
+        <w:rPr>
+          <w:rFonts w:hint="eastAsia"/>
+        </w:rPr>
+        <w:t>Location</w:t>
+      </w:r>
+      <w:r>
+        <w:rPr>
+          <w:rFonts w:hint="eastAsia"/>
+        </w:rPr>
+        <w:t>下的所有</w:t>
+      </w:r>
+      <w:r>
+        <w:rPr>
+          <w:rFonts w:hint="eastAsia"/>
+        </w:rPr>
+        <w:t>limit_req</w:t>
+      </w:r>
+      <w:r>
+        <w:rPr>
+          <w:rFonts w:hint="eastAsia"/>
+        </w:rPr>
+        <w:t>。</w:t>
+      </w:r>
+    </w:p>
+    <w:p>
+      <w:pPr>
+        <w:pStyle w:val="BodyTextFirstIndent"/>
+        <w:numPr>
+          <w:ilvl w:val="0"/>
+          <w:numId w:val="12"/>
+        </w:numPr>
+        <w:ind w:firstLineChars="0"/>
+        <w:rPr>
+          <w:rFonts w:hint="eastAsia"/>
+        </w:rPr>
+      </w:pPr>
+      <w:r>
+        <w:rPr>
+          <w:rFonts w:hint="eastAsia"/>
+        </w:rPr>
+        <w:t>ngx_http_limit_req_limit_t</w:t>
+      </w:r>
+    </w:p>
+    <w:p>
+      <w:pPr>
+        <w:pStyle w:val="BodyTextFirstIndent"/>
+        <w:ind w:left="1140" w:firstLineChars="0" w:firstLine="0"/>
+        <w:rPr>
+          <w:rFonts w:hint="eastAsia"/>
+        </w:rPr>
+      </w:pPr>
+      <w:r>
+        <w:rPr>
+          <w:rFonts w:hint="eastAsia"/>
+        </w:rPr>
+        <w:t>表示一个</w:t>
+      </w:r>
+      <w:r>
+        <w:rPr>
+          <w:rFonts w:hint="eastAsia"/>
+        </w:rPr>
+        <w:t>limit_req</w:t>
+      </w:r>
+      <w:r>
+        <w:rPr>
+          <w:rFonts w:hint="eastAsia"/>
+        </w:rPr>
+        <w:t>。因为各个</w:t>
+      </w:r>
+      <w:r>
+        <w:rPr>
+          <w:rFonts w:hint="eastAsia"/>
+        </w:rPr>
+        <w:t>Worker</w:t>
+      </w:r>
+      <w:r>
+        <w:rPr>
+          <w:rFonts w:hint="eastAsia"/>
+        </w:rPr>
+        <w:t>并发在处理请求，需要共享请求数的信息。于是需要创建一块共享内存用于存放这些共享数据。</w:t>
+      </w:r>
+    </w:p>
+    <w:p>
+      <w:pPr>
+        <w:pStyle w:val="BodyTextFirstIndent"/>
+        <w:numPr>
+          <w:ilvl w:val="0"/>
+          <w:numId w:val="13"/>
+        </w:numPr>
+        <w:ind w:firstLineChars="0"/>
+        <w:rPr>
+          <w:rFonts w:hint="eastAsia"/>
+        </w:rPr>
+      </w:pPr>
+      <w:r>
+        <w:rPr>
+          <w:rFonts w:hint="eastAsia"/>
+        </w:rPr>
+        <w:t>shm_zone</w:t>
+      </w:r>
+      <w:r>
+        <w:rPr>
+          <w:rFonts w:hint="eastAsia"/>
+        </w:rPr>
+        <w:t>：管理共享内存</w:t>
+      </w:r>
+    </w:p>
+    <w:p>
+      <w:pPr>
+        <w:pStyle w:val="BodyTextFirstIndent"/>
+        <w:numPr>
+          <w:ilvl w:val="0"/>
+          <w:numId w:val="13"/>
+        </w:numPr>
+        <w:ind w:firstLineChars="0"/>
+        <w:rPr>
+          <w:rFonts w:hint="eastAsia"/>
+        </w:rPr>
+      </w:pPr>
+      <w:r>
+        <w:rPr>
+          <w:rFonts w:hint="eastAsia"/>
+        </w:rPr>
+        <w:t>burst</w:t>
+      </w:r>
+      <w:r>
+        <w:rPr>
+          <w:rFonts w:hint="eastAsia"/>
+        </w:rPr>
+        <w:t>：最大突发量</w:t>
+      </w:r>
+    </w:p>
+    <w:p>
+      <w:pPr>
+        <w:pStyle w:val="BodyTextFirstIndent"/>
+        <w:numPr>
+          <w:ilvl w:val="0"/>
+          <w:numId w:val="13"/>
+        </w:numPr>
+        <w:ind w:firstLineChars="0"/>
+        <w:rPr>
+          <w:rFonts w:hint="eastAsia"/>
+        </w:rPr>
+      </w:pPr>
+      <w:r>
+        <w:rPr>
+          <w:rFonts w:hint="eastAsia"/>
+        </w:rPr>
+        <w:t>nodelay</w:t>
+      </w:r>
+      <w:r>
+        <w:rPr>
+          <w:rFonts w:hint="eastAsia"/>
+        </w:rPr>
+        <w:t>：不能延迟处理请求</w:t>
+      </w:r>
+    </w:p>
+    <w:p>
+      <w:pPr>
+        <w:pStyle w:val="BodyTextFirstIndent"/>
+        <w:numPr>
+          <w:ilvl w:val="0"/>
+          <w:numId w:val="12"/>
+        </w:numPr>
+        <w:ind w:firstLineChars="0"/>
+        <w:rPr>
+          <w:rFonts w:hint="eastAsia"/>
+        </w:rPr>
+      </w:pPr>
+      <w:r>
+        <w:rPr>
+          <w:rFonts w:hint="eastAsia"/>
+        </w:rPr>
+        <w:t>ngx_shm_zone_t</w:t>
+      </w:r>
+    </w:p>
+    <w:p>
+      <w:pPr>
+        <w:pStyle w:val="BodyTextFirstIndent"/>
+        <w:ind w:left="1140" w:firstLineChars="0" w:firstLine="0"/>
+        <w:rPr>
+          <w:rFonts w:hint="eastAsia"/>
+        </w:rPr>
+      </w:pPr>
+      <w:r>
+        <w:rPr>
+          <w:rFonts w:hint="eastAsia"/>
+        </w:rPr>
+        <w:t>共享内存</w:t>
+      </w:r>
+    </w:p>
+    <w:p>
+      <w:pPr>
+        <w:pStyle w:val="BodyTextFirstIndent"/>
+        <w:numPr>
+          <w:ilvl w:val="0"/>
+          <w:numId w:val="12"/>
+        </w:numPr>
+        <w:ind w:firstLineChars="0"/>
+        <w:rPr>
+          <w:rFonts w:hint="eastAsia"/>
+        </w:rPr>
+      </w:pPr>
+      <w:r>
+        <w:rPr>
+          <w:rFonts w:hint="eastAsia"/>
+        </w:rPr>
+        <w:t>ngx_http_limit_req_ctx_t</w:t>
+      </w:r>
+    </w:p>
+    <w:p>
+      <w:pPr>
+        <w:pStyle w:val="BodyTextFirstIndent"/>
+        <w:ind w:left="1140" w:firstLineChars="0" w:firstLine="0"/>
+        <w:rPr>
+          <w:rFonts w:hint="eastAsia"/>
+        </w:rPr>
+      </w:pPr>
+      <w:r>
+        <w:rPr>
+          <w:rFonts w:hint="eastAsia"/>
+        </w:rPr>
+        <w:t>limit_req </w:t>
+      </w:r>
+      <w:r>
+        <w:t>上</w:t>
+      </w:r>
+      <w:r>
+        <w:rPr>
+          <w:rFonts w:hint="eastAsia"/>
+        </w:rPr>
+        <w:t>下文</w:t>
+      </w:r>
+      <w:r>
+        <w:rPr>
+          <w:rFonts w:hint="eastAsia"/>
+        </w:rPr>
+        <w:t>，但它不在共享内存。</w:t>
+      </w:r>
+    </w:p>
+    <w:p>
+      <w:pPr>
+        <w:pStyle w:val="BodyTextFirstIndent"/>
+        <w:numPr>
+          <w:ilvl w:val="0"/>
+          <w:numId w:val="14"/>
+        </w:numPr>
+        <w:ind w:firstLineChars="0"/>
+        <w:rPr>
+          <w:rFonts w:hint="eastAsia"/>
+        </w:rPr>
+      </w:pPr>
+      <w:r>
+        <w:rPr>
+          <w:rFonts w:hint="eastAsia"/>
+        </w:rPr>
+        <w:t>shared</w:t>
+      </w:r>
+      <w:r>
+        <w:rPr>
+          <w:rFonts w:hint="eastAsia"/>
+        </w:rPr>
+        <w:t>：指向共享的</w:t>
+      </w:r>
+      <w:r>
+        <w:rPr>
+          <w:rFonts w:hint="eastAsia"/>
+        </w:rPr>
+        <w:t>limit_req</w:t>
+      </w:r>
+      <w:r>
+        <w:rPr>
+          <w:rFonts w:hint="eastAsia"/>
+        </w:rPr>
+        <w:t>上下文</w:t>
+      </w:r>
+    </w:p>
+    <w:p>
+      <w:pPr>
+        <w:pStyle w:val="BodyTextFirstIndent"/>
+        <w:numPr>
+          <w:ilvl w:val="0"/>
+          <w:numId w:val="14"/>
+        </w:numPr>
+        <w:ind w:firstLineChars="0"/>
+        <w:rPr>
+          <w:rFonts w:hint="eastAsia"/>
+        </w:rPr>
+      </w:pPr>
+      <w:r>
+        <w:rPr>
+          <w:rFonts w:hint="eastAsia"/>
+        </w:rPr>
+        <w:t>rate</w:t>
+      </w:r>
+      <w:r>
+        <w:rPr>
+          <w:rFonts w:hint="eastAsia"/>
+        </w:rPr>
+        <w:t>：配置的请求率</w:t>
+      </w:r>
+      <w:r>
+        <w:rPr>
+          <w:rFonts w:hint="eastAsia"/>
+        </w:rPr>
+        <w:t>（</w:t>
+      </w:r>
+      <w:r>
+        <w:rPr>
+          <w:rFonts w:hint="eastAsia"/>
+        </w:rPr>
+        <w:t>0.001R</w:t>
+      </w:r>
+      <w:r>
+        <w:rPr>
+          <w:rFonts w:hint="eastAsia"/>
+        </w:rPr>
+        <w:t xml:space="preserve">equests </w:t>
+      </w:r>
+      <w:r>
+        <w:rPr>
+          <w:rFonts w:hint="eastAsia"/>
+        </w:rPr>
+        <w:t>/</w:t>
+      </w:r>
+      <w:r>
+        <w:rPr>
+          <w:rFonts w:hint="eastAsia"/>
+        </w:rPr>
+        <w:t xml:space="preserve"> </w:t>
+      </w:r>
+      <w:r>
+        <w:rPr>
+          <w:rFonts w:hint="eastAsia"/>
+        </w:rPr>
+        <w:t>S</w:t>
+      </w:r>
+      <w:r>
+        <w:rPr>
+          <w:rFonts w:hint="eastAsia"/>
+        </w:rPr>
+        <w:t>econd</w:t>
+      </w:r>
+      <w:r>
+        <w:rPr>
+          <w:rFonts w:hint="eastAsia"/>
+        </w:rPr>
+        <w:t>）</w:t>
+      </w:r>
+    </w:p>
+    <w:p>
+      <w:pPr>
+        <w:pStyle w:val="BodyTextFirstIndent"/>
+        <w:numPr>
+          <w:ilvl w:val="0"/>
+          <w:numId w:val="14"/>
+        </w:numPr>
+        <w:ind w:firstLineChars="0"/>
+        <w:rPr>
+          <w:rFonts w:hint="eastAsia"/>
+        </w:rPr>
+      </w:pPr>
+      <w:r>
+        <w:rPr>
+          <w:rFonts w:hint="eastAsia"/>
+        </w:rPr>
+        <w:t>variable</w:t>
+      </w:r>
+      <w:r>
+        <w:rPr>
+          <w:rFonts w:hint="eastAsia"/>
+        </w:rPr>
+        <w:t>：被限制的对象的变量</w:t>
+      </w:r>
+      <w:r>
+        <w:rPr>
+          <w:rFonts w:hint="eastAsia"/>
+        </w:rPr>
+        <w:t>，比如</w:t>
+      </w:r>
+      <w:r>
+        <w:rPr>
+          <w:rFonts w:hint="eastAsia"/>
+        </w:rPr>
+        <w:t>$binary_remote_addr</w:t>
+      </w:r>
+      <w:r>
+        <w:rPr>
+          <w:rFonts w:hint="eastAsia"/>
+        </w:rPr>
+        <w:t>、</w:t>
+      </w:r>
+      <w:r>
+        <w:rPr>
+          <w:rFonts w:hint="eastAsia"/>
+        </w:rPr>
+        <w:t>$server_name</w:t>
+      </w:r>
+      <w:r>
+        <w:rPr>
+          <w:rFonts w:hint="eastAsia"/>
+        </w:rPr>
+        <w:t>。用它来实现不同的限制策略。</w:t>
+      </w:r>
+    </w:p>
+    <w:p>
+      <w:pPr>
+        <w:pStyle w:val="BodyTextFirstIndent"/>
+        <w:numPr>
+          <w:ilvl w:val="0"/>
+          <w:numId w:val="12"/>
+        </w:numPr>
+        <w:ind w:firstLineChars="0"/>
+        <w:rPr>
+          <w:rFonts w:hint="eastAsia"/>
+        </w:rPr>
+      </w:pPr>
+      <w:r>
+        <w:rPr>
+          <w:rFonts w:hint="eastAsia"/>
+        </w:rPr>
+        <w:t>ngx_http_limit_req_shctx_t</w:t>
+      </w:r>
+    </w:p>
+    <w:p>
+      <w:pPr>
+        <w:pStyle w:val="BodyTextFirstIndent"/>
+        <w:ind w:left="1140" w:firstLineChars="0" w:firstLine="0"/>
+        <w:rPr>
+          <w:rFonts w:hint="eastAsia"/>
+        </w:rPr>
+      </w:pPr>
+      <w:r>
+        <w:rPr>
+          <w:rFonts w:hint="eastAsia"/>
+        </w:rPr>
+        <w:t>limit_req</w:t>
+      </w:r>
+      <w:r>
+        <w:rPr>
+          <w:rFonts w:hint="eastAsia"/>
+        </w:rPr>
+        <w:t>上下文，它在共享内存。被各个</w:t>
+      </w:r>
+      <w:r>
+        <w:rPr>
+          <w:rFonts w:hint="eastAsia"/>
+        </w:rPr>
+        <w:t>Worker</w:t>
+      </w:r>
+      <w:r>
+        <w:rPr>
+          <w:rFonts w:hint="eastAsia"/>
+        </w:rPr>
+        <w:t>所访问。</w:t>
+      </w:r>
+    </w:p>
+    <w:p>
+      <w:pPr>
+        <w:pStyle w:val="BodyTextFirstIndent"/>
+        <w:ind w:left="1140" w:firstLineChars="0" w:firstLine="0"/>
+        <w:rPr>
+          <w:rFonts w:hint="eastAsia"/>
+        </w:rPr>
+      </w:pPr>
+      <w:r>
+        <w:rPr>
+          <w:rFonts w:hint="eastAsia"/>
+        </w:rPr>
+        <w:t>它维护</w:t>
+      </w:r>
+      <w:r>
+        <w:rPr>
+          <w:rFonts w:hint="eastAsia"/>
+        </w:rPr>
+        <w:t>各个</w:t>
+      </w:r>
+      <w:r>
+        <w:rPr>
+          <w:rFonts w:hint="eastAsia"/>
+        </w:rPr>
+        <w:t>ngx_http_limit_req_node_t</w:t>
+      </w:r>
+      <w:r>
+        <w:rPr>
+          <w:rFonts w:hint="eastAsia"/>
+        </w:rPr>
+        <w:t>。</w:t>
+      </w:r>
+    </w:p>
+    <w:p>
+      <w:pPr>
+        <w:pStyle w:val="BodyTextFirstIndent"/>
+        <w:numPr>
+          <w:ilvl w:val="0"/>
+          <w:numId w:val="12"/>
+        </w:numPr>
+        <w:ind w:firstLineChars="0"/>
+        <w:rPr>
+          <w:rFonts w:hint="eastAsia"/>
+        </w:rPr>
+      </w:pPr>
+      <w:r>
+        <w:rPr>
+          <w:rFonts w:hint="eastAsia"/>
+        </w:rPr>
+        <w:t>ngx_http_limit_req_node_t</w:t>
+      </w:r>
+    </w:p>
+    <w:p>
+      <w:pPr>
+        <w:pStyle w:val="BodyTextFirstIndent"/>
+        <w:ind w:left="1140" w:firstLineChars="0" w:firstLine="0"/>
+        <w:rPr>
+          <w:rFonts w:hint="eastAsia"/>
+        </w:rPr>
+      </w:pPr>
+      <w:r>
+        <w:rPr>
+          <w:rFonts w:hint="eastAsia"/>
+        </w:rPr>
+        <w:t>例如：表示一个</w:t>
+      </w:r>
+      <w:r>
+        <w:rPr>
+          <w:rFonts w:hint="eastAsia"/>
+        </w:rPr>
+        <w:t>Client IP</w:t>
+      </w:r>
+      <w:r>
+        <w:rPr>
+          <w:rFonts w:hint="eastAsia"/>
+        </w:rPr>
+        <w:t>的结节，用于记录请求情况。</w:t>
+      </w:r>
+    </w:p>
+    <w:p>
+      <w:pPr>
+        <w:pStyle w:val="BodyTextFirstIndent"/>
+        <w:numPr>
+          <w:ilvl w:val="0"/>
+          <w:numId w:val="16"/>
+        </w:numPr>
+        <w:ind w:firstLineChars="0"/>
+        <w:rPr>
+          <w:rFonts w:hint="eastAsia"/>
+        </w:rPr>
+      </w:pPr>
+      <w:r>
+        <w:rPr>
+          <w:rFonts w:hint="eastAsia"/>
+        </w:rPr>
+        <w:t>d</w:t>
+      </w:r>
+      <w:r>
+        <w:rPr>
+          <w:rFonts w:hint="eastAsia"/>
+        </w:rPr>
+        <w:t>ata/len</w:t>
+      </w:r>
+      <w:r>
+        <w:rPr>
+          <w:rFonts w:hint="eastAsia"/>
+        </w:rPr>
+        <w:t>：变量值</w:t>
+      </w:r>
+    </w:p>
+    <w:p>
+      <w:pPr>
+        <w:pStyle w:val="BodyTextFirstIndent"/>
+        <w:numPr>
+          <w:ilvl w:val="0"/>
+          <w:numId w:val="16"/>
+        </w:numPr>
+        <w:ind w:firstLineChars="0"/>
+        <w:rPr>
+          <w:rFonts w:hint="eastAsia"/>
+        </w:rPr>
+      </w:pPr>
+      <w:r>
+        <w:rPr>
+          <w:rFonts w:hint="eastAsia"/>
+        </w:rPr>
+        <w:t>l</w:t>
+      </w:r>
+      <w:r>
+        <w:rPr>
+          <w:rFonts w:hint="eastAsia"/>
+        </w:rPr>
+        <w:t>ast</w:t>
+      </w:r>
+      <w:r>
+        <w:rPr>
+          <w:rFonts w:hint="eastAsia"/>
+        </w:rPr>
+        <w:t>：前一个请求时间</w:t>
+      </w:r>
+    </w:p>
+    <w:p>
+      <w:pPr>
+        <w:pStyle w:val="BodyTextFirstIndent"/>
+        <w:numPr>
+          <w:ilvl w:val="0"/>
+          <w:numId w:val="16"/>
+        </w:numPr>
+        <w:ind w:firstLineChars="0"/>
+        <w:rPr>
+          <w:rFonts w:hint="eastAsia"/>
+        </w:rPr>
+      </w:pPr>
+      <w:r>
+        <w:rPr>
+          <w:rFonts w:hint="eastAsia"/>
+        </w:rPr>
+        <w:t>e</w:t>
+      </w:r>
+      <w:r>
+        <w:rPr>
+          <w:rFonts w:hint="eastAsia"/>
+        </w:rPr>
+        <w:t>xcess</w:t>
+      </w:r>
+      <w:r>
+        <w:rPr>
+          <w:rFonts w:hint="eastAsia"/>
+        </w:rPr>
+        <w:t>：超额量</w:t>
+      </w:r>
+    </w:p>
+    <w:p>
+      <w:pPr>
+        <w:pStyle w:val="Heading2"/>
+        <w:rPr>
+          <w:rFonts w:hint="eastAsia"/>
+        </w:rPr>
+      </w:pPr>
+      <w:r>
+        <w:rPr>
+          <w:rFonts w:hint="eastAsia"/>
+        </w:rPr>
+        <w:t>算法</w:t>
+      </w:r>
+    </w:p>
+    <w:p>
+      <w:pPr>
+        <w:pStyle w:val="BodyTextFirstIndent"/>
+        <w:ind w:firstLine="420"/>
+        <w:rPr>
+          <w:rFonts w:hint="eastAsia"/>
+        </w:rPr>
+      </w:pPr>
+      <w:r>
+        <w:rPr>
+          <w:rFonts w:hint="eastAsia"/>
+        </w:rPr>
+        <w:t>现在以“来自同一个</w:t>
+      </w:r>
+      <w:r>
+        <w:rPr>
+          <w:rFonts w:hint="eastAsia"/>
+        </w:rPr>
+        <w:t>IP</w:t>
+      </w:r>
+      <w:r>
+        <w:rPr>
+          <w:rFonts w:hint="eastAsia"/>
+        </w:rPr>
+        <w:t>地址的请求限速为每秒</w:t>
+      </w:r>
+      <w:r>
+        <w:rPr>
+          <w:rFonts w:hint="eastAsia"/>
+        </w:rPr>
+        <w:t>5</w:t>
+      </w:r>
+      <w:r>
+        <w:rPr>
+          <w:rFonts w:hint="eastAsia"/>
+        </w:rPr>
+        <w:t>个”为例，讲一下限速算法原理。</w:t>
+      </w:r>
+    </w:p>
+    <w:p>
+      <w:pPr>
+        <w:pStyle w:val="BodyTextFirstIndent"/>
+        <w:ind w:firstLine="420"/>
+        <w:rPr>
+          <w:rFonts w:hint="eastAsia"/>
+        </w:rPr>
+      </w:pPr>
+      <w:r>
+        <w:rPr>
+          <w:rFonts w:hint="eastAsia"/>
+        </w:rPr>
+        <w:t>来自同一个</w:t>
+      </w:r>
+      <w:r>
+        <w:rPr>
+          <w:rFonts w:hint="eastAsia"/>
+        </w:rPr>
+        <w:t>IP</w:t>
+      </w:r>
+      <w:r>
+        <w:rPr>
+          <w:rFonts w:hint="eastAsia"/>
+        </w:rPr>
+        <w:t>地址的请求信息记录在同一个</w:t>
+      </w:r>
+      <w:r>
+        <w:rPr>
+          <w:rFonts w:hint="eastAsia"/>
+        </w:rPr>
+        <w:t>ngx_http_limit_req_node_t</w:t>
+      </w:r>
+      <w:r>
+        <w:rPr>
+          <w:rFonts w:hint="eastAsia"/>
+        </w:rPr>
+        <w:t>，</w:t>
+      </w:r>
+      <w:r>
+        <w:rPr>
+          <w:rFonts w:hint="eastAsia"/>
+        </w:rPr>
+        <w:t>IP</w:t>
+      </w:r>
+      <w:r>
+        <w:rPr>
+          <w:rFonts w:hint="eastAsia"/>
+        </w:rPr>
+        <w:t>地址是这个结点的</w:t>
+      </w:r>
+      <w:r>
+        <w:rPr>
+          <w:rFonts w:hint="eastAsia"/>
+        </w:rPr>
+        <w:t>key</w:t>
+      </w:r>
+      <w:r>
+        <w:rPr>
+          <w:rFonts w:hint="eastAsia"/>
+        </w:rPr>
+        <w:t>。</w:t>
+      </w:r>
+    </w:p>
+    <w:p>
+      <w:pPr>
+        <w:pStyle w:val="BodyTextFirstIndent"/>
+        <w:ind w:firstLine="420"/>
+        <w:rPr>
+          <w:rFonts w:hint="eastAsia"/>
+        </w:rPr>
+      </w:pPr>
+    </w:p>
+    <w:p>
+      <w:pPr>
+        <w:pStyle w:val="BodyTextFirstIndent"/>
+        <w:ind w:firstLine="420"/>
+        <w:rPr>
+          <w:rFonts w:hint="eastAsia"/>
+        </w:rPr>
+      </w:pPr>
+      <w:r>
+        <w:rPr>
+          <w:rFonts w:hint="eastAsia"/>
+          <w:noProof/>
+        </w:rPr>
+        <w:drawing>
+          <wp:anchor distT="0" distB="0" distL="114300" distR="114300" simplePos="0" relativeHeight="251659264" behindDoc="0" locked="0" layoutInCell="1" allowOverlap="1">
+            <wp:simplePos x="0" y="0"/>
+            <wp:positionH relativeFrom="column">
+              <wp:posOffset>285750</wp:posOffset>
+            </wp:positionH>
+            <wp:positionV relativeFrom="paragraph">
+              <wp:posOffset>-904875</wp:posOffset>
+            </wp:positionV>
+            <wp:extent cx="6677025" cy="1095375"/>
+            <wp:effectExtent l="19050" t="0" r="9525" b="0"/>
+            <wp:wrapTopAndBottom/>
+            <wp:docPr id="2" name="Picture 1" descr="http_limit_req_node.png"/>
+            <wp:cNvGraphicFramePr>
+              <a:graphicFrameLocks xmlns:a="http://schemas.openxmlformats.org/drawingml/2006/main" noChangeAspect="1"/>
+            </wp:cNvGraphicFramePr>
+            <a:graphic xmlns:a="http://schemas.openxmlformats.org/drawingml/2006/main">
+              <a:graphicData uri="http://schemas.openxmlformats.org/drawingml/2006/picture">
+                <pic:pic xmlns:pic="http://schemas.openxmlformats.org/drawingml/2006/picture">
+                  <pic:nvPicPr>
+                    <pic:cNvPr id="0" name="http_limit_req_node.png"/>
+                    <pic:cNvPicPr/>
+                  </pic:nvPicPr>
+                  <pic:blipFill>
+                    <a:blip r:embed="rId6" cstate="print"/>
+                    <a:stretch>
+                      <a:fillRect/>
+                    </a:stretch>
+                  </pic:blipFill>
+                  <pic:spPr>
+                    <a:xfrm>
+                      <a:off x="0" y="0"/>
+                      <a:ext cx="6677025" cy="1095375"/>
+                    </a:xfrm>
+                    <a:prstGeom prst="rect">
+                      <a:avLst/>
+                    </a:prstGeom>
+                  </pic:spPr>
+                </pic:pic>
+              </a:graphicData>
+            </a:graphic>
+          </wp:anchor>
+        </w:drawing>
+      </w:r>
+    </w:p>
+    <w:p>
+      <w:pPr>
+        <w:pStyle w:val="BodyTextFirstIndent"/>
+        <w:ind w:firstLine="420"/>
+        <w:rPr>
+          <w:rFonts w:hint="eastAsia"/>
+        </w:rPr>
+      </w:pPr>
+      <w:r>
+        <w:rPr>
+          <w:rFonts w:hint="eastAsia"/>
+        </w:rPr>
+        <w:t>Client</w:t>
+      </w:r>
+      <w:r>
+        <w:rPr>
+          <w:rFonts w:hint="eastAsia"/>
+        </w:rPr>
+        <w:t>第一次请求时，显然无法找到</w:t>
+      </w:r>
+      <w:r>
+        <w:rPr>
+          <w:rFonts w:hint="eastAsia"/>
+        </w:rPr>
+        <w:t>key</w:t>
+      </w:r>
+      <w:r>
+        <w:rPr>
+          <w:rFonts w:hint="eastAsia"/>
+        </w:rPr>
+        <w:t>为</w:t>
+      </w:r>
+      <w:r>
+        <w:rPr>
+          <w:rFonts w:hint="eastAsia"/>
+        </w:rPr>
+        <w:t>Client IP</w:t>
+      </w:r>
+      <w:r>
+        <w:rPr>
+          <w:rFonts w:hint="eastAsia"/>
+        </w:rPr>
+        <w:t>的结点，于是创建</w:t>
+      </w:r>
+      <w:r>
+        <w:rPr>
+          <w:rFonts w:hint="eastAsia"/>
+        </w:rPr>
+        <w:t>并初始化</w:t>
+      </w:r>
+      <w:r>
+        <w:rPr>
+          <w:rFonts w:hint="eastAsia"/>
+        </w:rPr>
+        <w:t>一个。</w:t>
+      </w:r>
+    </w:p>
+    <w:p>
+      <w:pPr>
+        <w:pStyle w:val="BodyTextFirstIndent"/>
+        <w:ind w:firstLine="420"/>
+        <w:rPr>
+          <w:rFonts w:hint="eastAsia"/>
+        </w:rPr>
+      </w:pPr>
+      <w:r>
+        <w:rPr>
+          <w:rFonts w:hint="eastAsia"/>
+        </w:rPr>
+        <w:t>计算从上次请求时刻到当前时刻这段时间内，允许的请求个数：</w:t>
+      </w:r>
+      <w:r>
+        <w:rPr>
+          <w:rFonts w:hint="eastAsia"/>
+        </w:rPr>
+        <w:t xml:space="preserve">allow_count = rate * </w:t>
+      </w:r>
+      <w:r>
+        <w:rPr>
+          <w:rFonts w:hint="eastAsia"/>
+        </w:rPr>
+        <w:t>S</w:t>
+      </w:r>
+      <w:r>
+        <w:rPr>
+          <w:rFonts w:hint="eastAsia"/>
+        </w:rPr>
+        <w:t xml:space="preserve">(now </w:t>
+      </w:r>
+      <w:r>
+        <w:t>–</w:t>
+      </w:r>
+      <w:r>
+        <w:rPr>
+          <w:rFonts w:hint="eastAsia"/>
+        </w:rPr>
+        <w:t xml:space="preserve"> last</w:t>
+      </w:r>
+      <w:r>
+        <w:rPr>
+          <w:rFonts w:hint="eastAsia"/>
+        </w:rPr>
+        <w:t>)</w:t>
+      </w:r>
+    </w:p>
+    <w:p>
+      <w:pPr>
+        <w:pStyle w:val="BodyTextFirstIndent"/>
+        <w:ind w:firstLine="420"/>
+        <w:rPr>
+          <w:rFonts w:hint="eastAsia"/>
+        </w:rPr>
+      </w:pPr>
+      <w:r>
+        <w:rPr>
+          <w:rFonts w:hint="eastAsia"/>
+        </w:rPr>
+        <w:t>计算处理这个请求后的超额量：</w:t>
+      </w:r>
+      <w:r>
+        <w:rPr>
+          <w:rFonts w:hint="eastAsia"/>
+        </w:rPr>
+        <w:t xml:space="preserve">excess = </w:t>
+      </w:r>
+      <w:r>
+        <w:rPr>
+          <w:rFonts w:hint="eastAsia"/>
+        </w:rPr>
+        <w:t>last_</w:t>
+      </w:r>
+      <w:r>
+        <w:rPr>
+          <w:rFonts w:hint="eastAsia"/>
+        </w:rPr>
+        <w:t xml:space="preserve">excess </w:t>
+      </w:r>
+      <w:r>
+        <w:t>–</w:t>
+      </w:r>
+      <w:r>
+        <w:rPr>
+          <w:rFonts w:hint="eastAsia"/>
+        </w:rPr>
+        <w:t xml:space="preserve"> allow_count + 1</w:t>
+      </w:r>
+    </w:p>
+    <w:p>
+      <w:pPr>
+        <w:pStyle w:val="BodyTextFirstIndent"/>
+        <w:ind w:firstLine="420"/>
+        <w:rPr>
+          <w:rFonts w:hint="eastAsia"/>
+        </w:rPr>
+      </w:pPr>
+      <w:r>
+        <w:rPr>
+          <w:rFonts w:hint="eastAsia"/>
+        </w:rPr>
+        <w:t>如果超额量</w:t>
+      </w:r>
+      <w:r>
+        <w:rPr>
+          <w:rFonts w:hint="eastAsia"/>
+        </w:rPr>
+        <w:t xml:space="preserve"> &lt;= 0</w:t>
+      </w:r>
+      <w:r>
+        <w:rPr>
+          <w:rFonts w:hint="eastAsia"/>
+        </w:rPr>
+        <w:t>，即不超额，则直接继续处理请求。</w:t>
+      </w:r>
+    </w:p>
+    <w:p>
+      <w:pPr>
+        <w:pStyle w:val="BodyTextFirstIndent"/>
+        <w:ind w:firstLine="420"/>
+        <w:rPr>
+          <w:rFonts w:hint="eastAsia"/>
+        </w:rPr>
+      </w:pPr>
+      <w:r>
+        <w:rPr>
+          <w:rFonts w:hint="eastAsia"/>
+        </w:rPr>
+        <w:t>如果超额量</w:t>
+      </w:r>
+      <w:r>
+        <w:rPr>
+          <w:rFonts w:hint="eastAsia"/>
+        </w:rPr>
+        <w:t xml:space="preserve"> &gt; burst</w:t>
+      </w:r>
+      <w:r>
+        <w:rPr>
+          <w:rFonts w:hint="eastAsia"/>
+        </w:rPr>
+        <w:t>，即</w:t>
+      </w:r>
+      <w:r>
+        <w:rPr>
+          <w:rFonts w:hint="eastAsia"/>
+        </w:rPr>
+        <w:t>超过突发量，</w:t>
+      </w:r>
+      <w:r>
+        <w:rPr>
+          <w:rFonts w:hint="eastAsia"/>
+        </w:rPr>
+        <w:t>则</w:t>
+      </w:r>
+      <w:r>
+        <w:rPr>
+          <w:rFonts w:hint="eastAsia"/>
+        </w:rPr>
+        <w:t>直接</w:t>
+      </w:r>
+      <w:r>
+        <w:rPr>
+          <w:rFonts w:hint="eastAsia"/>
+        </w:rPr>
+        <w:t>503</w:t>
+      </w:r>
+      <w:r>
+        <w:rPr>
+          <w:rFonts w:hint="eastAsia"/>
+        </w:rPr>
+        <w:t>响应。</w:t>
+      </w:r>
+    </w:p>
+    <w:p>
+      <w:pPr>
+        <w:pStyle w:val="BodyTextFirstIndent"/>
+        <w:ind w:firstLine="420"/>
+        <w:rPr>
+          <w:rFonts w:hint="eastAsia"/>
+        </w:rPr>
+      </w:pPr>
+      <w:r>
+        <w:rPr>
+          <w:rFonts w:hint="eastAsia"/>
+        </w:rPr>
+        <w:t>如果超额量</w:t>
+      </w:r>
+      <w:r>
+        <w:rPr>
+          <w:rFonts w:hint="eastAsia"/>
+        </w:rPr>
+        <w:t xml:space="preserve"> [0 , burst]</w:t>
+      </w:r>
+      <w:r>
+        <w:rPr>
+          <w:rFonts w:hint="eastAsia"/>
+        </w:rPr>
+        <w:t>，</w:t>
+      </w:r>
+      <w:r>
+        <w:rPr>
+          <w:rFonts w:hint="eastAsia"/>
+        </w:rPr>
+        <w:t>即超额</w:t>
+      </w:r>
+      <w:r>
+        <w:rPr>
+          <w:rFonts w:hint="eastAsia"/>
+        </w:rPr>
+        <w:t>但不超过突发量，则需要延迟请求的后续处理。</w:t>
+      </w:r>
+    </w:p>
+    <w:p>
+      <w:pPr>
+        <w:pStyle w:val="BodyTextFirstIndent"/>
+        <w:ind w:firstLine="420"/>
+        <w:rPr>
+          <w:rFonts w:hint="eastAsia"/>
+        </w:rPr>
+      </w:pPr>
+      <w:r>
+        <w:rPr>
+          <w:rFonts w:hint="eastAsia"/>
+        </w:rPr>
+        <w:t>计算延迟时间</w:t>
+      </w:r>
+      <w:r>
+        <w:rPr>
+          <w:rFonts w:hint="eastAsia"/>
+        </w:rPr>
+        <w:t>：</w:t>
+      </w:r>
+      <w:r>
+        <w:rPr>
+          <w:rFonts w:hint="eastAsia"/>
+        </w:rPr>
+        <w:t xml:space="preserve"> delay = </w:t>
+      </w:r>
+      <w:r>
+        <w:rPr>
+          <w:rFonts w:hint="eastAsia"/>
+        </w:rPr>
+        <w:t xml:space="preserve">( </w:t>
+      </w:r>
+      <w:r>
+        <w:rPr>
+          <w:rFonts w:hint="eastAsia"/>
+        </w:rPr>
+        <w:t>excess / rate</w:t>
+      </w:r>
+      <w:r>
+        <w:rPr>
+          <w:rFonts w:hint="eastAsia"/>
+        </w:rPr>
+        <w:t xml:space="preserve"> ) * 1000 = excess * 1000 / rate</w:t>
+      </w:r>
+    </w:p>
+    <w:p>
+      <w:pPr>
+        <w:pStyle w:val="Heading2"/>
+        <w:rPr>
+          <w:rFonts w:hint="eastAsia"/>
+        </w:rPr>
+      </w:pPr>
+      <w:r>
+        <w:rPr>
+          <w:rFonts w:hint="eastAsia"/>
+        </w:rPr>
+        <w:t>实现</w:t>
+      </w:r>
+    </w:p>
+    <w:p>
+      <w:pPr>
+        <w:pStyle w:val="Heading3"/>
+        <w:rPr>
+          <w:rFonts w:hint="eastAsia"/>
+        </w:rPr>
+      </w:pPr>
+      <w:r>
+        <w:rPr>
+          <w:rFonts w:hint="eastAsia"/>
+        </w:rPr>
+        <w:t>结点管理</w:t>
+      </w:r>
+    </w:p>
+    <w:p>
+      <w:pPr>
+        <w:pStyle w:val="BodyTextFirstIndent"/>
+        <w:ind w:firstLine="420"/>
+        <w:rPr>
+          <w:rFonts w:hint="eastAsia"/>
+        </w:rPr>
+      </w:pPr>
+      <w:r>
+        <w:rPr>
+          <w:rFonts w:hint="eastAsia"/>
+        </w:rPr>
+        <w:t>结点</w:t>
+      </w:r>
+      <w:r>
+        <w:rPr>
+          <w:rFonts w:hint="eastAsia"/>
+        </w:rPr>
+        <w:t>(ngx_http_limit_req_node_t)</w:t>
+      </w:r>
+      <w:r>
+        <w:rPr>
+          <w:rFonts w:hint="eastAsia"/>
+        </w:rPr>
+        <w:t>，是由各个</w:t>
+      </w:r>
+      <w:r>
+        <w:rPr>
+          <w:rFonts w:hint="eastAsia"/>
+        </w:rPr>
+        <w:t>Worker</w:t>
+      </w:r>
+      <w:r>
+        <w:rPr>
+          <w:rFonts w:hint="eastAsia"/>
+        </w:rPr>
+        <w:t>所共享的，</w:t>
+      </w:r>
+      <w:r>
+        <w:rPr>
+          <w:rFonts w:hint="eastAsia"/>
+        </w:rPr>
+        <w:t xml:space="preserve"> </w:t>
+      </w:r>
+      <w:r>
+        <w:rPr>
+          <w:rFonts w:hint="eastAsia"/>
+        </w:rPr>
+        <w:t>所以它们在共享内存中分配。</w:t>
+      </w:r>
+    </w:p>
+    <w:p>
+      <w:pPr>
+        <w:pStyle w:val="BodyTextFirstIndent"/>
+        <w:ind w:firstLineChars="0" w:firstLine="420"/>
+        <w:rPr>
+          <w:rFonts w:hint="eastAsia"/>
+        </w:rPr>
+      </w:pPr>
+      <w:r>
+        <w:rPr>
+          <w:rFonts w:hint="eastAsia"/>
+        </w:rPr>
+        <w:t>为了根据变量值快速查找结点，将结点组织成一棵红黑树。</w:t>
+      </w:r>
+    </w:p>
+    <w:p>
+      <w:pPr>
+        <w:pStyle w:val="BodyTextFirstIndent"/>
+        <w:ind w:firstLine="420"/>
+        <w:rPr>
+          <w:rFonts w:hint="eastAsia"/>
+        </w:rPr>
+      </w:pPr>
+      <w:r>
+        <w:rPr>
+          <w:rFonts w:hint="eastAsia"/>
+        </w:rPr>
+        <w:t>另一方面由于共享内存大小是配置固定的，当有很多来自不同的</w:t>
+      </w:r>
+      <w:r>
+        <w:rPr>
+          <w:rFonts w:hint="eastAsia"/>
+        </w:rPr>
+        <w:t>IP</w:t>
+      </w:r>
+      <w:r>
+        <w:rPr>
+          <w:rFonts w:hint="eastAsia"/>
+        </w:rPr>
+        <w:t>地址的请求时，需要分配很多结点，导致共享内存不足，</w:t>
+      </w:r>
+    </w:p>
+    <w:p>
+      <w:pPr>
+        <w:pStyle w:val="BodyTextFirstIndent"/>
+        <w:ind w:firstLine="420"/>
+        <w:rPr>
+          <w:rFonts w:hint="eastAsia"/>
+        </w:rPr>
+      </w:pPr>
+      <w:r>
+        <w:rPr>
+          <w:rFonts w:hint="eastAsia"/>
+        </w:rPr>
+        <w:t>这时需要释放</w:t>
+      </w:r>
+      <w:r>
+        <w:rPr>
+          <w:rFonts w:hint="eastAsia"/>
+        </w:rPr>
+        <w:t>0 rate</w:t>
+      </w:r>
+      <w:r>
+        <w:rPr>
+          <w:rFonts w:hint="eastAsia"/>
+        </w:rPr>
+        <w:t>的结点，或者释放末尾结点。为了高效实现这点，结点又同时组织成</w:t>
+      </w:r>
+      <w:r>
+        <w:rPr>
+          <w:rFonts w:hint="eastAsia"/>
+        </w:rPr>
+        <w:t>LRU</w:t>
+      </w:r>
+      <w:r>
+        <w:rPr>
+          <w:rFonts w:hint="eastAsia"/>
+        </w:rPr>
+        <w:t>队列。</w:t>
+      </w:r>
+    </w:p>
+    <w:p>
+      <w:pPr>
+        <w:pStyle w:val="Heading3"/>
+        <w:rPr>
+          <w:rFonts w:hint="eastAsia"/>
+        </w:rPr>
+      </w:pPr>
+      <w:r>
+        <w:rPr>
+          <w:rFonts w:hint="eastAsia"/>
+        </w:rPr>
+        <w:t>算法优化</w:t>
+      </w:r>
+    </w:p>
+    <w:p>
+      <w:pPr>
+        <w:pStyle w:val="BodyTextFirstIndent"/>
+        <w:ind w:firstLine="420"/>
+        <w:rPr>
+          <w:rFonts w:hint="eastAsia"/>
+        </w:rPr>
+      </w:pPr>
+      <w:r>
+        <w:rPr>
+          <w:rFonts w:hint="eastAsia"/>
+        </w:rPr>
+        <w:t>rate</w:t>
+      </w:r>
+      <w:r>
+        <w:rPr>
+          <w:rFonts w:hint="eastAsia"/>
+        </w:rPr>
+        <w:t>的单位是</w:t>
+      </w:r>
+      <w:r>
+        <w:rPr>
+          <w:rFonts w:hint="eastAsia"/>
+        </w:rPr>
+        <w:t xml:space="preserve"> 1R/S</w:t>
+      </w:r>
+      <w:r>
+        <w:rPr>
+          <w:rFonts w:hint="eastAsia"/>
+        </w:rPr>
+        <w:t>，算出来的</w:t>
+      </w:r>
+      <w:r>
+        <w:rPr>
+          <w:rFonts w:hint="eastAsia"/>
+        </w:rPr>
+        <w:t>excess</w:t>
+      </w:r>
+      <w:r>
+        <w:rPr>
+          <w:rFonts w:hint="eastAsia"/>
+        </w:rPr>
+        <w:t>通常会是小数（</w:t>
+      </w:r>
+      <w:r>
+        <w:rPr>
+          <w:rFonts w:hint="eastAsia"/>
+        </w:rPr>
+        <w:t>float</w:t>
+      </w:r>
+      <w:r>
+        <w:rPr>
+          <w:rFonts w:hint="eastAsia"/>
+        </w:rPr>
+        <w:t>或</w:t>
+      </w:r>
+      <w:r>
+        <w:rPr>
+          <w:rFonts w:hint="eastAsia"/>
+        </w:rPr>
+        <w:t>double</w:t>
+      </w:r>
+      <w:r>
+        <w:rPr>
+          <w:rFonts w:hint="eastAsia"/>
+        </w:rPr>
+        <w:t>）。浮点数的算术计算比整数的算术计算</w:t>
+      </w:r>
+      <w:r>
+        <w:rPr>
+          <w:rFonts w:hint="eastAsia"/>
+        </w:rPr>
+        <w:t>要慢很多。</w:t>
+      </w:r>
+    </w:p>
+    <w:p>
+      <w:pPr>
+        <w:pStyle w:val="BodyTextFirstIndent"/>
+        <w:ind w:firstLine="420"/>
+        <w:rPr>
+          <w:rFonts w:hint="eastAsia"/>
+        </w:rPr>
+      </w:pPr>
+      <w:r>
+        <w:rPr>
+          <w:rFonts w:hint="eastAsia"/>
+        </w:rPr>
+        <w:t>将</w:t>
+      </w:r>
+      <w:r>
+        <w:rPr>
+          <w:rFonts w:hint="eastAsia"/>
+        </w:rPr>
+        <w:t>rate</w:t>
+      </w:r>
+      <w:r>
+        <w:rPr>
+          <w:rFonts w:hint="eastAsia"/>
+        </w:rPr>
+        <w:t>的单位设为</w:t>
+      </w:r>
+      <w:r>
+        <w:rPr>
+          <w:rFonts w:hint="eastAsia"/>
+        </w:rPr>
+        <w:t xml:space="preserve"> 0.001R/S</w:t>
+      </w:r>
+      <w:r>
+        <w:rPr>
+          <w:rFonts w:hint="eastAsia"/>
+        </w:rPr>
+        <w:t>，可将</w:t>
+      </w:r>
+      <w:r>
+        <w:rPr>
+          <w:rFonts w:hint="eastAsia"/>
+        </w:rPr>
+        <w:t>excess</w:t>
+      </w:r>
+      <w:r>
+        <w:rPr>
+          <w:rFonts w:hint="eastAsia"/>
+        </w:rPr>
+        <w:t>从浮点数转化为整数。</w:t>
+      </w:r>
+    </w:p>
+    <w:p>
+      <w:pPr>
+        <w:pStyle w:val="BodyTextFirstIndent"/>
+        <w:ind w:firstLine="420"/>
+        <w:rPr>
+          <w:rFonts w:hint="eastAsia"/>
+        </w:rPr>
+      </w:pPr>
+      <w:r>
+        <w:rPr>
+          <w:rFonts w:hint="eastAsia"/>
+        </w:rPr>
+        <w:t xml:space="preserve">excess = last_excess </w:t>
+      </w:r>
+      <w:r>
+        <w:t>–</w:t>
+      </w:r>
+      <w:r>
+        <w:rPr>
+          <w:rFonts w:hint="eastAsia"/>
+        </w:rPr>
+        <w:t xml:space="preserve"> rate * </w:t>
+      </w:r>
+      <w:r>
+        <w:rPr>
+          <w:rFonts w:hint="eastAsia"/>
+        </w:rPr>
+        <w:t>MS</w:t>
+      </w:r>
+      <w:r>
+        <w:rPr>
+          <w:rFonts w:hint="eastAsia"/>
+        </w:rPr>
+        <w:t xml:space="preserve">(now </w:t>
+      </w:r>
+      <w:r>
+        <w:t>–</w:t>
+      </w:r>
+      <w:r>
+        <w:rPr>
+          <w:rFonts w:hint="eastAsia"/>
+        </w:rPr>
+        <w:t xml:space="preserve"> last</w:t>
+      </w:r>
+      <w:r>
+        <w:rPr>
+          <w:rFonts w:hint="eastAsia"/>
+        </w:rPr>
+        <w:t>) / 1000 + 1000</w:t>
+      </w:r>
     </w:p>
     <w:p>
       <w:pPr>
         <w:pStyle w:val="Heading1"/>
-        <w:rPr>
-          <w:rFonts w:hint="eastAsia"/>
-        </w:rPr>
       </w:pPr>
       <w:r>
         <w:t>Limit Conn</w:t>
@@ -1201,9 +2833,6 @@
       <w:pPr>
         <w:pStyle w:val="BodyTextFirstIndent"/>
         <w:ind w:firstLine="420"/>
-        <w:rPr>
-          <w:rFonts w:hint="eastAsia"/>
-        </w:rPr>
       </w:pPr>
       <w:r>
         <w:rPr>
@@ -1245,9 +2874,6 @@
     <w:p>
       <w:pPr>
         <w:pStyle w:val="Heading2"/>
-        <w:rPr>
-          <w:rFonts w:hint="eastAsia"/>
-        </w:rPr>
       </w:pPr>
       <w:r>
         <w:rPr>
@@ -1276,15 +2902,106 @@
         <w:pStyle w:val="HTMLPreformatted"/>
         <w:ind w:left="420"/>
         <w:rPr>
+          <w:rFonts w:eastAsiaTheme="minorEastAsia"/>
+          <w:color w:val="000000"/>
+        </w:rPr>
+      </w:pPr>
+      <w:r>
+        <w:rPr>
+          <w:color w:val="000000"/>
+        </w:rPr>
+        <w:t xml:space="preserve">    limit_conn_zone $binary_remote_addr zone=addr:10m;</w:t>
+      </w:r>
+    </w:p>
+    <w:p>
+      <w:pPr>
+        <w:pStyle w:val="HTMLPreformatted"/>
+        <w:ind w:left="420"/>
+        <w:rPr>
+          <w:rFonts w:eastAsiaTheme="minorEastAsia"/>
+          <w:color w:val="000000"/>
+        </w:rPr>
+      </w:pPr>
+      <w:r>
+        <w:rPr>
+          <w:color w:val="000000"/>
+        </w:rPr>
+        <w:t xml:space="preserve">    ...</w:t>
+      </w:r>
+    </w:p>
+    <w:p>
+      <w:pPr>
+        <w:pStyle w:val="HTMLPreformatted"/>
+        <w:ind w:left="420"/>
+        <w:rPr>
+          <w:rFonts w:eastAsiaTheme="minorEastAsia"/>
+          <w:color w:val="000000"/>
+        </w:rPr>
+      </w:pPr>
+      <w:r>
+        <w:rPr>
+          <w:color w:val="000000"/>
+        </w:rPr>
+        <w:t xml:space="preserve">    server {</w:t>
+      </w:r>
+    </w:p>
+    <w:p>
+      <w:pPr>
+        <w:pStyle w:val="HTMLPreformatted"/>
+        <w:ind w:left="420"/>
+        <w:rPr>
+          <w:rFonts w:eastAsiaTheme="minorEastAsia"/>
+          <w:color w:val="000000"/>
+        </w:rPr>
+      </w:pPr>
+      <w:r>
+        <w:rPr>
+          <w:color w:val="000000"/>
+        </w:rPr>
+        <w:t xml:space="preserve">        ...</w:t>
+      </w:r>
+    </w:p>
+    <w:p>
+      <w:pPr>
+        <w:pStyle w:val="HTMLPreformatted"/>
+        <w:ind w:left="420"/>
+        <w:rPr>
+          <w:color w:val="000000"/>
+        </w:rPr>
+      </w:pPr>
+      <w:r>
+        <w:rPr>
+          <w:color w:val="000000"/>
+        </w:rPr>
+        <w:t xml:space="preserve">        location /download/ {</w:t>
+      </w:r>
+    </w:p>
+    <w:p>
+      <w:pPr>
+        <w:pStyle w:val="HTMLPreformatted"/>
+        <w:ind w:left="420"/>
+        <w:rPr>
+          <w:color w:val="000000"/>
+        </w:rPr>
+      </w:pPr>
+      <w:r>
+        <w:rPr>
+          <w:color w:val="000000"/>
+        </w:rPr>
+        <w:t xml:space="preserve">            limit_conn addr </w:t>
+      </w:r>
+      <w:r>
+        <w:rPr>
           <w:rFonts w:eastAsiaTheme="minorEastAsia" w:hint="eastAsia"/>
           <w:color w:val="000000"/>
         </w:rPr>
-      </w:pPr>
+        <w:t>2</w:t>
+      </w:r>
       <w:r>
         <w:rPr>
           <w:color w:val="000000"/>
         </w:rPr>
-        <w:t xml:space="preserve">    limit_conn_zone $binary_remote_addr zone=addr:10m;</w:t>
+        <w:t>;</w:t>
       </w:r>
     </w:p>
     <w:p>
@@ -1292,7 +3009,6 @@
         <w:pStyle w:val="HTMLPreformatted"/>
         <w:ind w:left="420"/>
         <w:rPr>
-          <w:rFonts w:eastAsiaTheme="minorEastAsia" w:hint="eastAsia"/>
           <w:color w:val="000000"/>
         </w:rPr>
       </w:pPr>
@@ -1300,97 +3016,57 @@
         <w:rPr>
           <w:color w:val="000000"/>
         </w:rPr>
-        <w:t xml:space="preserve">    ...</w:t>
-      </w:r>
-    </w:p>
-    <w:p>
-      <w:pPr>
-        <w:pStyle w:val="HTMLPreformatted"/>
-        <w:ind w:left="420"/>
-        <w:rPr>
-          <w:rFonts w:eastAsiaTheme="minorEastAsia" w:hint="eastAsia"/>
-          <w:color w:val="000000"/>
-        </w:rPr>
-      </w:pPr>
-      <w:r>
-        <w:rPr>
-          <w:color w:val="000000"/>
-        </w:rPr>
-        <w:t xml:space="preserve">    server {</w:t>
-      </w:r>
-    </w:p>
-    <w:p>
-      <w:pPr>
-        <w:pStyle w:val="HTMLPreformatted"/>
-        <w:ind w:left="420"/>
-        <w:rPr>
-          <w:rFonts w:eastAsiaTheme="minorEastAsia" w:hint="eastAsia"/>
-          <w:color w:val="000000"/>
-        </w:rPr>
-      </w:pPr>
-      <w:r>
-        <w:rPr>
-          <w:color w:val="000000"/>
-        </w:rPr>
-        <w:t xml:space="preserve">        ...</w:t>
-      </w:r>
-    </w:p>
-    <w:p>
-      <w:pPr>
-        <w:pStyle w:val="HTMLPreformatted"/>
-        <w:ind w:left="420"/>
-        <w:rPr>
-          <w:color w:val="000000"/>
-        </w:rPr>
-      </w:pPr>
-      <w:r>
-        <w:rPr>
-          <w:color w:val="000000"/>
-        </w:rPr>
-        <w:t xml:space="preserve">        location /download/ {</w:t>
-      </w:r>
-    </w:p>
-    <w:p>
-      <w:pPr>
-        <w:pStyle w:val="HTMLPreformatted"/>
-        <w:ind w:left="420"/>
-        <w:rPr>
-          <w:color w:val="000000"/>
-        </w:rPr>
-      </w:pPr>
-      <w:r>
-        <w:rPr>
-          <w:color w:val="000000"/>
-        </w:rPr>
-        <w:t xml:space="preserve">            limit_conn addr </w:t>
-      </w:r>
-      <w:r>
-        <w:rPr>
-          <w:rFonts w:eastAsiaTheme="minorEastAsia" w:hint="eastAsia"/>
-          <w:color w:val="000000"/>
+        <w:t xml:space="preserve">        }</w:t>
+      </w:r>
+    </w:p>
+    <w:p>
+      <w:pPr>
+        <w:pStyle w:val="BodyTextFirstIndent"/>
+        <w:ind w:firstLine="420"/>
+      </w:pPr>
+      <w:r>
+        <w:rPr>
+          <w:rFonts w:hint="eastAsia"/>
+        </w:rPr>
+        <w:t>这个配置例子的功能是限制来自同一个</w:t>
+      </w:r>
+      <w:r>
+        <w:rPr>
+          <w:rFonts w:hint="eastAsia"/>
+        </w:rPr>
+        <w:t>Client IP</w:t>
+      </w:r>
+      <w:r>
+        <w:rPr>
+          <w:rFonts w:hint="eastAsia"/>
+        </w:rPr>
+        <w:t>的连接个数为</w:t>
+      </w:r>
+      <w:r>
+        <w:rPr>
+          <w:rFonts w:hint="eastAsia"/>
         </w:rPr>
         <w:t>2</w:t>
       </w:r>
       <w:r>
         <w:rPr>
-          <w:color w:val="000000"/>
-        </w:rPr>
-        <w:t>;</w:t>
-      </w:r>
-    </w:p>
-    <w:p>
-      <w:pPr>
-        <w:pStyle w:val="HTMLPreformatted"/>
-        <w:ind w:left="420"/>
-        <w:rPr>
-          <w:color w:val="000000"/>
-        </w:rPr>
-      </w:pPr>
-      <w:r>
-        <w:rPr>
-          <w:color w:val="000000"/>
-        </w:rPr>
-        <w:t xml:space="preserve">        }</w:t>
+          <w:rFonts w:hint="eastAsia"/>
+        </w:rPr>
+        <w:t>个。</w:t>
+      </w:r>
+    </w:p>
+    <w:p>
+      <w:pPr>
+        <w:pStyle w:val="Heading2"/>
+        <w:rPr>
+          <w:rFonts w:hint="eastAsia"/>
+        </w:rPr>
+      </w:pPr>
+      <w:r>
+        <w:rPr>
+          <w:rFonts w:hint="eastAsia"/>
+        </w:rPr>
+        <w:t>数据结构</w:t>
       </w:r>
     </w:p>
     <w:p>
@@ -1404,8 +3080,434 @@
       <w:r>
         <w:rPr>
           <w:rFonts w:hint="eastAsia"/>
-        </w:rPr>
-        <w:t>这个配置例子的功能是限制来自同一个</w:t>
+          <w:noProof/>
+        </w:rPr>
+        <w:drawing>
+          <wp:anchor distT="0" distB="0" distL="114300" distR="114300" simplePos="0" relativeHeight="251660288" behindDoc="0" locked="0" layoutInCell="1" allowOverlap="1">
+            <wp:simplePos x="0" y="0"/>
+            <wp:positionH relativeFrom="column">
+              <wp:posOffset>285750</wp:posOffset>
+            </wp:positionH>
+            <wp:positionV relativeFrom="paragraph">
+              <wp:posOffset>-2695575</wp:posOffset>
+            </wp:positionV>
+            <wp:extent cx="15240000" cy="2886075"/>
+            <wp:effectExtent l="19050" t="0" r="0" b="0"/>
+            <wp:wrapTopAndBottom/>
+            <wp:docPr id="3" name="Picture 2" descr="http_limit_conn_structure.png"/>
+            <wp:cNvGraphicFramePr>
+              <a:graphicFrameLocks xmlns:a="http://schemas.openxmlformats.org/drawingml/2006/main" noChangeAspect="1"/>
+            </wp:cNvGraphicFramePr>
+            <a:graphic xmlns:a="http://schemas.openxmlformats.org/drawingml/2006/main">
+              <a:graphicData uri="http://schemas.openxmlformats.org/drawingml/2006/picture">
+                <pic:pic xmlns:pic="http://schemas.openxmlformats.org/drawingml/2006/picture">
+                  <pic:nvPicPr>
+                    <pic:cNvPr id="0" name="http_limit_conn_structure.png"/>
+                    <pic:cNvPicPr/>
+                  </pic:nvPicPr>
+                  <pic:blipFill>
+                    <a:blip r:embed="rId7" cstate="print"/>
+                    <a:stretch>
+                      <a:fillRect/>
+                    </a:stretch>
+                  </pic:blipFill>
+                  <pic:spPr>
+                    <a:xfrm>
+                      <a:off x="0" y="0"/>
+                      <a:ext cx="15240000" cy="2886075"/>
+                    </a:xfrm>
+                    <a:prstGeom prst="rect">
+                      <a:avLst/>
+                    </a:prstGeom>
+                  </pic:spPr>
+                </pic:pic>
+              </a:graphicData>
+            </a:graphic>
+          </wp:anchor>
+        </w:drawing>
+      </w:r>
+    </w:p>
+    <w:p>
+      <w:pPr>
+        <w:pStyle w:val="BodyTextFirstIndent"/>
+        <w:numPr>
+          <w:ilvl w:val="0"/>
+          <w:numId w:val="12"/>
+        </w:numPr>
+        <w:ind w:firstLineChars="0"/>
+        <w:rPr>
+          <w:rFonts w:hint="eastAsia"/>
+        </w:rPr>
+      </w:pPr>
+      <w:r>
+        <w:rPr>
+          <w:rFonts w:hint="eastAsia"/>
+        </w:rPr>
+        <w:t>ngx_http_limit_conn</w:t>
+      </w:r>
+      <w:r>
+        <w:rPr>
+          <w:rFonts w:hint="eastAsia"/>
+        </w:rPr>
+        <w:t>_conf_t</w:t>
+      </w:r>
+    </w:p>
+    <w:p>
+      <w:pPr>
+        <w:pStyle w:val="BodyTextFirstIndent"/>
+        <w:ind w:left="1140" w:firstLineChars="0" w:firstLine="0"/>
+        <w:rPr>
+          <w:rFonts w:hint="eastAsia"/>
+        </w:rPr>
+      </w:pPr>
+      <w:r>
+        <w:rPr>
+          <w:rFonts w:hint="eastAsia"/>
+        </w:rPr>
+        <w:t>limit_</w:t>
+      </w:r>
+      <w:r>
+        <w:rPr>
+          <w:rFonts w:hint="eastAsia"/>
+        </w:rPr>
+        <w:t>conn</w:t>
+      </w:r>
+      <w:r>
+        <w:rPr>
+          <w:rFonts w:hint="eastAsia"/>
+        </w:rPr>
+        <w:t>模块的</w:t>
+      </w:r>
+      <w:r>
+        <w:rPr>
+          <w:rFonts w:hint="eastAsia"/>
+        </w:rPr>
+        <w:t>location conf</w:t>
+      </w:r>
+      <w:r>
+        <w:rPr>
+          <w:rFonts w:hint="eastAsia"/>
+        </w:rPr>
+        <w:t>数据结构，在</w:t>
+      </w:r>
+      <w:r>
+        <w:rPr>
+          <w:rFonts w:hint="eastAsia"/>
+        </w:rPr>
+        <w:t>limits</w:t>
+      </w:r>
+      <w:r>
+        <w:rPr>
+          <w:rFonts w:hint="eastAsia"/>
+        </w:rPr>
+        <w:t>数组保存了该</w:t>
+      </w:r>
+      <w:r>
+        <w:rPr>
+          <w:rFonts w:hint="eastAsia"/>
+        </w:rPr>
+        <w:t>Location</w:t>
+      </w:r>
+      <w:r>
+        <w:rPr>
+          <w:rFonts w:hint="eastAsia"/>
+        </w:rPr>
+        <w:t>下的所有</w:t>
+      </w:r>
+      <w:r>
+        <w:rPr>
+          <w:rFonts w:hint="eastAsia"/>
+        </w:rPr>
+        <w:t>limit_</w:t>
+      </w:r>
+      <w:r>
+        <w:rPr>
+          <w:rFonts w:hint="eastAsia"/>
+        </w:rPr>
+        <w:t>conn</w:t>
+      </w:r>
+      <w:r>
+        <w:rPr>
+          <w:rFonts w:hint="eastAsia"/>
+        </w:rPr>
+        <w:t>。</w:t>
+      </w:r>
+    </w:p>
+    <w:p>
+      <w:pPr>
+        <w:pStyle w:val="BodyTextFirstIndent"/>
+        <w:numPr>
+          <w:ilvl w:val="0"/>
+          <w:numId w:val="12"/>
+        </w:numPr>
+        <w:ind w:firstLineChars="0"/>
+        <w:rPr>
+          <w:rFonts w:hint="eastAsia"/>
+        </w:rPr>
+      </w:pPr>
+      <w:r>
+        <w:rPr>
+          <w:rFonts w:hint="eastAsia"/>
+        </w:rPr>
+        <w:t>ngx_http_limit_conn</w:t>
+      </w:r>
+      <w:r>
+        <w:rPr>
+          <w:rFonts w:hint="eastAsia"/>
+        </w:rPr>
+        <w:t>_limit_t</w:t>
+      </w:r>
+    </w:p>
+    <w:p>
+      <w:pPr>
+        <w:pStyle w:val="BodyTextFirstIndent"/>
+        <w:ind w:left="1140" w:firstLineChars="0" w:firstLine="0"/>
+        <w:rPr>
+          <w:rFonts w:hint="eastAsia"/>
+        </w:rPr>
+      </w:pPr>
+      <w:r>
+        <w:rPr>
+          <w:rFonts w:hint="eastAsia"/>
+        </w:rPr>
+        <w:t>表示一个</w:t>
+      </w:r>
+      <w:r>
+        <w:rPr>
+          <w:rFonts w:hint="eastAsia"/>
+        </w:rPr>
+        <w:t>limit_conn</w:t>
+      </w:r>
+      <w:r>
+        <w:rPr>
+          <w:rFonts w:hint="eastAsia"/>
+        </w:rPr>
+        <w:t>。</w:t>
+      </w:r>
+    </w:p>
+    <w:p>
+      <w:pPr>
+        <w:pStyle w:val="BodyTextFirstIndent"/>
+        <w:numPr>
+          <w:ilvl w:val="0"/>
+          <w:numId w:val="17"/>
+        </w:numPr>
+        <w:ind w:firstLineChars="0"/>
+        <w:rPr>
+          <w:rFonts w:hint="eastAsia"/>
+        </w:rPr>
+      </w:pPr>
+      <w:r>
+        <w:rPr>
+          <w:rFonts w:hint="eastAsia"/>
+        </w:rPr>
+        <w:t>shm_zone</w:t>
+      </w:r>
+      <w:r>
+        <w:rPr>
+          <w:rFonts w:hint="eastAsia"/>
+        </w:rPr>
+        <w:t>：管理共享内存</w:t>
+      </w:r>
+    </w:p>
+    <w:p>
+      <w:pPr>
+        <w:pStyle w:val="BodyTextFirstIndent"/>
+        <w:numPr>
+          <w:ilvl w:val="0"/>
+          <w:numId w:val="17"/>
+        </w:numPr>
+        <w:ind w:firstLineChars="0"/>
+        <w:rPr>
+          <w:rFonts w:hint="eastAsia"/>
+        </w:rPr>
+      </w:pPr>
+      <w:r>
+        <w:rPr>
+          <w:rFonts w:hint="eastAsia"/>
+        </w:rPr>
+        <w:t>conn</w:t>
+      </w:r>
+      <w:r>
+        <w:rPr>
+          <w:rFonts w:hint="eastAsia"/>
+        </w:rPr>
+        <w:t>：最大</w:t>
+      </w:r>
+      <w:r>
+        <w:rPr>
+          <w:rFonts w:hint="eastAsia"/>
+        </w:rPr>
+        <w:t>并发</w:t>
+      </w:r>
+      <w:r>
+        <w:rPr>
+          <w:rFonts w:hint="eastAsia"/>
+        </w:rPr>
+        <w:t>连接数</w:t>
+      </w:r>
+    </w:p>
+    <w:p>
+      <w:pPr>
+        <w:pStyle w:val="BodyTextFirstIndent"/>
+        <w:numPr>
+          <w:ilvl w:val="0"/>
+          <w:numId w:val="12"/>
+        </w:numPr>
+        <w:ind w:firstLineChars="0"/>
+        <w:rPr>
+          <w:rFonts w:hint="eastAsia"/>
+        </w:rPr>
+      </w:pPr>
+      <w:r>
+        <w:rPr>
+          <w:rFonts w:hint="eastAsia"/>
+        </w:rPr>
+        <w:t>ngx_http_limit_conn_ctx_t</w:t>
+      </w:r>
+    </w:p>
+    <w:p>
+      <w:pPr>
+        <w:pStyle w:val="BodyTextFirstIndent"/>
+        <w:ind w:left="1140" w:firstLineChars="0" w:firstLine="0"/>
+        <w:rPr>
+          <w:rFonts w:hint="eastAsia"/>
+        </w:rPr>
+      </w:pPr>
+      <w:r>
+        <w:rPr>
+          <w:rFonts w:hint="eastAsia"/>
+        </w:rPr>
+        <w:t>limit_conn </w:t>
+      </w:r>
+      <w:r>
+        <w:t>上</w:t>
+      </w:r>
+      <w:r>
+        <w:rPr>
+          <w:rFonts w:hint="eastAsia"/>
+        </w:rPr>
+        <w:t>下文，但它不在共享内存。</w:t>
+      </w:r>
+    </w:p>
+    <w:p>
+      <w:pPr>
+        <w:pStyle w:val="BodyTextFirstIndent"/>
+        <w:numPr>
+          <w:ilvl w:val="0"/>
+          <w:numId w:val="18"/>
+        </w:numPr>
+        <w:ind w:firstLineChars="0"/>
+        <w:rPr>
+          <w:rFonts w:hint="eastAsia"/>
+        </w:rPr>
+      </w:pPr>
+      <w:r>
+        <w:rPr>
+          <w:rFonts w:hint="eastAsia"/>
+        </w:rPr>
+        <w:t>rbtree</w:t>
+      </w:r>
+      <w:r>
+        <w:rPr>
+          <w:rFonts w:hint="eastAsia"/>
+        </w:rPr>
+        <w:t>：管理</w:t>
+      </w:r>
+      <w:r>
+        <w:rPr>
+          <w:rFonts w:hint="eastAsia"/>
+        </w:rPr>
+        <w:t>ngx_http_limit_conn_node_t</w:t>
+      </w:r>
+      <w:r>
+        <w:rPr>
+          <w:rFonts w:hint="eastAsia"/>
+        </w:rPr>
+        <w:t>的红黑树</w:t>
+      </w:r>
+    </w:p>
+    <w:p>
+      <w:pPr>
+        <w:pStyle w:val="BodyTextFirstIndent"/>
+        <w:numPr>
+          <w:ilvl w:val="0"/>
+          <w:numId w:val="18"/>
+        </w:numPr>
+        <w:ind w:firstLineChars="0"/>
+        <w:rPr>
+          <w:rFonts w:hint="eastAsia"/>
+        </w:rPr>
+      </w:pPr>
+      <w:r>
+        <w:rPr>
+          <w:rFonts w:hint="eastAsia"/>
+        </w:rPr>
+        <w:t>variable</w:t>
+      </w:r>
+      <w:r>
+        <w:rPr>
+          <w:rFonts w:hint="eastAsia"/>
+        </w:rPr>
+        <w:t>：被限制的对象的变量，比如</w:t>
+      </w:r>
+      <w:r>
+        <w:rPr>
+          <w:rFonts w:hint="eastAsia"/>
+        </w:rPr>
+        <w:t>$binary_remote_addr</w:t>
+      </w:r>
+      <w:r>
+        <w:rPr>
+          <w:rFonts w:hint="eastAsia"/>
+        </w:rPr>
+        <w:t>、</w:t>
+      </w:r>
+      <w:r>
+        <w:rPr>
+          <w:rFonts w:hint="eastAsia"/>
+        </w:rPr>
+        <w:t>$server_name</w:t>
+      </w:r>
+      <w:r>
+        <w:rPr>
+          <w:rFonts w:hint="eastAsia"/>
+        </w:rPr>
+        <w:t>。用它来实现不同的限制策略</w:t>
+      </w:r>
+    </w:p>
+    <w:p>
+      <w:pPr>
+        <w:pStyle w:val="BodyTextFirstIndent"/>
+        <w:numPr>
+          <w:ilvl w:val="0"/>
+          <w:numId w:val="12"/>
+        </w:numPr>
+        <w:ind w:firstLineChars="0"/>
+        <w:rPr>
+          <w:rFonts w:hint="eastAsia"/>
+        </w:rPr>
+      </w:pPr>
+      <w:r>
+        <w:rPr>
+          <w:rFonts w:hint="eastAsia"/>
+        </w:rPr>
+        <w:t>ngx_http_limit_conn_node_t</w:t>
+      </w:r>
+    </w:p>
+    <w:p>
+      <w:pPr>
+        <w:pStyle w:val="BodyTextFirstIndent"/>
+        <w:ind w:left="1140" w:firstLineChars="0" w:firstLine="0"/>
+        <w:rPr>
+          <w:rFonts w:hint="eastAsia"/>
+        </w:rPr>
+      </w:pPr>
+      <w:r>
+        <w:rPr>
+          <w:rFonts w:hint="eastAsia"/>
+        </w:rPr>
+        <w:t>例如：表示一个</w:t>
       </w:r>
       <w:r>
         <w:rPr>
@@ -1417,7 +3519,122 @@
         <w:rPr>
           <w:rFonts w:hint="eastAsia"/>
         </w:rPr>
-        <w:t>的连接个数为</w:t>
+        <w:t>的结节，用于记录</w:t>
+      </w:r>
+      <w:r>
+        <w:rPr>
+          <w:rFonts w:hint="eastAsia"/>
+        </w:rPr>
+        <w:t>连接</w:t>
+      </w:r>
+      <w:r>
+        <w:rPr>
+          <w:rFonts w:hint="eastAsia"/>
+        </w:rPr>
+        <w:t>情况。</w:t>
+      </w:r>
+    </w:p>
+    <w:p>
+      <w:pPr>
+        <w:pStyle w:val="BodyTextFirstIndent"/>
+        <w:numPr>
+          <w:ilvl w:val="0"/>
+          <w:numId w:val="19"/>
+        </w:numPr>
+        <w:ind w:firstLineChars="0"/>
+        <w:rPr>
+          <w:rFonts w:hint="eastAsia"/>
+        </w:rPr>
+      </w:pPr>
+      <w:r>
+        <w:rPr>
+          <w:rFonts w:hint="eastAsia"/>
+        </w:rPr>
+        <w:t>data/len</w:t>
+      </w:r>
+      <w:r>
+        <w:rPr>
+          <w:rFonts w:hint="eastAsia"/>
+        </w:rPr>
+        <w:t>：变量值</w:t>
+      </w:r>
+    </w:p>
+    <w:p>
+      <w:pPr>
+        <w:pStyle w:val="BodyTextFirstIndent"/>
+        <w:numPr>
+          <w:ilvl w:val="0"/>
+          <w:numId w:val="19"/>
+        </w:numPr>
+        <w:ind w:firstLineChars="0"/>
+        <w:rPr>
+          <w:rFonts w:hint="eastAsia"/>
+        </w:rPr>
+      </w:pPr>
+      <w:r>
+        <w:rPr>
+          <w:rFonts w:hint="eastAsia"/>
+        </w:rPr>
+        <w:t>conn</w:t>
+      </w:r>
+      <w:r>
+        <w:rPr>
+          <w:rFonts w:hint="eastAsia"/>
+        </w:rPr>
+        <w:t>：</w:t>
+      </w:r>
+      <w:r>
+        <w:rPr>
+          <w:rFonts w:hint="eastAsia"/>
+        </w:rPr>
+        <w:t>当前</w:t>
+      </w:r>
+      <w:r>
+        <w:rPr>
+          <w:rFonts w:hint="eastAsia"/>
+        </w:rPr>
+        <w:t>并发连接数</w:t>
+      </w:r>
+    </w:p>
+    <w:p>
+      <w:pPr>
+        <w:pStyle w:val="Heading2"/>
+        <w:rPr>
+          <w:rFonts w:hint="eastAsia"/>
+        </w:rPr>
+      </w:pPr>
+      <w:r>
+        <w:rPr>
+          <w:rFonts w:hint="eastAsia"/>
+        </w:rPr>
+        <w:t>算法</w:t>
+      </w:r>
+    </w:p>
+    <w:p>
+      <w:pPr>
+        <w:pStyle w:val="BodyTextFirstIndent"/>
+        <w:ind w:firstLine="420"/>
+        <w:rPr>
+          <w:rFonts w:hint="eastAsia"/>
+        </w:rPr>
+      </w:pPr>
+      <w:r>
+        <w:rPr>
+          <w:rFonts w:hint="eastAsia"/>
+        </w:rPr>
+        <w:t>现在以“来自同一个</w:t>
+      </w:r>
+      <w:r>
+        <w:rPr>
+          <w:rFonts w:hint="eastAsia"/>
+        </w:rPr>
+        <w:t>IP</w:t>
+      </w:r>
+      <w:r>
+        <w:rPr>
+          <w:rFonts w:hint="eastAsia"/>
+        </w:rPr>
+        <w:t>地址的并发连接数为</w:t>
       </w:r>
       <w:r>
         <w:rPr>
@@ -1429,14 +3646,491 @@
         <w:rPr>
           <w:rFonts w:hint="eastAsia"/>
         </w:rPr>
-        <w:t>个。</w:t>
+        <w:t>”为例，讲一下限</w:t>
+      </w:r>
+      <w:r>
+        <w:rPr>
+          <w:rFonts w:hint="eastAsia"/>
+        </w:rPr>
+        <w:t>制并发</w:t>
+      </w:r>
+      <w:r>
+        <w:rPr>
+          <w:rFonts w:hint="eastAsia"/>
+        </w:rPr>
+        <w:t>算法原理。</w:t>
       </w:r>
     </w:p>
     <w:p>
       <w:pPr>
         <w:pStyle w:val="BodyTextFirstIndent"/>
         <w:ind w:firstLine="420"/>
-      </w:pPr>
+        <w:rPr>
+          <w:rFonts w:hint="eastAsia"/>
+        </w:rPr>
+      </w:pPr>
+      <w:r>
+        <w:rPr>
+          <w:rFonts w:hint="eastAsia"/>
+        </w:rPr>
+        <w:t>来自同一个</w:t>
+      </w:r>
+      <w:r>
+        <w:rPr>
+          <w:rFonts w:hint="eastAsia"/>
+        </w:rPr>
+        <w:t>IP</w:t>
+      </w:r>
+      <w:r>
+        <w:rPr>
+          <w:rFonts w:hint="eastAsia"/>
+        </w:rPr>
+        <w:t>地址的</w:t>
+      </w:r>
+      <w:r>
+        <w:rPr>
+          <w:rFonts w:hint="eastAsia"/>
+        </w:rPr>
+        <w:t>并发连接数</w:t>
+      </w:r>
+      <w:r>
+        <w:rPr>
+          <w:rFonts w:hint="eastAsia"/>
+        </w:rPr>
+        <w:t>记录在同一个</w:t>
+      </w:r>
+      <w:r>
+        <w:rPr>
+          <w:rFonts w:hint="eastAsia"/>
+        </w:rPr>
+        <w:t>ngx_http_limit_</w:t>
+      </w:r>
+      <w:r>
+        <w:rPr>
+          <w:rFonts w:hint="eastAsia"/>
+        </w:rPr>
+        <w:t>conn</w:t>
+      </w:r>
+      <w:r>
+        <w:rPr>
+          <w:rFonts w:hint="eastAsia"/>
+        </w:rPr>
+        <w:t>_node_t</w:t>
+      </w:r>
+      <w:r>
+        <w:rPr>
+          <w:rFonts w:hint="eastAsia"/>
+        </w:rPr>
+        <w:t>，</w:t>
+      </w:r>
+      <w:r>
+        <w:rPr>
+          <w:rFonts w:hint="eastAsia"/>
+        </w:rPr>
+        <w:t>IP</w:t>
+      </w:r>
+      <w:r>
+        <w:rPr>
+          <w:rFonts w:hint="eastAsia"/>
+        </w:rPr>
+        <w:t>地址是这个结点的</w:t>
+      </w:r>
+      <w:r>
+        <w:rPr>
+          <w:rFonts w:hint="eastAsia"/>
+        </w:rPr>
+        <w:t>key</w:t>
+      </w:r>
+      <w:r>
+        <w:rPr>
+          <w:rFonts w:hint="eastAsia"/>
+        </w:rPr>
+        <w:t>。</w:t>
+      </w:r>
+    </w:p>
+    <w:p>
+      <w:pPr>
+        <w:pStyle w:val="BodyTextFirstIndent"/>
+        <w:ind w:firstLineChars="0" w:firstLine="0"/>
+        <w:rPr>
+          <w:rFonts w:hint="eastAsia"/>
+        </w:rPr>
+      </w:pPr>
+    </w:p>
+    <w:p>
+      <w:pPr>
+        <w:pStyle w:val="BodyTextFirstIndent"/>
+        <w:ind w:firstLine="420"/>
+        <w:rPr>
+          <w:rFonts w:hint="eastAsia"/>
+        </w:rPr>
+      </w:pPr>
+      <w:r>
+        <w:rPr>
+          <w:rFonts w:hint="eastAsia"/>
+        </w:rPr>
+        <w:t>Client</w:t>
+      </w:r>
+      <w:r>
+        <w:rPr>
+          <w:rFonts w:hint="eastAsia"/>
+        </w:rPr>
+        <w:t>第一次请求时，显然无法找到</w:t>
+      </w:r>
+      <w:r>
+        <w:rPr>
+          <w:rFonts w:hint="eastAsia"/>
+        </w:rPr>
+        <w:t>key</w:t>
+      </w:r>
+      <w:r>
+        <w:rPr>
+          <w:rFonts w:hint="eastAsia"/>
+        </w:rPr>
+        <w:t>为</w:t>
+      </w:r>
+      <w:r>
+        <w:rPr>
+          <w:rFonts w:hint="eastAsia"/>
+        </w:rPr>
+        <w:t>Client IP</w:t>
+      </w:r>
+      <w:r>
+        <w:rPr>
+          <w:rFonts w:hint="eastAsia"/>
+        </w:rPr>
+        <w:t>的结点，于是创建</w:t>
+      </w:r>
+      <w:r>
+        <w:rPr>
+          <w:rFonts w:hint="eastAsia"/>
+        </w:rPr>
+        <w:t>并初始化</w:t>
+      </w:r>
+      <w:r>
+        <w:rPr>
+          <w:rFonts w:hint="eastAsia"/>
+        </w:rPr>
+        <w:t>一个。</w:t>
+      </w:r>
+    </w:p>
+    <w:p>
+      <w:pPr>
+        <w:pStyle w:val="BodyTextFirstIndent"/>
+        <w:ind w:firstLine="420"/>
+        <w:rPr>
+          <w:rFonts w:hint="eastAsia"/>
+        </w:rPr>
+      </w:pPr>
+      <w:r>
+        <w:rPr>
+          <w:rFonts w:hint="eastAsia"/>
+        </w:rPr>
+        <w:t>如果当前并发连接数</w:t>
+      </w:r>
+      <w:r>
+        <w:rPr>
+          <w:rFonts w:hint="eastAsia"/>
+        </w:rPr>
+        <w:t xml:space="preserve"> &gt;= </w:t>
+      </w:r>
+      <w:r>
+        <w:rPr>
+          <w:rFonts w:hint="eastAsia"/>
+        </w:rPr>
+        <w:t>最在并发连接数，则直接</w:t>
+      </w:r>
+      <w:r>
+        <w:rPr>
+          <w:rFonts w:hint="eastAsia"/>
+        </w:rPr>
+        <w:t>503</w:t>
+      </w:r>
+      <w:r>
+        <w:rPr>
+          <w:rFonts w:hint="eastAsia"/>
+        </w:rPr>
+        <w:t>响应。</w:t>
+      </w:r>
+    </w:p>
+    <w:p>
+      <w:pPr>
+        <w:pStyle w:val="BodyTextFirstIndent"/>
+        <w:ind w:firstLine="420"/>
+        <w:rPr>
+          <w:rFonts w:hint="eastAsia"/>
+        </w:rPr>
+      </w:pPr>
+      <w:r>
+        <w:rPr>
+          <w:rFonts w:hint="eastAsia"/>
+        </w:rPr>
+        <w:t>如果当前并发连接数</w:t>
+      </w:r>
+      <w:r>
+        <w:rPr>
+          <w:rFonts w:hint="eastAsia"/>
+        </w:rPr>
+        <w:t xml:space="preserve"> &lt; </w:t>
+      </w:r>
+      <w:r>
+        <w:rPr>
+          <w:rFonts w:hint="eastAsia"/>
+        </w:rPr>
+        <w:t>最在并发连接数，则当前并发连接数增加</w:t>
+      </w:r>
+      <w:r>
+        <w:rPr>
+          <w:rFonts w:hint="eastAsia"/>
+        </w:rPr>
+        <w:t>1</w:t>
+      </w:r>
+      <w:r>
+        <w:rPr>
+          <w:rFonts w:hint="eastAsia"/>
+        </w:rPr>
+        <w:t>。</w:t>
+      </w:r>
+      <w:r>
+        <w:rPr>
+          <w:rFonts w:hint="eastAsia"/>
+        </w:rPr>
+        <w:t>注册</w:t>
+      </w:r>
+      <w:r>
+        <w:rPr>
+          <w:rFonts w:hint="eastAsia"/>
+        </w:rPr>
+        <w:t>pool</w:t>
+      </w:r>
+      <w:r>
+        <w:rPr>
+          <w:rFonts w:hint="eastAsia"/>
+        </w:rPr>
+        <w:t>的</w:t>
+      </w:r>
+      <w:r>
+        <w:rPr>
+          <w:rFonts w:hint="eastAsia"/>
+        </w:rPr>
+        <w:t>cleanup</w:t>
+      </w:r>
+      <w:r>
+        <w:rPr>
+          <w:rFonts w:hint="eastAsia"/>
+        </w:rPr>
+        <w:t>回调函数。</w:t>
+      </w:r>
+      <w:r>
+        <w:rPr>
+          <w:rFonts w:hint="eastAsia"/>
+        </w:rPr>
+        <w:t>继续处理请求。</w:t>
+      </w:r>
+    </w:p>
+    <w:p>
+      <w:pPr>
+        <w:pStyle w:val="BodyTextFirstIndent"/>
+        <w:ind w:firstLine="420"/>
+        <w:rPr>
+          <w:rFonts w:hint="eastAsia"/>
+        </w:rPr>
+      </w:pPr>
+      <w:r>
+        <w:rPr>
+          <w:rFonts w:hint="eastAsia"/>
+        </w:rPr>
+        <w:t>当请求结束，</w:t>
+      </w:r>
+      <w:r>
+        <w:rPr>
+          <w:rFonts w:hint="eastAsia"/>
+        </w:rPr>
+        <w:t>pool</w:t>
+      </w:r>
+      <w:r>
+        <w:rPr>
+          <w:rFonts w:hint="eastAsia"/>
+        </w:rPr>
+        <w:t>被释放时，在</w:t>
+      </w:r>
+      <w:r>
+        <w:rPr>
+          <w:rFonts w:hint="eastAsia"/>
+        </w:rPr>
+        <w:t>cleanup</w:t>
+      </w:r>
+      <w:r>
+        <w:rPr>
+          <w:rFonts w:hint="eastAsia"/>
+        </w:rPr>
+        <w:t>的回调函数中</w:t>
+      </w:r>
+      <w:r>
+        <w:rPr>
+          <w:rFonts w:hint="eastAsia"/>
+        </w:rPr>
+        <w:t>，将当前并发连接数减少</w:t>
+      </w:r>
+      <w:r>
+        <w:rPr>
+          <w:rFonts w:hint="eastAsia"/>
+        </w:rPr>
+        <w:t>1</w:t>
+      </w:r>
+      <w:r>
+        <w:rPr>
+          <w:rFonts w:hint="eastAsia"/>
+        </w:rPr>
+        <w:t>。</w:t>
+      </w:r>
+      <w:r>
+        <w:rPr>
+          <w:rFonts w:hint="eastAsia"/>
+        </w:rPr>
+        <w:t>如果减为</w:t>
+      </w:r>
+      <w:r>
+        <w:rPr>
+          <w:rFonts w:hint="eastAsia"/>
+        </w:rPr>
+        <w:t>0</w:t>
+      </w:r>
+      <w:r>
+        <w:rPr>
+          <w:rFonts w:hint="eastAsia"/>
+        </w:rPr>
+        <w:t>，则释放结点</w:t>
+      </w:r>
+      <w:r>
+        <w:rPr>
+          <w:rFonts w:hint="eastAsia"/>
+        </w:rPr>
+        <w:t>。</w:t>
+      </w:r>
+    </w:p>
+    <w:p>
+      <w:pPr>
+        <w:pStyle w:val="BodyTextFirstIndent"/>
+        <w:ind w:firstLine="420"/>
+        <w:rPr>
+          <w:rFonts w:hint="eastAsia"/>
+        </w:rPr>
+      </w:pPr>
+    </w:p>
+    <w:p>
+      <w:pPr>
+        <w:pStyle w:val="BodyTextFirstIndent"/>
+        <w:ind w:firstLine="420"/>
+        <w:rPr>
+          <w:rFonts w:hint="eastAsia"/>
+        </w:rPr>
+      </w:pPr>
+      <w:r>
+        <w:rPr>
+          <w:rFonts w:hint="eastAsia"/>
+        </w:rPr>
+        <w:t>？</w:t>
+      </w:r>
+      <w:r>
+        <w:rPr>
+          <w:rFonts w:hint="eastAsia"/>
+        </w:rPr>
+        <w:t>Question</w:t>
+      </w:r>
+      <w:r>
+        <w:rPr>
+          <w:rFonts w:hint="eastAsia"/>
+        </w:rPr>
+        <w:t>：</w:t>
+      </w:r>
+    </w:p>
+    <w:p>
+      <w:pPr>
+        <w:pStyle w:val="BodyTextFirstIndent"/>
+        <w:ind w:firstLine="420"/>
+        <w:rPr>
+          <w:rFonts w:hint="eastAsia"/>
+        </w:rPr>
+      </w:pPr>
+      <w:r>
+        <w:rPr>
+          <w:rFonts w:hint="eastAsia"/>
+        </w:rPr>
+        <w:t>Request</w:t>
+      </w:r>
+      <w:r>
+        <w:rPr>
+          <w:rFonts w:hint="eastAsia"/>
+        </w:rPr>
+        <w:t>结束，不等于</w:t>
+      </w:r>
+      <w:r>
+        <w:rPr>
+          <w:rFonts w:hint="eastAsia"/>
+        </w:rPr>
+        <w:t>Connection</w:t>
+      </w:r>
+      <w:r>
+        <w:rPr>
+          <w:rFonts w:hint="eastAsia"/>
+        </w:rPr>
+        <w:t>结束</w:t>
+      </w:r>
+      <w:r>
+        <w:rPr>
+          <w:rFonts w:hint="eastAsia"/>
+        </w:rPr>
+        <w:t>。</w:t>
+      </w:r>
+      <w:r>
+        <w:rPr>
+          <w:rFonts w:hint="eastAsia"/>
+        </w:rPr>
+        <w:t>为何在</w:t>
+      </w:r>
+      <w:r>
+        <w:rPr>
+          <w:rFonts w:hint="eastAsia"/>
+        </w:rPr>
+        <w:t>Request</w:t>
+      </w:r>
+      <w:r>
+        <w:rPr>
+          <w:rFonts w:hint="eastAsia"/>
+        </w:rPr>
+        <w:t>而不是</w:t>
+      </w:r>
+      <w:r>
+        <w:rPr>
+          <w:rFonts w:hint="eastAsia"/>
+        </w:rPr>
+        <w:t>在</w:t>
+      </w:r>
+      <w:r>
+        <w:rPr>
+          <w:rFonts w:hint="eastAsia"/>
+        </w:rPr>
+        <w:t>Connection</w:t>
+      </w:r>
+      <w:r>
+        <w:rPr>
+          <w:rFonts w:hint="eastAsia"/>
+        </w:rPr>
+        <w:t>的内存池释放时机，将当前并发连接数减少</w:t>
+      </w:r>
+      <w:r>
+        <w:rPr>
+          <w:rFonts w:hint="eastAsia"/>
+        </w:rPr>
+        <w:t>1</w:t>
+      </w:r>
+      <w:r>
+        <w:rPr>
+          <w:rFonts w:hint="eastAsia"/>
+        </w:rPr>
+        <w:t>？</w:t>
+      </w:r>
     </w:p>
     <w:p>
       <w:pPr>
@@ -1531,6 +4225,92 @@
 <file path=word/numbering.xml><?xml version="1.0" encoding="utf-8"?>
 <w:numbering xmlns:ve="http://schemas.openxmlformats.org/markup-compatibility/2006" xmlns:o="urn:schemas-microsoft-com:office:office" xmlns:r="http://schemas.openxmlformats.org/officeDocument/2006/relationships" xmlns:m="http://schemas.openxmlformats.org/officeDocument/2006/math" xmlns:v="urn:schemas-microsoft-com:vml" xmlns:wp="http://schemas.openxmlformats.org/drawingml/2006/wordprocessingDrawing" xmlns:w10="urn:schemas-microsoft-com:office:word" xmlns:w="http://schemas.openxmlformats.org/wordprocessingml/2006/main" xmlns:wne="http://schemas.microsoft.com/office/word/2006/wordml">
   <w:abstractNum w:abstractNumId="0">
+    <w:nsid w:val="050B3433"/>
+    <w:multiLevelType w:val="hybridMultilevel"/>
+    <w:tmpl w:val="A0F8F09A"/>
+    <w:lvl w:ilvl="0" w:tplc="0409000F">
+      <w:start w:val="1"/>
+      <w:numFmt w:val="decimal"/>
+      <w:lvlText w:val="%1."/>
+      <w:lvlJc w:val="left"/>
+      <w:pPr>
+        <w:ind w:left="1860" w:hanging="360"/>
+      </w:pPr>
+    </w:lvl>
+    <w:lvl w:ilvl="1" w:tplc="04090019" w:tentative="1">
+      <w:start w:val="1"/>
+      <w:numFmt w:val="lowerLetter"/>
+      <w:lvlText w:val="%2."/>
+      <w:lvlJc w:val="left"/>
+      <w:pPr>
+        <w:ind w:left="2580" w:hanging="360"/>
+      </w:pPr>
+    </w:lvl>
+    <w:lvl w:ilvl="2" w:tplc="0409001B" w:tentative="1">
+      <w:start w:val="1"/>
+      <w:numFmt w:val="lowerRoman"/>
+      <w:lvlText w:val="%3."/>
+      <w:lvlJc w:val="right"/>
+      <w:pPr>
+        <w:ind w:left="3300" w:hanging="180"/>
+      </w:pPr>
+    </w:lvl>
+    <w:lvl w:ilvl="3" w:tplc="0409000F" w:tentative="1">
+      <w:start w:val="1"/>
+      <w:numFmt w:val="decimal"/>
+      <w:lvlText w:val="%4."/>
+      <w:lvlJc w:val="left"/>
+      <w:pPr>
+        <w:ind w:left="4020" w:hanging="360"/>
+      </w:pPr>
+    </w:lvl>
+    <w:lvl w:ilvl="4" w:tplc="04090019" w:tentative="1">
+      <w:start w:val="1"/>
+      <w:numFmt w:val="lowerLetter"/>
+      <w:lvlText w:val="%5."/>
+      <w:lvlJc w:val="left"/>
+      <w:pPr>
+        <w:ind w:left="4740" w:hanging="360"/>
+      </w:pPr>
+    </w:lvl>
+    <w:lvl w:ilvl="5" w:tplc="0409001B" w:tentative="1">
+      <w:start w:val="1"/>
+      <w:numFmt w:val="lowerRoman"/>
+      <w:lvlText w:val="%6."/>
+      <w:lvlJc w:val="right"/>
+      <w:pPr>
+        <w:ind w:left="5460" w:hanging="180"/>
+      </w:pPr>
+    </w:lvl>
+    <w:lvl w:ilvl="6" w:tplc="0409000F" w:tentative="1">
+      <w:start w:val="1"/>
+      <w:numFmt w:val="decimal"/>
+      <w:lvlText w:val="%7."/>
+      <w:lvlJc w:val="left"/>
+      <w:pPr>
+        <w:ind w:left="6180" w:hanging="360"/>
+      </w:pPr>
+    </w:lvl>
+    <w:lvl w:ilvl="7" w:tplc="04090019" w:tentative="1">
+      <w:start w:val="1"/>
+      <w:numFmt w:val="lowerLetter"/>
+      <w:lvlText w:val="%8."/>
+      <w:lvlJc w:val="left"/>
+      <w:pPr>
+        <w:ind w:left="6900" w:hanging="360"/>
+      </w:pPr>
+    </w:lvl>
+    <w:lvl w:ilvl="8" w:tplc="0409001B" w:tentative="1">
+      <w:start w:val="1"/>
+      <w:numFmt w:val="lowerRoman"/>
+      <w:lvlText w:val="%9."/>
+      <w:lvlJc w:val="right"/>
+      <w:pPr>
+        <w:ind w:left="7620" w:hanging="180"/>
+      </w:pPr>
+    </w:lvl>
+  </w:abstractNum>
+  <w:abstractNum w:abstractNumId="1">
     <w:nsid w:val="146E6322"/>
     <w:multiLevelType w:val="hybridMultilevel"/>
     <w:tmpl w:val="505C54AA"/>
@@ -1643,7 +4423,7 @@
       </w:rPr>
     </w:lvl>
   </w:abstractNum>
-  <w:abstractNum w:abstractNumId="1">
+  <w:abstractNum w:abstractNumId="2">
     <w:nsid w:val="1813545E"/>
     <w:multiLevelType w:val="hybridMultilevel"/>
     <w:tmpl w:val="1E6EA2DE"/>
@@ -1756,7 +4536,7 @@
       </w:rPr>
     </w:lvl>
   </w:abstractNum>
-  <w:abstractNum w:abstractNumId="2">
+  <w:abstractNum w:abstractNumId="3">
     <w:nsid w:val="1AC81377"/>
     <w:multiLevelType w:val="hybridMultilevel"/>
     <w:tmpl w:val="E39A1E30"/>
@@ -1869,7 +4649,577 @@
       </w:rPr>
     </w:lvl>
   </w:abstractNum>
-  <w:abstractNum w:abstractNumId="3">
+  <w:abstractNum w:abstractNumId="4">
+    <w:nsid w:val="1C9D720C"/>
+    <w:multiLevelType w:val="hybridMultilevel"/>
+    <w:tmpl w:val="0D8E4340"/>
+    <w:lvl w:ilvl="0" w:tplc="0409000F">
+      <w:start w:val="1"/>
+      <w:numFmt w:val="decimal"/>
+      <w:lvlText w:val="%1."/>
+      <w:lvlJc w:val="left"/>
+      <w:pPr>
+        <w:ind w:left="1860" w:hanging="360"/>
+      </w:pPr>
+    </w:lvl>
+    <w:lvl w:ilvl="1" w:tplc="04090019" w:tentative="1">
+      <w:start w:val="1"/>
+      <w:numFmt w:val="lowerLetter"/>
+      <w:lvlText w:val="%2."/>
+      <w:lvlJc w:val="left"/>
+      <w:pPr>
+        <w:ind w:left="2580" w:hanging="360"/>
+      </w:pPr>
+    </w:lvl>
+    <w:lvl w:ilvl="2" w:tplc="0409001B" w:tentative="1">
+      <w:start w:val="1"/>
+      <w:numFmt w:val="lowerRoman"/>
+      <w:lvlText w:val="%3."/>
+      <w:lvlJc w:val="right"/>
+      <w:pPr>
+        <w:ind w:left="3300" w:hanging="180"/>
+      </w:pPr>
+    </w:lvl>
+    <w:lvl w:ilvl="3" w:tplc="0409000F" w:tentative="1">
+      <w:start w:val="1"/>
+      <w:numFmt w:val="decimal"/>
+      <w:lvlText w:val="%4."/>
+      <w:lvlJc w:val="left"/>
+      <w:pPr>
+        <w:ind w:left="4020" w:hanging="360"/>
+      </w:pPr>
+    </w:lvl>
+    <w:lvl w:ilvl="4" w:tplc="04090019" w:tentative="1">
+      <w:start w:val="1"/>
+      <w:numFmt w:val="lowerLetter"/>
+      <w:lvlText w:val="%5."/>
+      <w:lvlJc w:val="left"/>
+      <w:pPr>
+        <w:ind w:left="4740" w:hanging="360"/>
+      </w:pPr>
+    </w:lvl>
+    <w:lvl w:ilvl="5" w:tplc="0409001B" w:tentative="1">
+      <w:start w:val="1"/>
+      <w:numFmt w:val="lowerRoman"/>
+      <w:lvlText w:val="%6."/>
+      <w:lvlJc w:val="right"/>
+      <w:pPr>
+        <w:ind w:left="5460" w:hanging="180"/>
+      </w:pPr>
+    </w:lvl>
+    <w:lvl w:ilvl="6" w:tplc="0409000F" w:tentative="1">
+      <w:start w:val="1"/>
+      <w:numFmt w:val="decimal"/>
+      <w:lvlText w:val="%7."/>
+      <w:lvlJc w:val="left"/>
+      <w:pPr>
+        <w:ind w:left="6180" w:hanging="360"/>
+      </w:pPr>
+    </w:lvl>
+    <w:lvl w:ilvl="7" w:tplc="04090019" w:tentative="1">
+      <w:start w:val="1"/>
+      <w:numFmt w:val="lowerLetter"/>
+      <w:lvlText w:val="%8."/>
+      <w:lvlJc w:val="left"/>
+      <w:pPr>
+        <w:ind w:left="6900" w:hanging="360"/>
+      </w:pPr>
+    </w:lvl>
+    <w:lvl w:ilvl="8" w:tplc="0409001B" w:tentative="1">
+      <w:start w:val="1"/>
+      <w:numFmt w:val="lowerRoman"/>
+      <w:lvlText w:val="%9."/>
+      <w:lvlJc w:val="right"/>
+      <w:pPr>
+        <w:ind w:left="7620" w:hanging="180"/>
+      </w:pPr>
+    </w:lvl>
+  </w:abstractNum>
+  <w:abstractNum w:abstractNumId="5">
+    <w:nsid w:val="1DBA16C9"/>
+    <w:multiLevelType w:val="hybridMultilevel"/>
+    <w:tmpl w:val="AE3CB54E"/>
+    <w:lvl w:ilvl="0" w:tplc="0409000F">
+      <w:start w:val="1"/>
+      <w:numFmt w:val="decimal"/>
+      <w:lvlText w:val="%1."/>
+      <w:lvlJc w:val="left"/>
+      <w:pPr>
+        <w:ind w:left="1860" w:hanging="360"/>
+      </w:pPr>
+    </w:lvl>
+    <w:lvl w:ilvl="1" w:tplc="04090019" w:tentative="1">
+      <w:start w:val="1"/>
+      <w:numFmt w:val="lowerLetter"/>
+      <w:lvlText w:val="%2."/>
+      <w:lvlJc w:val="left"/>
+      <w:pPr>
+        <w:ind w:left="2580" w:hanging="360"/>
+      </w:pPr>
+    </w:lvl>
+    <w:lvl w:ilvl="2" w:tplc="0409001B" w:tentative="1">
+      <w:start w:val="1"/>
+      <w:numFmt w:val="lowerRoman"/>
+      <w:lvlText w:val="%3."/>
+      <w:lvlJc w:val="right"/>
+      <w:pPr>
+        <w:ind w:left="3300" w:hanging="180"/>
+      </w:pPr>
+    </w:lvl>
+    <w:lvl w:ilvl="3" w:tplc="0409000F" w:tentative="1">
+      <w:start w:val="1"/>
+      <w:numFmt w:val="decimal"/>
+      <w:lvlText w:val="%4."/>
+      <w:lvlJc w:val="left"/>
+      <w:pPr>
+        <w:ind w:left="4020" w:hanging="360"/>
+      </w:pPr>
+    </w:lvl>
+    <w:lvl w:ilvl="4" w:tplc="04090019" w:tentative="1">
+      <w:start w:val="1"/>
+      <w:numFmt w:val="lowerLetter"/>
+      <w:lvlText w:val="%5."/>
+      <w:lvlJc w:val="left"/>
+      <w:pPr>
+        <w:ind w:left="4740" w:hanging="360"/>
+      </w:pPr>
+    </w:lvl>
+    <w:lvl w:ilvl="5" w:tplc="0409001B" w:tentative="1">
+      <w:start w:val="1"/>
+      <w:numFmt w:val="lowerRoman"/>
+      <w:lvlText w:val="%6."/>
+      <w:lvlJc w:val="right"/>
+      <w:pPr>
+        <w:ind w:left="5460" w:hanging="180"/>
+      </w:pPr>
+    </w:lvl>
+    <w:lvl w:ilvl="6" w:tplc="0409000F" w:tentative="1">
+      <w:start w:val="1"/>
+      <w:numFmt w:val="decimal"/>
+      <w:lvlText w:val="%7."/>
+      <w:lvlJc w:val="left"/>
+      <w:pPr>
+        <w:ind w:left="6180" w:hanging="360"/>
+      </w:pPr>
+    </w:lvl>
+    <w:lvl w:ilvl="7" w:tplc="04090019" w:tentative="1">
+      <w:start w:val="1"/>
+      <w:numFmt w:val="lowerLetter"/>
+      <w:lvlText w:val="%8."/>
+      <w:lvlJc w:val="left"/>
+      <w:pPr>
+        <w:ind w:left="6900" w:hanging="360"/>
+      </w:pPr>
+    </w:lvl>
+    <w:lvl w:ilvl="8" w:tplc="0409001B" w:tentative="1">
+      <w:start w:val="1"/>
+      <w:numFmt w:val="lowerRoman"/>
+      <w:lvlText w:val="%9."/>
+      <w:lvlJc w:val="right"/>
+      <w:pPr>
+        <w:ind w:left="7620" w:hanging="180"/>
+      </w:pPr>
+    </w:lvl>
+  </w:abstractNum>
+  <w:abstractNum w:abstractNumId="6">
+    <w:nsid w:val="1FB353C8"/>
+    <w:multiLevelType w:val="hybridMultilevel"/>
+    <w:tmpl w:val="E10C0848"/>
+    <w:lvl w:ilvl="0" w:tplc="04090001">
+      <w:start w:val="1"/>
+      <w:numFmt w:val="bullet"/>
+      <w:lvlText w:val=""/>
+      <w:lvlJc w:val="left"/>
+      <w:pPr>
+        <w:ind w:left="1140" w:hanging="360"/>
+      </w:pPr>
+      <w:rPr>
+        <w:rFonts w:ascii="Symbol" w:hAnsi="Symbol" w:hint="default"/>
+      </w:rPr>
+    </w:lvl>
+    <w:lvl w:ilvl="1" w:tplc="04090003" w:tentative="1">
+      <w:start w:val="1"/>
+      <w:numFmt w:val="bullet"/>
+      <w:lvlText w:val="o"/>
+      <w:lvlJc w:val="left"/>
+      <w:pPr>
+        <w:ind w:left="1860" w:hanging="360"/>
+      </w:pPr>
+      <w:rPr>
+        <w:rFonts w:ascii="Courier New" w:hAnsi="Courier New" w:cs="Courier New" w:hint="default"/>
+      </w:rPr>
+    </w:lvl>
+    <w:lvl w:ilvl="2" w:tplc="04090005" w:tentative="1">
+      <w:start w:val="1"/>
+      <w:numFmt w:val="bullet"/>
+      <w:lvlText w:val=""/>
+      <w:lvlJc w:val="left"/>
+      <w:pPr>
+        <w:ind w:left="2580" w:hanging="360"/>
+      </w:pPr>
+      <w:rPr>
+        <w:rFonts w:ascii="Wingdings" w:hAnsi="Wingdings" w:hint="default"/>
+      </w:rPr>
+    </w:lvl>
+    <w:lvl w:ilvl="3" w:tplc="04090001" w:tentative="1">
+      <w:start w:val="1"/>
+      <w:numFmt w:val="bullet"/>
+      <w:lvlText w:val=""/>
+      <w:lvlJc w:val="left"/>
+      <w:pPr>
+        <w:ind w:left="3300" w:hanging="360"/>
+      </w:pPr>
+      <w:rPr>
+        <w:rFonts w:ascii="Symbol" w:hAnsi="Symbol" w:hint="default"/>
+      </w:rPr>
+    </w:lvl>
+    <w:lvl w:ilvl="4" w:tplc="04090003" w:tentative="1">
+      <w:start w:val="1"/>
+      <w:numFmt w:val="bullet"/>
+      <w:lvlText w:val="o"/>
+      <w:lvlJc w:val="left"/>
+      <w:pPr>
+        <w:ind w:left="4020" w:hanging="360"/>
+      </w:pPr>
+      <w:rPr>
+        <w:rFonts w:ascii="Courier New" w:hAnsi="Courier New" w:cs="Courier New" w:hint="default"/>
+      </w:rPr>
+    </w:lvl>
+    <w:lvl w:ilvl="5" w:tplc="04090005" w:tentative="1">
+      <w:start w:val="1"/>
+      <w:numFmt w:val="bullet"/>
+      <w:lvlText w:val=""/>
+      <w:lvlJc w:val="left"/>
+      <w:pPr>
+        <w:ind w:left="4740" w:hanging="360"/>
+      </w:pPr>
+      <w:rPr>
+        <w:rFonts w:ascii="Wingdings" w:hAnsi="Wingdings" w:hint="default"/>
+      </w:rPr>
+    </w:lvl>
+    <w:lvl w:ilvl="6" w:tplc="04090001" w:tentative="1">
+      <w:start w:val="1"/>
+      <w:numFmt w:val="bullet"/>
+      <w:lvlText w:val=""/>
+      <w:lvlJc w:val="left"/>
+      <w:pPr>
+        <w:ind w:left="5460" w:hanging="360"/>
+      </w:pPr>
+      <w:rPr>
+        <w:rFonts w:ascii="Symbol" w:hAnsi="Symbol" w:hint="default"/>
+      </w:rPr>
+    </w:lvl>
+    <w:lvl w:ilvl="7" w:tplc="04090003" w:tentative="1">
+      <w:start w:val="1"/>
+      <w:numFmt w:val="bullet"/>
+      <w:lvlText w:val="o"/>
+      <w:lvlJc w:val="left"/>
+      <w:pPr>
+        <w:ind w:left="6180" w:hanging="360"/>
+      </w:pPr>
+      <w:rPr>
+        <w:rFonts w:ascii="Courier New" w:hAnsi="Courier New" w:cs="Courier New" w:hint="default"/>
+      </w:rPr>
+    </w:lvl>
+    <w:lvl w:ilvl="8" w:tplc="04090005" w:tentative="1">
+      <w:start w:val="1"/>
+      <w:numFmt w:val="bullet"/>
+      <w:lvlText w:val=""/>
+      <w:lvlJc w:val="left"/>
+      <w:pPr>
+        <w:ind w:left="6900" w:hanging="360"/>
+      </w:pPr>
+      <w:rPr>
+        <w:rFonts w:ascii="Wingdings" w:hAnsi="Wingdings" w:hint="default"/>
+      </w:rPr>
+    </w:lvl>
+  </w:abstractNum>
+  <w:abstractNum w:abstractNumId="7">
+    <w:nsid w:val="236636A7"/>
+    <w:multiLevelType w:val="hybridMultilevel"/>
+    <w:tmpl w:val="A0F8F09A"/>
+    <w:lvl w:ilvl="0" w:tplc="0409000F">
+      <w:start w:val="1"/>
+      <w:numFmt w:val="decimal"/>
+      <w:lvlText w:val="%1."/>
+      <w:lvlJc w:val="left"/>
+      <w:pPr>
+        <w:ind w:left="1860" w:hanging="360"/>
+      </w:pPr>
+    </w:lvl>
+    <w:lvl w:ilvl="1" w:tplc="04090019" w:tentative="1">
+      <w:start w:val="1"/>
+      <w:numFmt w:val="lowerLetter"/>
+      <w:lvlText w:val="%2."/>
+      <w:lvlJc w:val="left"/>
+      <w:pPr>
+        <w:ind w:left="2580" w:hanging="360"/>
+      </w:pPr>
+    </w:lvl>
+    <w:lvl w:ilvl="2" w:tplc="0409001B" w:tentative="1">
+      <w:start w:val="1"/>
+      <w:numFmt w:val="lowerRoman"/>
+      <w:lvlText w:val="%3."/>
+      <w:lvlJc w:val="right"/>
+      <w:pPr>
+        <w:ind w:left="3300" w:hanging="180"/>
+      </w:pPr>
+    </w:lvl>
+    <w:lvl w:ilvl="3" w:tplc="0409000F" w:tentative="1">
+      <w:start w:val="1"/>
+      <w:numFmt w:val="decimal"/>
+      <w:lvlText w:val="%4."/>
+      <w:lvlJc w:val="left"/>
+      <w:pPr>
+        <w:ind w:left="4020" w:hanging="360"/>
+      </w:pPr>
+    </w:lvl>
+    <w:lvl w:ilvl="4" w:tplc="04090019" w:tentative="1">
+      <w:start w:val="1"/>
+      <w:numFmt w:val="lowerLetter"/>
+      <w:lvlText w:val="%5."/>
+      <w:lvlJc w:val="left"/>
+      <w:pPr>
+        <w:ind w:left="4740" w:hanging="360"/>
+      </w:pPr>
+    </w:lvl>
+    <w:lvl w:ilvl="5" w:tplc="0409001B" w:tentative="1">
+      <w:start w:val="1"/>
+      <w:numFmt w:val="lowerRoman"/>
+      <w:lvlText w:val="%6."/>
+      <w:lvlJc w:val="right"/>
+      <w:pPr>
+        <w:ind w:left="5460" w:hanging="180"/>
+      </w:pPr>
+    </w:lvl>
+    <w:lvl w:ilvl="6" w:tplc="0409000F" w:tentative="1">
+      <w:start w:val="1"/>
+      <w:numFmt w:val="decimal"/>
+      <w:lvlText w:val="%7."/>
+      <w:lvlJc w:val="left"/>
+      <w:pPr>
+        <w:ind w:left="6180" w:hanging="360"/>
+      </w:pPr>
+    </w:lvl>
+    <w:lvl w:ilvl="7" w:tplc="04090019" w:tentative="1">
+      <w:start w:val="1"/>
+      <w:numFmt w:val="lowerLetter"/>
+      <w:lvlText w:val="%8."/>
+      <w:lvlJc w:val="left"/>
+      <w:pPr>
+        <w:ind w:left="6900" w:hanging="360"/>
+      </w:pPr>
+    </w:lvl>
+    <w:lvl w:ilvl="8" w:tplc="0409001B" w:tentative="1">
+      <w:start w:val="1"/>
+      <w:numFmt w:val="lowerRoman"/>
+      <w:lvlText w:val="%9."/>
+      <w:lvlJc w:val="right"/>
+      <w:pPr>
+        <w:ind w:left="7620" w:hanging="180"/>
+      </w:pPr>
+    </w:lvl>
+  </w:abstractNum>
+  <w:abstractNum w:abstractNumId="8">
+    <w:nsid w:val="2D195871"/>
+    <w:multiLevelType w:val="hybridMultilevel"/>
+    <w:tmpl w:val="501252C4"/>
+    <w:lvl w:ilvl="0" w:tplc="0409000F">
+      <w:start w:val="1"/>
+      <w:numFmt w:val="decimal"/>
+      <w:lvlText w:val="%1."/>
+      <w:lvlJc w:val="left"/>
+      <w:pPr>
+        <w:ind w:left="1860" w:hanging="360"/>
+      </w:pPr>
+    </w:lvl>
+    <w:lvl w:ilvl="1" w:tplc="04090019" w:tentative="1">
+      <w:start w:val="1"/>
+      <w:numFmt w:val="lowerLetter"/>
+      <w:lvlText w:val="%2."/>
+      <w:lvlJc w:val="left"/>
+      <w:pPr>
+        <w:ind w:left="2580" w:hanging="360"/>
+      </w:pPr>
+    </w:lvl>
+    <w:lvl w:ilvl="2" w:tplc="0409001B" w:tentative="1">
+      <w:start w:val="1"/>
+      <w:numFmt w:val="lowerRoman"/>
+      <w:lvlText w:val="%3."/>
+      <w:lvlJc w:val="right"/>
+      <w:pPr>
+        <w:ind w:left="3300" w:hanging="180"/>
+      </w:pPr>
+    </w:lvl>
+    <w:lvl w:ilvl="3" w:tplc="0409000F" w:tentative="1">
+      <w:start w:val="1"/>
+      <w:numFmt w:val="decimal"/>
+      <w:lvlText w:val="%4."/>
+      <w:lvlJc w:val="left"/>
+      <w:pPr>
+        <w:ind w:left="4020" w:hanging="360"/>
+      </w:pPr>
+    </w:lvl>
+    <w:lvl w:ilvl="4" w:tplc="04090019" w:tentative="1">
+      <w:start w:val="1"/>
+      <w:numFmt w:val="lowerLetter"/>
+      <w:lvlText w:val="%5."/>
+      <w:lvlJc w:val="left"/>
+      <w:pPr>
+        <w:ind w:left="4740" w:hanging="360"/>
+      </w:pPr>
+    </w:lvl>
+    <w:lvl w:ilvl="5" w:tplc="0409001B" w:tentative="1">
+      <w:start w:val="1"/>
+      <w:numFmt w:val="lowerRoman"/>
+      <w:lvlText w:val="%6."/>
+      <w:lvlJc w:val="right"/>
+      <w:pPr>
+        <w:ind w:left="5460" w:hanging="180"/>
+      </w:pPr>
+    </w:lvl>
+    <w:lvl w:ilvl="6" w:tplc="0409000F" w:tentative="1">
+      <w:start w:val="1"/>
+      <w:numFmt w:val="decimal"/>
+      <w:lvlText w:val="%7."/>
+      <w:lvlJc w:val="left"/>
+      <w:pPr>
+        <w:ind w:left="6180" w:hanging="360"/>
+      </w:pPr>
+    </w:lvl>
+    <w:lvl w:ilvl="7" w:tplc="04090019" w:tentative="1">
+      <w:start w:val="1"/>
+      <w:numFmt w:val="lowerLetter"/>
+      <w:lvlText w:val="%8."/>
+      <w:lvlJc w:val="left"/>
+      <w:pPr>
+        <w:ind w:left="6900" w:hanging="360"/>
+      </w:pPr>
+    </w:lvl>
+    <w:lvl w:ilvl="8" w:tplc="0409001B" w:tentative="1">
+      <w:start w:val="1"/>
+      <w:numFmt w:val="lowerRoman"/>
+      <w:lvlText w:val="%9."/>
+      <w:lvlJc w:val="right"/>
+      <w:pPr>
+        <w:ind w:left="7620" w:hanging="180"/>
+      </w:pPr>
+    </w:lvl>
+  </w:abstractNum>
+  <w:abstractNum w:abstractNumId="9">
+    <w:nsid w:val="38431267"/>
+    <w:multiLevelType w:val="hybridMultilevel"/>
+    <w:tmpl w:val="72BC0204"/>
+    <w:lvl w:ilvl="0" w:tplc="04090001">
+      <w:start w:val="1"/>
+      <w:numFmt w:val="bullet"/>
+      <w:lvlText w:val=""/>
+      <w:lvlJc w:val="left"/>
+      <w:pPr>
+        <w:ind w:left="1140" w:hanging="360"/>
+      </w:pPr>
+      <w:rPr>
+        <w:rFonts w:ascii="Symbol" w:hAnsi="Symbol" w:hint="default"/>
+      </w:rPr>
+    </w:lvl>
+    <w:lvl w:ilvl="1" w:tplc="04090003" w:tentative="1">
+      <w:start w:val="1"/>
+      <w:numFmt w:val="bullet"/>
+      <w:lvlText w:val="o"/>
+      <w:lvlJc w:val="left"/>
+      <w:pPr>
+        <w:ind w:left="1860" w:hanging="360"/>
+      </w:pPr>
+      <w:rPr>
+        <w:rFonts w:ascii="Courier New" w:hAnsi="Courier New" w:cs="Courier New" w:hint="default"/>
+      </w:rPr>
+    </w:lvl>
+    <w:lvl w:ilvl="2" w:tplc="04090005" w:tentative="1">
+      <w:start w:val="1"/>
+      <w:numFmt w:val="bullet"/>
+      <w:lvlText w:val=""/>
+      <w:lvlJc w:val="left"/>
+      <w:pPr>
+        <w:ind w:left="2580" w:hanging="360"/>
+      </w:pPr>
+      <w:rPr>
+        <w:rFonts w:ascii="Wingdings" w:hAnsi="Wingdings" w:hint="default"/>
+      </w:rPr>
+    </w:lvl>
+    <w:lvl w:ilvl="3" w:tplc="04090001" w:tentative="1">
+      <w:start w:val="1"/>
+      <w:numFmt w:val="bullet"/>
+      <w:lvlText w:val=""/>
+      <w:lvlJc w:val="left"/>
+      <w:pPr>
+        <w:ind w:left="3300" w:hanging="360"/>
+      </w:pPr>
+      <w:rPr>
+        <w:rFonts w:ascii="Symbol" w:hAnsi="Symbol" w:hint="default"/>
+      </w:rPr>
+    </w:lvl>
+    <w:lvl w:ilvl="4" w:tplc="04090003" w:tentative="1">
+      <w:start w:val="1"/>
+      <w:numFmt w:val="bullet"/>
+      <w:lvlText w:val="o"/>
+      <w:lvlJc w:val="left"/>
+      <w:pPr>
+        <w:ind w:left="4020" w:hanging="360"/>
+      </w:pPr>
+      <w:rPr>
+        <w:rFonts w:ascii="Courier New" w:hAnsi="Courier New" w:cs="Courier New" w:hint="default"/>
+      </w:rPr>
+    </w:lvl>
+    <w:lvl w:ilvl="5" w:tplc="04090005" w:tentative="1">
+      <w:start w:val="1"/>
+      <w:numFmt w:val="bullet"/>
+      <w:lvlText w:val=""/>
+      <w:lvlJc w:val="left"/>
+      <w:pPr>
+        <w:ind w:left="4740" w:hanging="360"/>
+      </w:pPr>
+      <w:rPr>
+        <w:rFonts w:ascii="Wingdings" w:hAnsi="Wingdings" w:hint="default"/>
+      </w:rPr>
+    </w:lvl>
+    <w:lvl w:ilvl="6" w:tplc="04090001" w:tentative="1">
+      <w:start w:val="1"/>
+      <w:numFmt w:val="bullet"/>
+      <w:lvlText w:val=""/>
+      <w:lvlJc w:val="left"/>
+      <w:pPr>
+        <w:ind w:left="5460" w:hanging="360"/>
+      </w:pPr>
+      <w:rPr>
+        <w:rFonts w:ascii="Symbol" w:hAnsi="Symbol" w:hint="default"/>
+      </w:rPr>
+    </w:lvl>
+    <w:lvl w:ilvl="7" w:tplc="04090003" w:tentative="1">
+      <w:start w:val="1"/>
+      <w:numFmt w:val="bullet"/>
+      <w:lvlText w:val="o"/>
+      <w:lvlJc w:val="left"/>
+      <w:pPr>
+        <w:ind w:left="6180" w:hanging="360"/>
+      </w:pPr>
+      <w:rPr>
+        <w:rFonts w:ascii="Courier New" w:hAnsi="Courier New" w:cs="Courier New" w:hint="default"/>
+      </w:rPr>
+    </w:lvl>
+    <w:lvl w:ilvl="8" w:tplc="04090005" w:tentative="1">
+      <w:start w:val="1"/>
+      <w:numFmt w:val="bullet"/>
+      <w:lvlText w:val=""/>
+      <w:lvlJc w:val="left"/>
+      <w:pPr>
+        <w:ind w:left="6900" w:hanging="360"/>
+      </w:pPr>
+      <w:rPr>
+        <w:rFonts w:ascii="Wingdings" w:hAnsi="Wingdings" w:hint="default"/>
+      </w:rPr>
+    </w:lvl>
+  </w:abstractNum>
+  <w:abstractNum w:abstractNumId="10">
     <w:nsid w:val="40C04763"/>
     <w:multiLevelType w:val="hybridMultilevel"/>
     <w:tmpl w:val="888AA630"/>
@@ -1982,7 +5332,7 @@
       </w:rPr>
     </w:lvl>
   </w:abstractNum>
-  <w:abstractNum w:abstractNumId="4">
+  <w:abstractNum w:abstractNumId="11">
     <w:nsid w:val="43F41F1A"/>
     <w:multiLevelType w:val="hybridMultilevel"/>
     <w:tmpl w:val="3C107EF8"/>
@@ -2099,7 +5449,7 @@
       </w:pPr>
     </w:lvl>
   </w:abstractNum>
-  <w:abstractNum w:abstractNumId="5">
+  <w:abstractNum w:abstractNumId="12">
     <w:nsid w:val="536C2A96"/>
     <w:multiLevelType w:val="hybridMultilevel"/>
     <w:tmpl w:val="F4F26DE0"/>
@@ -2212,7 +5562,7 @@
       </w:rPr>
     </w:lvl>
   </w:abstractNum>
-  <w:abstractNum w:abstractNumId="6">
+  <w:abstractNum w:abstractNumId="13">
     <w:nsid w:val="57E23A7B"/>
     <w:multiLevelType w:val="hybridMultilevel"/>
     <w:tmpl w:val="631E055E"/>
@@ -2325,7 +5675,7 @@
       </w:rPr>
     </w:lvl>
   </w:abstractNum>
-  <w:abstractNum w:abstractNumId="7">
+  <w:abstractNum w:abstractNumId="14">
     <w:nsid w:val="63310DD7"/>
     <w:multiLevelType w:val="hybridMultilevel"/>
     <w:tmpl w:val="00C6EC20"/>
@@ -2438,7 +5788,7 @@
       </w:rPr>
     </w:lvl>
   </w:abstractNum>
-  <w:abstractNum w:abstractNumId="8">
+  <w:abstractNum w:abstractNumId="15">
     <w:nsid w:val="71AE5FBE"/>
     <w:multiLevelType w:val="multilevel"/>
     <w:tmpl w:val="EA1CFC3E"/>
@@ -2594,7 +5944,93 @@
       </w:rPr>
     </w:lvl>
   </w:abstractNum>
-  <w:abstractNum w:abstractNumId="9">
+  <w:abstractNum w:abstractNumId="16">
+    <w:nsid w:val="794F30E8"/>
+    <w:multiLevelType w:val="hybridMultilevel"/>
+    <w:tmpl w:val="AE3CB54E"/>
+    <w:lvl w:ilvl="0" w:tplc="0409000F">
+      <w:start w:val="1"/>
+      <w:numFmt w:val="decimal"/>
+      <w:lvlText w:val="%1."/>
+      <w:lvlJc w:val="left"/>
+      <w:pPr>
+        <w:ind w:left="1860" w:hanging="360"/>
+      </w:pPr>
+    </w:lvl>
+    <w:lvl w:ilvl="1" w:tplc="04090019" w:tentative="1">
+      <w:start w:val="1"/>
+      <w:numFmt w:val="lowerLetter"/>
+      <w:lvlText w:val="%2."/>
+      <w:lvlJc w:val="left"/>
+      <w:pPr>
+        <w:ind w:left="2580" w:hanging="360"/>
+      </w:pPr>
+    </w:lvl>
+    <w:lvl w:ilvl="2" w:tplc="0409001B" w:tentative="1">
+      <w:start w:val="1"/>
+      <w:numFmt w:val="lowerRoman"/>
+      <w:lvlText w:val="%3."/>
+      <w:lvlJc w:val="right"/>
+      <w:pPr>
+        <w:ind w:left="3300" w:hanging="180"/>
+      </w:pPr>
+    </w:lvl>
+    <w:lvl w:ilvl="3" w:tplc="0409000F" w:tentative="1">
+      <w:start w:val="1"/>
+      <w:numFmt w:val="decimal"/>
+      <w:lvlText w:val="%4."/>
+      <w:lvlJc w:val="left"/>
+      <w:pPr>
+        <w:ind w:left="4020" w:hanging="360"/>
+      </w:pPr>
+    </w:lvl>
+    <w:lvl w:ilvl="4" w:tplc="04090019" w:tentative="1">
+      <w:start w:val="1"/>
+      <w:numFmt w:val="lowerLetter"/>
+      <w:lvlText w:val="%5."/>
+      <w:lvlJc w:val="left"/>
+      <w:pPr>
+        <w:ind w:left="4740" w:hanging="360"/>
+      </w:pPr>
+    </w:lvl>
+    <w:lvl w:ilvl="5" w:tplc="0409001B" w:tentative="1">
+      <w:start w:val="1"/>
+      <w:numFmt w:val="lowerRoman"/>
+      <w:lvlText w:val="%6."/>
+      <w:lvlJc w:val="right"/>
+      <w:pPr>
+        <w:ind w:left="5460" w:hanging="180"/>
+      </w:pPr>
+    </w:lvl>
+    <w:lvl w:ilvl="6" w:tplc="0409000F" w:tentative="1">
+      <w:start w:val="1"/>
+      <w:numFmt w:val="decimal"/>
+      <w:lvlText w:val="%7."/>
+      <w:lvlJc w:val="left"/>
+      <w:pPr>
+        <w:ind w:left="6180" w:hanging="360"/>
+      </w:pPr>
+    </w:lvl>
+    <w:lvl w:ilvl="7" w:tplc="04090019" w:tentative="1">
+      <w:start w:val="1"/>
+      <w:numFmt w:val="lowerLetter"/>
+      <w:lvlText w:val="%8."/>
+      <w:lvlJc w:val="left"/>
+      <w:pPr>
+        <w:ind w:left="6900" w:hanging="360"/>
+      </w:pPr>
+    </w:lvl>
+    <w:lvl w:ilvl="8" w:tplc="0409001B" w:tentative="1">
+      <w:start w:val="1"/>
+      <w:numFmt w:val="lowerRoman"/>
+      <w:lvlText w:val="%9."/>
+      <w:lvlJc w:val="right"/>
+      <w:pPr>
+        <w:ind w:left="7620" w:hanging="180"/>
+      </w:pPr>
+    </w:lvl>
+  </w:abstractNum>
+  <w:abstractNum w:abstractNumId="17">
     <w:nsid w:val="7ABA7BB7"/>
     <w:multiLevelType w:val="hybridMultilevel"/>
     <w:tmpl w:val="017AE8D6"/>
@@ -2707,7 +6143,7 @@
       </w:rPr>
     </w:lvl>
   </w:abstractNum>
-  <w:abstractNum w:abstractNumId="10">
+  <w:abstractNum w:abstractNumId="18">
     <w:nsid w:val="7DA20D58"/>
     <w:multiLevelType w:val="hybridMultilevel"/>
     <w:tmpl w:val="146AA024"/>
@@ -2794,37 +6230,61 @@
     </w:lvl>
   </w:abstractNum>
   <w:num w:numId="1">
+    <w:abstractNumId w:val="15"/>
+  </w:num>
+  <w:num w:numId="2">
+    <w:abstractNumId w:val="11"/>
+  </w:num>
+  <w:num w:numId="3">
+    <w:abstractNumId w:val="17"/>
+  </w:num>
+  <w:num w:numId="4">
+    <w:abstractNumId w:val="1"/>
+  </w:num>
+  <w:num w:numId="5">
+    <w:abstractNumId w:val="10"/>
+  </w:num>
+  <w:num w:numId="6">
+    <w:abstractNumId w:val="3"/>
+  </w:num>
+  <w:num w:numId="7">
+    <w:abstractNumId w:val="12"/>
+  </w:num>
+  <w:num w:numId="8">
+    <w:abstractNumId w:val="2"/>
+  </w:num>
+  <w:num w:numId="9">
+    <w:abstractNumId w:val="13"/>
+  </w:num>
+  <w:num w:numId="10">
+    <w:abstractNumId w:val="14"/>
+  </w:num>
+  <w:num w:numId="11">
+    <w:abstractNumId w:val="18"/>
+  </w:num>
+  <w:num w:numId="12">
+    <w:abstractNumId w:val="6"/>
+  </w:num>
+  <w:num w:numId="13">
+    <w:abstractNumId w:val="4"/>
+  </w:num>
+  <w:num w:numId="14">
+    <w:abstractNumId w:val="0"/>
+  </w:num>
+  <w:num w:numId="15">
+    <w:abstractNumId w:val="9"/>
+  </w:num>
+  <w:num w:numId="16">
+    <w:abstractNumId w:val="5"/>
+  </w:num>
+  <w:num w:numId="17">
     <w:abstractNumId w:val="8"/>
   </w:num>
-  <w:num w:numId="2">
-    <w:abstractNumId w:val="4"/>
-  </w:num>
-  <w:num w:numId="3">
-    <w:abstractNumId w:val="9"/>
-  </w:num>
-  <w:num w:numId="4">
-    <w:abstractNumId w:val="0"/>
-  </w:num>
-  <w:num w:numId="5">
-    <w:abstractNumId w:val="3"/>
-  </w:num>
-  <w:num w:numId="6">
-    <w:abstractNumId w:val="2"/>
-  </w:num>
-  <w:num w:numId="7">
-    <w:abstractNumId w:val="5"/>
-  </w:num>
-  <w:num w:numId="8">
-    <w:abstractNumId w:val="1"/>
-  </w:num>
-  <w:num w:numId="9">
-    <w:abstractNumId w:val="6"/>
-  </w:num>
-  <w:num w:numId="10">
+  <w:num w:numId="18">
     <w:abstractNumId w:val="7"/>
   </w:num>
-  <w:num w:numId="11">
-    <w:abstractNumId w:val="10"/>
+  <w:num w:numId="19">
+    <w:abstractNumId w:val="16"/>
   </w:num>
   <w:numIdMacAtCleanup w:val="7"/>
 </w:numbering>

</xml_diff>